<commit_message>
Tuần 3 (hoàn thành chương I)
Tuần 3
</commit_message>
<xml_diff>
--- a/BTL ĐACN N17.docx
+++ b/BTL ĐACN N17.docx
@@ -1,6 +1,6 @@
 
 <file path=word/document.xml><?xml version="1.0" encoding="utf-8"?>
-<w:document xmlns:wpc="http://schemas.microsoft.com/office/word/2010/wordprocessingCanvas" xmlns:cx="http://schemas.microsoft.com/office/drawing/2014/chartex" xmlns:cx1="http://schemas.microsoft.com/office/drawing/2015/9/8/chartex" xmlns:cx2="http://schemas.microsoft.com/office/drawing/2015/10/21/chartex" xmlns:cx3="http://schemas.microsoft.com/office/drawing/2016/5/9/chartex" xmlns:cx4="http://schemas.microsoft.com/office/drawing/2016/5/10/chartex" xmlns:cx5="http://schemas.microsoft.com/office/drawing/2016/5/11/chartex" xmlns:cx6="http://schemas.microsoft.com/office/drawing/2016/5/12/chartex" xmlns:cx7="http://schemas.microsoft.com/office/drawing/2016/5/13/chartex" xmlns:cx8="http://schemas.microsoft.com/office/drawing/2016/5/14/chartex" xmlns:mc="http://schemas.openxmlformats.org/markup-compatibility/2006" xmlns:aink="http://schemas.microsoft.com/office/drawing/2016/ink" xmlns:am3d="http://schemas.microsoft.com/office/drawing/2017/model3d" xmlns:o="urn:schemas-microsoft-com:office:office" xmlns:oel="http://schemas.microsoft.com/office/2019/extlst" xmlns:r="http://schemas.openxmlformats.org/officeDocument/2006/relationships" xmlns:m="http://schemas.openxmlformats.org/officeDocument/2006/math" xmlns:v="urn:schemas-microsoft-com:vml" xmlns:wp14="http://schemas.microsoft.com/office/word/2010/wordprocessingDrawing" xmlns:wp="http://schemas.openxmlformats.org/drawingml/2006/wordprocessingDrawing" xmlns:w10="urn:schemas-microsoft-com:office:word" xmlns:w="http://schemas.openxmlformats.org/wordprocessingml/2006/main" xmlns:w14="http://schemas.microsoft.com/office/word/2010/wordml" xmlns:w15="http://schemas.microsoft.com/office/word/2012/wordml" xmlns:w16cex="http://schemas.microsoft.com/office/word/2018/wordml/cex" xmlns:w16cid="http://schemas.microsoft.com/office/word/2016/wordml/cid" xmlns:w16="http://schemas.microsoft.com/office/word/2018/wordml" xmlns:w16du="http://schemas.microsoft.com/office/word/2023/wordml/word16du" xmlns:w16sdtdh="http://schemas.microsoft.com/office/word/2020/wordml/sdtdatahash" xmlns:w16se="http://schemas.microsoft.com/office/word/2015/wordml/symex" xmlns:wpg="http://schemas.microsoft.com/office/word/2010/wordprocessingGroup" xmlns:wpi="http://schemas.microsoft.com/office/word/2010/wordprocessingInk" xmlns:wne="http://schemas.microsoft.com/office/word/2006/wordml" xmlns:wps="http://schemas.microsoft.com/office/word/2010/wordprocessingShape" mc:Ignorable="w14 w15 w16se w16cid w16 w16cex w16sdtdh w16du wp14">
+<w:document xmlns:wpc="http://schemas.microsoft.com/office/word/2010/wordprocessingCanvas" xmlns:cx="http://schemas.microsoft.com/office/drawing/2014/chartex" xmlns:cx1="http://schemas.microsoft.com/office/drawing/2015/9/8/chartex" xmlns:cx2="http://schemas.microsoft.com/office/drawing/2015/10/21/chartex" xmlns:cx3="http://schemas.microsoft.com/office/drawing/2016/5/9/chartex" xmlns:cx4="http://schemas.microsoft.com/office/drawing/2016/5/10/chartex" xmlns:cx5="http://schemas.microsoft.com/office/drawing/2016/5/11/chartex" xmlns:cx6="http://schemas.microsoft.com/office/drawing/2016/5/12/chartex" xmlns:cx7="http://schemas.microsoft.com/office/drawing/2016/5/13/chartex" xmlns:cx8="http://schemas.microsoft.com/office/drawing/2016/5/14/chartex" xmlns:mc="http://schemas.openxmlformats.org/markup-compatibility/2006" xmlns:aink="http://schemas.microsoft.com/office/drawing/2016/ink" xmlns:am3d="http://schemas.microsoft.com/office/drawing/2017/model3d" xmlns:o="urn:schemas-microsoft-com:office:office" xmlns:r="http://schemas.openxmlformats.org/officeDocument/2006/relationships" xmlns:m="http://schemas.openxmlformats.org/officeDocument/2006/math" xmlns:v="urn:schemas-microsoft-com:vml" xmlns:wp14="http://schemas.microsoft.com/office/word/2010/wordprocessingDrawing" xmlns:wp="http://schemas.openxmlformats.org/drawingml/2006/wordprocessingDrawing" xmlns:w10="urn:schemas-microsoft-com:office:word" xmlns:w="http://schemas.openxmlformats.org/wordprocessingml/2006/main" xmlns:w14="http://schemas.microsoft.com/office/word/2010/wordml" xmlns:w15="http://schemas.microsoft.com/office/word/2012/wordml" xmlns:w16cid="http://schemas.microsoft.com/office/word/2016/wordml/cid" xmlns:w16se="http://schemas.microsoft.com/office/word/2015/wordml/symex" xmlns:wpg="http://schemas.microsoft.com/office/word/2010/wordprocessingGroup" xmlns:wpi="http://schemas.microsoft.com/office/word/2010/wordprocessingInk" xmlns:wne="http://schemas.microsoft.com/office/word/2006/wordml" xmlns:wps="http://schemas.microsoft.com/office/word/2010/wordprocessingShape" mc:Ignorable="w14 w15 w16se w16cid wp14">
   <w:body>
     <w:tbl>
       <w:tblPr>
@@ -507,7 +507,7 @@
           </w:tcPr>
           <w:p>
             <w:pPr>
-              <w:pStyle w:val="oancuaDanhsach"/>
+              <w:pStyle w:val="ListParagraph"/>
             </w:pPr>
             <w:r>
               <w:t>Lê</w:t>
@@ -554,7 +554,7 @@
           </w:tcPr>
           <w:p>
             <w:pPr>
-              <w:pStyle w:val="oancuaDanhsach"/>
+              <w:pStyle w:val="ListParagraph"/>
             </w:pPr>
             <w:r>
               <w:t>Vũ</w:t>
@@ -601,7 +601,7 @@
           </w:tcPr>
           <w:p>
             <w:pPr>
-              <w:pStyle w:val="oancuaDanhsach"/>
+              <w:pStyle w:val="ListParagraph"/>
             </w:pPr>
             <w:r>
               <w:t>Nguyễn</w:t>
@@ -648,7 +648,7 @@
           </w:tcPr>
           <w:p>
             <w:pPr>
-              <w:pStyle w:val="oancuaDanhsach"/>
+              <w:pStyle w:val="ListParagraph"/>
               <w:rPr>
                 <w:lang w:val="vi-VN"/>
               </w:rPr>
@@ -903,7 +903,7 @@
     </w:p>
     <w:p>
       <w:pPr>
-        <w:pStyle w:val="u1"/>
+        <w:pStyle w:val="Heading1"/>
       </w:pPr>
       <w:bookmarkStart w:id="1" w:name="_Toc178460348"/>
       <w:r>
@@ -1035,7 +1035,7 @@
     </w:p>
     <w:p>
       <w:pPr>
-        <w:pStyle w:val="u1"/>
+        <w:pStyle w:val="Heading1"/>
         <w:rPr>
           <w:highlight w:val="white"/>
         </w:rPr>
@@ -1141,7 +1141,7 @@
           <w:szCs w:val="28"/>
           <w:lang w:val="vi-VN"/>
         </w:rPr>
-        <w:t>Phạm Văn Hiệp</w:t>
+        <w:t xml:space="preserve">Phạm Văn Hiệp </w:t>
       </w:r>
       <w:r>
         <w:rPr>
@@ -1149,7 +1149,7 @@
           <w:szCs w:val="28"/>
           <w:lang w:val="vi-VN"/>
         </w:rPr>
-        <w:t xml:space="preserve"> </w:t>
+        <w:t>để nhóm hoàn thành tốt bài</w:t>
       </w:r>
       <w:r>
         <w:rPr>
@@ -1157,7 +1157,7 @@
           <w:szCs w:val="28"/>
           <w:lang w:val="vi-VN"/>
         </w:rPr>
-        <w:t>để nhóm hoàn thành tốt bài</w:t>
+        <w:t xml:space="preserve"> tập lớn</w:t>
       </w:r>
       <w:r>
         <w:rPr>
@@ -1165,7 +1165,7 @@
           <w:szCs w:val="28"/>
           <w:lang w:val="vi-VN"/>
         </w:rPr>
-        <w:t xml:space="preserve"> tập lớn</w:t>
+        <w:t xml:space="preserve"> một cách thuận lợi và gặt hái được nhiều kiến thức mới. Với lòng biết ơn sâu sắc nhất nhóm xin gửi lời cảm ơn chân thành đến </w:t>
       </w:r>
       <w:r>
         <w:rPr>
@@ -1173,23 +1173,7 @@
           <w:szCs w:val="28"/>
           <w:lang w:val="vi-VN"/>
         </w:rPr>
-        <w:t xml:space="preserve"> một cách thuận lợi và gặt hái được nhiều kiến thức mới. Với lòng biết ơn sâu sắc nhất nhóm xin gửi lời cảm ơn chân thành đến </w:t>
-      </w:r>
-      <w:r>
-        <w:rPr>
-          <w:sz w:val="28"/>
-          <w:szCs w:val="28"/>
-          <w:lang w:val="vi-VN"/>
-        </w:rPr>
-        <w:t xml:space="preserve">thầy </w:t>
-      </w:r>
-      <w:r>
-        <w:rPr>
-          <w:sz w:val="28"/>
-          <w:szCs w:val="28"/>
-          <w:lang w:val="vi-VN"/>
-        </w:rPr>
-        <w:t>Phạm Văn Hiệp</w:t>
+        <w:t>thầy Phạm Văn Hiệp</w:t>
       </w:r>
       <w:r>
         <w:rPr>
@@ -1393,19 +1377,7 @@
     </w:p>
     <w:p>
       <w:pPr>
-        <w:pStyle w:val="Mucluc1"/>
-        <w:tabs>
-          <w:tab w:val="right" w:leader="dot" w:pos="8778"/>
-        </w:tabs>
-        <w:rPr>
-          <w:rFonts w:asciiTheme="minorHAnsi" w:eastAsiaTheme="minorEastAsia" w:hAnsiTheme="minorHAnsi" w:cstheme="minorBidi"/>
-          <w:noProof/>
-          <w:kern w:val="2"/>
-          <w:lang w:val="vi-VN" w:eastAsia="vi-VN"/>
-          <w14:ligatures w14:val="standardContextual"/>
-        </w:rPr>
-      </w:pPr>
-      <w:r>
+        <w:spacing w:before="0" w:after="160" w:line="312" w:lineRule="auto"/>
         <w:rPr>
           <w:b/>
           <w:bCs/>
@@ -1413,8 +1385,7 @@
           <w:szCs w:val="28"/>
           <w:lang w:val="vi-VN"/>
         </w:rPr>
-        <w:fldChar w:fldCharType="begin"/>
-      </w:r>
+      </w:pPr>
       <w:r>
         <w:rPr>
           <w:b/>
@@ -1423,1371 +1394,15 @@
           <w:szCs w:val="28"/>
           <w:lang w:val="vi-VN"/>
         </w:rPr>
-        <w:instrText xml:space="preserve"> TOC \o \h \z \u </w:instrText>
-      </w:r>
-      <w:r>
-        <w:rPr>
-          <w:b/>
-          <w:bCs/>
-          <w:sz w:val="28"/>
-          <w:szCs w:val="28"/>
-          <w:lang w:val="vi-VN"/>
-        </w:rPr>
-        <w:fldChar w:fldCharType="separate"/>
-      </w:r>
-      <w:hyperlink w:anchor="_Toc178460348" w:history="1">
-        <w:r>
-          <w:rPr>
-            <w:rStyle w:val="Siuktni"/>
-            <w:noProof/>
-          </w:rPr>
-          <w:t>LỜI NÓI ĐẦU</w:t>
-        </w:r>
-        <w:r>
-          <w:rPr>
-            <w:noProof/>
-            <w:webHidden/>
-          </w:rPr>
-          <w:tab/>
-        </w:r>
-        <w:r>
-          <w:rPr>
-            <w:noProof/>
-            <w:webHidden/>
-          </w:rPr>
-          <w:fldChar w:fldCharType="begin"/>
-        </w:r>
-        <w:r>
-          <w:rPr>
-            <w:noProof/>
-            <w:webHidden/>
-          </w:rPr>
-          <w:instrText xml:space="preserve"> PAGEREF _Toc178460348 \h </w:instrText>
-        </w:r>
-        <w:r>
-          <w:rPr>
-            <w:noProof/>
-            <w:webHidden/>
-          </w:rPr>
-        </w:r>
-        <w:r>
-          <w:rPr>
-            <w:noProof/>
-            <w:webHidden/>
-          </w:rPr>
-          <w:fldChar w:fldCharType="separate"/>
-        </w:r>
-        <w:r>
-          <w:rPr>
-            <w:noProof/>
-            <w:webHidden/>
-          </w:rPr>
-          <w:t>1</w:t>
-        </w:r>
-        <w:r>
-          <w:rPr>
-            <w:noProof/>
-            <w:webHidden/>
-          </w:rPr>
-          <w:fldChar w:fldCharType="end"/>
-        </w:r>
-      </w:hyperlink>
+        <w:br w:type="page"/>
+      </w:r>
     </w:p>
     <w:p>
       <w:pPr>
-        <w:pStyle w:val="Mucluc1"/>
-        <w:tabs>
-          <w:tab w:val="right" w:leader="dot" w:pos="8778"/>
-        </w:tabs>
-        <w:rPr>
-          <w:rFonts w:asciiTheme="minorHAnsi" w:eastAsiaTheme="minorEastAsia" w:hAnsiTheme="minorHAnsi" w:cstheme="minorBidi"/>
-          <w:noProof/>
-          <w:kern w:val="2"/>
-          <w:lang w:val="vi-VN" w:eastAsia="vi-VN"/>
-          <w14:ligatures w14:val="standardContextual"/>
-        </w:rPr>
-      </w:pPr>
-      <w:hyperlink w:anchor="_Toc178460349" w:history="1">
-        <w:r>
-          <w:rPr>
-            <w:rStyle w:val="Siuktni"/>
-            <w:noProof/>
-            <w:highlight w:val="white"/>
-          </w:rPr>
-          <w:t>LỜI CẢM ƠN</w:t>
-        </w:r>
-        <w:r>
-          <w:rPr>
-            <w:noProof/>
-            <w:webHidden/>
-          </w:rPr>
-          <w:tab/>
-        </w:r>
-        <w:r>
-          <w:rPr>
-            <w:noProof/>
-            <w:webHidden/>
-          </w:rPr>
-          <w:fldChar w:fldCharType="begin"/>
-        </w:r>
-        <w:r>
-          <w:rPr>
-            <w:noProof/>
-            <w:webHidden/>
-          </w:rPr>
-          <w:instrText xml:space="preserve"> PAGEREF _Toc178460349 \h </w:instrText>
-        </w:r>
-        <w:r>
-          <w:rPr>
-            <w:noProof/>
-            <w:webHidden/>
-          </w:rPr>
-        </w:r>
-        <w:r>
-          <w:rPr>
-            <w:noProof/>
-            <w:webHidden/>
-          </w:rPr>
-          <w:fldChar w:fldCharType="separate"/>
-        </w:r>
-        <w:r>
-          <w:rPr>
-            <w:noProof/>
-            <w:webHidden/>
-          </w:rPr>
-          <w:t>2</w:t>
-        </w:r>
-        <w:r>
-          <w:rPr>
-            <w:noProof/>
-            <w:webHidden/>
-          </w:rPr>
-          <w:fldChar w:fldCharType="end"/>
-        </w:r>
-      </w:hyperlink>
-    </w:p>
-    <w:p>
-      <w:pPr>
-        <w:pStyle w:val="Mucluc1"/>
-        <w:tabs>
-          <w:tab w:val="right" w:leader="dot" w:pos="8778"/>
-        </w:tabs>
-        <w:rPr>
-          <w:rFonts w:asciiTheme="minorHAnsi" w:eastAsiaTheme="minorEastAsia" w:hAnsiTheme="minorHAnsi" w:cstheme="minorBidi"/>
-          <w:noProof/>
-          <w:kern w:val="2"/>
-          <w:lang w:val="vi-VN" w:eastAsia="vi-VN"/>
-          <w14:ligatures w14:val="standardContextual"/>
-        </w:rPr>
-      </w:pPr>
-      <w:hyperlink w:anchor="_Toc178460350" w:history="1">
-        <w:r>
-          <w:rPr>
-            <w:rStyle w:val="Siuktni"/>
-            <w:bCs/>
-            <w:noProof/>
-          </w:rPr>
-          <w:t>CHƯƠNG I: GIỚI THIỆU TỔNG QUAN</w:t>
-        </w:r>
-        <w:r>
-          <w:rPr>
-            <w:noProof/>
-            <w:webHidden/>
-          </w:rPr>
-          <w:tab/>
-        </w:r>
-        <w:r>
-          <w:rPr>
-            <w:noProof/>
-            <w:webHidden/>
-          </w:rPr>
-          <w:fldChar w:fldCharType="begin"/>
-        </w:r>
-        <w:r>
-          <w:rPr>
-            <w:noProof/>
-            <w:webHidden/>
-          </w:rPr>
-          <w:instrText xml:space="preserve"> PAGEREF _Toc178460350 \h </w:instrText>
-        </w:r>
-        <w:r>
-          <w:rPr>
-            <w:noProof/>
-            <w:webHidden/>
-          </w:rPr>
-        </w:r>
-        <w:r>
-          <w:rPr>
-            <w:noProof/>
-            <w:webHidden/>
-          </w:rPr>
-          <w:fldChar w:fldCharType="separate"/>
-        </w:r>
-        <w:r>
-          <w:rPr>
-            <w:noProof/>
-            <w:webHidden/>
-          </w:rPr>
-          <w:t>4</w:t>
-        </w:r>
-        <w:r>
-          <w:rPr>
-            <w:noProof/>
-            <w:webHidden/>
-          </w:rPr>
-          <w:fldChar w:fldCharType="end"/>
-        </w:r>
-      </w:hyperlink>
-    </w:p>
-    <w:p>
-      <w:pPr>
-        <w:pStyle w:val="Mucluc2"/>
-        <w:tabs>
-          <w:tab w:val="left" w:pos="960"/>
-          <w:tab w:val="right" w:leader="dot" w:pos="8778"/>
-        </w:tabs>
-        <w:rPr>
-          <w:rFonts w:asciiTheme="minorHAnsi" w:eastAsiaTheme="minorEastAsia" w:hAnsiTheme="minorHAnsi" w:cstheme="minorBidi"/>
-          <w:noProof/>
-          <w:kern w:val="2"/>
-          <w:lang w:val="vi-VN" w:eastAsia="vi-VN"/>
-          <w14:ligatures w14:val="standardContextual"/>
-        </w:rPr>
-      </w:pPr>
-      <w:hyperlink w:anchor="_Toc178460351" w:history="1">
-        <w:r>
-          <w:rPr>
-            <w:rStyle w:val="Siuktni"/>
-            <w:noProof/>
-            <w:lang w:val="vi-VN"/>
-          </w:rPr>
-          <w:t>1.1.</w:t>
-        </w:r>
-        <w:r>
-          <w:rPr>
-            <w:rFonts w:asciiTheme="minorHAnsi" w:eastAsiaTheme="minorEastAsia" w:hAnsiTheme="minorHAnsi" w:cstheme="minorBidi"/>
-            <w:noProof/>
-            <w:kern w:val="2"/>
-            <w:lang w:val="vi-VN" w:eastAsia="vi-VN"/>
-            <w14:ligatures w14:val="standardContextual"/>
-          </w:rPr>
-          <w:tab/>
-        </w:r>
-        <w:r>
-          <w:rPr>
-            <w:rStyle w:val="Siuktni"/>
-            <w:noProof/>
-            <w:lang w:val="vi-VN"/>
-          </w:rPr>
-          <w:t>Giới thiệu</w:t>
-        </w:r>
-        <w:r>
-          <w:rPr>
-            <w:noProof/>
-            <w:webHidden/>
-          </w:rPr>
-          <w:tab/>
-        </w:r>
-        <w:r>
-          <w:rPr>
-            <w:noProof/>
-            <w:webHidden/>
-          </w:rPr>
-          <w:fldChar w:fldCharType="begin"/>
-        </w:r>
-        <w:r>
-          <w:rPr>
-            <w:noProof/>
-            <w:webHidden/>
-          </w:rPr>
-          <w:instrText xml:space="preserve"> PAGEREF _Toc178460351 \h </w:instrText>
-        </w:r>
-        <w:r>
-          <w:rPr>
-            <w:noProof/>
-            <w:webHidden/>
-          </w:rPr>
-        </w:r>
-        <w:r>
-          <w:rPr>
-            <w:noProof/>
-            <w:webHidden/>
-          </w:rPr>
-          <w:fldChar w:fldCharType="separate"/>
-        </w:r>
-        <w:r>
-          <w:rPr>
-            <w:noProof/>
-            <w:webHidden/>
-          </w:rPr>
-          <w:t>4</w:t>
-        </w:r>
-        <w:r>
-          <w:rPr>
-            <w:noProof/>
-            <w:webHidden/>
-          </w:rPr>
-          <w:fldChar w:fldCharType="end"/>
-        </w:r>
-      </w:hyperlink>
-    </w:p>
-    <w:p>
-      <w:pPr>
-        <w:pStyle w:val="Mucluc3"/>
-        <w:tabs>
-          <w:tab w:val="left" w:pos="1440"/>
-          <w:tab w:val="right" w:leader="dot" w:pos="8778"/>
-        </w:tabs>
-        <w:rPr>
-          <w:rFonts w:asciiTheme="minorHAnsi" w:eastAsiaTheme="minorEastAsia" w:hAnsiTheme="minorHAnsi" w:cstheme="minorBidi"/>
-          <w:noProof/>
-          <w:kern w:val="2"/>
-          <w:lang w:val="vi-VN" w:eastAsia="vi-VN"/>
-          <w14:ligatures w14:val="standardContextual"/>
-        </w:rPr>
-      </w:pPr>
-      <w:hyperlink w:anchor="_Toc178460352" w:history="1">
-        <w:r>
-          <w:rPr>
-            <w:rStyle w:val="Siuktni"/>
-            <w:noProof/>
-            <w:lang w:val="vi-VN"/>
-          </w:rPr>
-          <w:t>1.1.1.</w:t>
-        </w:r>
-        <w:r>
-          <w:rPr>
-            <w:rFonts w:asciiTheme="minorHAnsi" w:eastAsiaTheme="minorEastAsia" w:hAnsiTheme="minorHAnsi" w:cstheme="minorBidi"/>
-            <w:noProof/>
-            <w:kern w:val="2"/>
-            <w:lang w:val="vi-VN" w:eastAsia="vi-VN"/>
-            <w14:ligatures w14:val="standardContextual"/>
-          </w:rPr>
-          <w:tab/>
-        </w:r>
-        <w:r>
-          <w:rPr>
-            <w:rStyle w:val="Siuktni"/>
-            <w:noProof/>
-            <w:lang w:val="vi-VN"/>
-          </w:rPr>
-          <w:t>Lý do chọn đề tài</w:t>
-        </w:r>
-        <w:r>
-          <w:rPr>
-            <w:noProof/>
-            <w:webHidden/>
-          </w:rPr>
-          <w:tab/>
-        </w:r>
-        <w:r>
-          <w:rPr>
-            <w:noProof/>
-            <w:webHidden/>
-          </w:rPr>
-          <w:fldChar w:fldCharType="begin"/>
-        </w:r>
-        <w:r>
-          <w:rPr>
-            <w:noProof/>
-            <w:webHidden/>
-          </w:rPr>
-          <w:instrText xml:space="preserve"> PAGEREF _Toc178460352 \h </w:instrText>
-        </w:r>
-        <w:r>
-          <w:rPr>
-            <w:noProof/>
-            <w:webHidden/>
-          </w:rPr>
-        </w:r>
-        <w:r>
-          <w:rPr>
-            <w:noProof/>
-            <w:webHidden/>
-          </w:rPr>
-          <w:fldChar w:fldCharType="separate"/>
-        </w:r>
-        <w:r>
-          <w:rPr>
-            <w:noProof/>
-            <w:webHidden/>
-          </w:rPr>
-          <w:t>4</w:t>
-        </w:r>
-        <w:r>
-          <w:rPr>
-            <w:noProof/>
-            <w:webHidden/>
-          </w:rPr>
-          <w:fldChar w:fldCharType="end"/>
-        </w:r>
-      </w:hyperlink>
-    </w:p>
-    <w:p>
-      <w:pPr>
-        <w:pStyle w:val="Mucluc3"/>
-        <w:tabs>
-          <w:tab w:val="left" w:pos="1440"/>
-          <w:tab w:val="right" w:leader="dot" w:pos="8778"/>
-        </w:tabs>
-        <w:rPr>
-          <w:rFonts w:asciiTheme="minorHAnsi" w:eastAsiaTheme="minorEastAsia" w:hAnsiTheme="minorHAnsi" w:cstheme="minorBidi"/>
-          <w:noProof/>
-          <w:kern w:val="2"/>
-          <w:lang w:val="vi-VN" w:eastAsia="vi-VN"/>
-          <w14:ligatures w14:val="standardContextual"/>
-        </w:rPr>
-      </w:pPr>
-      <w:hyperlink w:anchor="_Toc178460353" w:history="1">
-        <w:r>
-          <w:rPr>
-            <w:rStyle w:val="Siuktni"/>
-            <w:noProof/>
-            <w:lang w:val="vi-VN"/>
-          </w:rPr>
-          <w:t>1.1.2.</w:t>
-        </w:r>
-        <w:r>
-          <w:rPr>
-            <w:rFonts w:asciiTheme="minorHAnsi" w:eastAsiaTheme="minorEastAsia" w:hAnsiTheme="minorHAnsi" w:cstheme="minorBidi"/>
-            <w:noProof/>
-            <w:kern w:val="2"/>
-            <w:lang w:val="vi-VN" w:eastAsia="vi-VN"/>
-            <w14:ligatures w14:val="standardContextual"/>
-          </w:rPr>
-          <w:tab/>
-        </w:r>
-        <w:r>
-          <w:rPr>
-            <w:rStyle w:val="Siuktni"/>
-            <w:noProof/>
-            <w:lang w:val="vi-VN"/>
-          </w:rPr>
-          <w:t>Mục đích</w:t>
-        </w:r>
-        <w:r>
-          <w:rPr>
-            <w:noProof/>
-            <w:webHidden/>
-          </w:rPr>
-          <w:tab/>
-        </w:r>
-        <w:r>
-          <w:rPr>
-            <w:noProof/>
-            <w:webHidden/>
-          </w:rPr>
-          <w:fldChar w:fldCharType="begin"/>
-        </w:r>
-        <w:r>
-          <w:rPr>
-            <w:noProof/>
-            <w:webHidden/>
-          </w:rPr>
-          <w:instrText xml:space="preserve"> PAGEREF _Toc178460353 \h </w:instrText>
-        </w:r>
-        <w:r>
-          <w:rPr>
-            <w:noProof/>
-            <w:webHidden/>
-          </w:rPr>
-        </w:r>
-        <w:r>
-          <w:rPr>
-            <w:noProof/>
-            <w:webHidden/>
-          </w:rPr>
-          <w:fldChar w:fldCharType="separate"/>
-        </w:r>
-        <w:r>
-          <w:rPr>
-            <w:noProof/>
-            <w:webHidden/>
-          </w:rPr>
-          <w:t>4</w:t>
-        </w:r>
-        <w:r>
-          <w:rPr>
-            <w:noProof/>
-            <w:webHidden/>
-          </w:rPr>
-          <w:fldChar w:fldCharType="end"/>
-        </w:r>
-      </w:hyperlink>
-    </w:p>
-    <w:p>
-      <w:pPr>
-        <w:pStyle w:val="Mucluc3"/>
-        <w:tabs>
-          <w:tab w:val="left" w:pos="1440"/>
-          <w:tab w:val="right" w:leader="dot" w:pos="8778"/>
-        </w:tabs>
-        <w:rPr>
-          <w:rFonts w:asciiTheme="minorHAnsi" w:eastAsiaTheme="minorEastAsia" w:hAnsiTheme="minorHAnsi" w:cstheme="minorBidi"/>
-          <w:noProof/>
-          <w:kern w:val="2"/>
-          <w:lang w:val="vi-VN" w:eastAsia="vi-VN"/>
-          <w14:ligatures w14:val="standardContextual"/>
-        </w:rPr>
-      </w:pPr>
-      <w:hyperlink w:anchor="_Toc178460354" w:history="1">
-        <w:r>
-          <w:rPr>
-            <w:rStyle w:val="Siuktni"/>
-            <w:noProof/>
-            <w:lang w:val="vi-VN"/>
-          </w:rPr>
-          <w:t>1.1.3.</w:t>
-        </w:r>
-        <w:r>
-          <w:rPr>
-            <w:rFonts w:asciiTheme="minorHAnsi" w:eastAsiaTheme="minorEastAsia" w:hAnsiTheme="minorHAnsi" w:cstheme="minorBidi"/>
-            <w:noProof/>
-            <w:kern w:val="2"/>
-            <w:lang w:val="vi-VN" w:eastAsia="vi-VN"/>
-            <w14:ligatures w14:val="standardContextual"/>
-          </w:rPr>
-          <w:tab/>
-        </w:r>
-        <w:r>
-          <w:rPr>
-            <w:rStyle w:val="Siuktni"/>
-            <w:noProof/>
-            <w:lang w:val="vi-VN"/>
-          </w:rPr>
-          <w:t>Đối tượng và phạm vi nghiên cứu</w:t>
-        </w:r>
-        <w:r>
-          <w:rPr>
-            <w:noProof/>
-            <w:webHidden/>
-          </w:rPr>
-          <w:tab/>
-        </w:r>
-        <w:r>
-          <w:rPr>
-            <w:noProof/>
-            <w:webHidden/>
-          </w:rPr>
-          <w:fldChar w:fldCharType="begin"/>
-        </w:r>
-        <w:r>
-          <w:rPr>
-            <w:noProof/>
-            <w:webHidden/>
-          </w:rPr>
-          <w:instrText xml:space="preserve"> PAGEREF _Toc178460354 \h </w:instrText>
-        </w:r>
-        <w:r>
-          <w:rPr>
-            <w:noProof/>
-            <w:webHidden/>
-          </w:rPr>
-        </w:r>
-        <w:r>
-          <w:rPr>
-            <w:noProof/>
-            <w:webHidden/>
-          </w:rPr>
-          <w:fldChar w:fldCharType="separate"/>
-        </w:r>
-        <w:r>
-          <w:rPr>
-            <w:noProof/>
-            <w:webHidden/>
-          </w:rPr>
-          <w:t>4</w:t>
-        </w:r>
-        <w:r>
-          <w:rPr>
-            <w:noProof/>
-            <w:webHidden/>
-          </w:rPr>
-          <w:fldChar w:fldCharType="end"/>
-        </w:r>
-      </w:hyperlink>
-    </w:p>
-    <w:p>
-      <w:pPr>
-        <w:pStyle w:val="Mucluc3"/>
-        <w:tabs>
-          <w:tab w:val="left" w:pos="1440"/>
-          <w:tab w:val="right" w:leader="dot" w:pos="8778"/>
-        </w:tabs>
-        <w:rPr>
-          <w:rFonts w:asciiTheme="minorHAnsi" w:eastAsiaTheme="minorEastAsia" w:hAnsiTheme="minorHAnsi" w:cstheme="minorBidi"/>
-          <w:noProof/>
-          <w:kern w:val="2"/>
-          <w:lang w:val="vi-VN" w:eastAsia="vi-VN"/>
-          <w14:ligatures w14:val="standardContextual"/>
-        </w:rPr>
-      </w:pPr>
-      <w:hyperlink w:anchor="_Toc178460355" w:history="1">
-        <w:r>
-          <w:rPr>
-            <w:rStyle w:val="Siuktni"/>
-            <w:noProof/>
-            <w:lang w:val="vi-VN"/>
-          </w:rPr>
-          <w:t>1.1.4.</w:t>
-        </w:r>
-        <w:r>
-          <w:rPr>
-            <w:rFonts w:asciiTheme="minorHAnsi" w:eastAsiaTheme="minorEastAsia" w:hAnsiTheme="minorHAnsi" w:cstheme="minorBidi"/>
-            <w:noProof/>
-            <w:kern w:val="2"/>
-            <w:lang w:val="vi-VN" w:eastAsia="vi-VN"/>
-            <w14:ligatures w14:val="standardContextual"/>
-          </w:rPr>
-          <w:tab/>
-        </w:r>
-        <w:r>
-          <w:rPr>
-            <w:rStyle w:val="Siuktni"/>
-            <w:noProof/>
-            <w:lang w:val="vi-VN"/>
-          </w:rPr>
-          <w:t>Ý nghĩa khoa học và ý nghĩa thực tiễn của đề tài</w:t>
-        </w:r>
-        <w:r>
-          <w:rPr>
-            <w:noProof/>
-            <w:webHidden/>
-          </w:rPr>
-          <w:tab/>
-        </w:r>
-        <w:r>
-          <w:rPr>
-            <w:noProof/>
-            <w:webHidden/>
-          </w:rPr>
-          <w:fldChar w:fldCharType="begin"/>
-        </w:r>
-        <w:r>
-          <w:rPr>
-            <w:noProof/>
-            <w:webHidden/>
-          </w:rPr>
-          <w:instrText xml:space="preserve"> PAGEREF _Toc178460355 \h </w:instrText>
-        </w:r>
-        <w:r>
-          <w:rPr>
-            <w:noProof/>
-            <w:webHidden/>
-          </w:rPr>
-        </w:r>
-        <w:r>
-          <w:rPr>
-            <w:noProof/>
-            <w:webHidden/>
-          </w:rPr>
-          <w:fldChar w:fldCharType="separate"/>
-        </w:r>
-        <w:r>
-          <w:rPr>
-            <w:noProof/>
-            <w:webHidden/>
-          </w:rPr>
-          <w:t>5</w:t>
-        </w:r>
-        <w:r>
-          <w:rPr>
-            <w:noProof/>
-            <w:webHidden/>
-          </w:rPr>
-          <w:fldChar w:fldCharType="end"/>
-        </w:r>
-      </w:hyperlink>
-    </w:p>
-    <w:p>
-      <w:pPr>
-        <w:pStyle w:val="Mucluc3"/>
-        <w:tabs>
-          <w:tab w:val="left" w:pos="1440"/>
-          <w:tab w:val="right" w:leader="dot" w:pos="8778"/>
-        </w:tabs>
-        <w:rPr>
-          <w:rFonts w:asciiTheme="minorHAnsi" w:eastAsiaTheme="minorEastAsia" w:hAnsiTheme="minorHAnsi" w:cstheme="minorBidi"/>
-          <w:noProof/>
-          <w:kern w:val="2"/>
-          <w:lang w:val="vi-VN" w:eastAsia="vi-VN"/>
-          <w14:ligatures w14:val="standardContextual"/>
-        </w:rPr>
-      </w:pPr>
-      <w:hyperlink w:anchor="_Toc178460356" w:history="1">
-        <w:r>
-          <w:rPr>
-            <w:rStyle w:val="Siuktni"/>
-            <w:noProof/>
-            <w:lang w:val="vi-VN"/>
-          </w:rPr>
-          <w:t>1.1.5.</w:t>
-        </w:r>
-        <w:r>
-          <w:rPr>
-            <w:rFonts w:asciiTheme="minorHAnsi" w:eastAsiaTheme="minorEastAsia" w:hAnsiTheme="minorHAnsi" w:cstheme="minorBidi"/>
-            <w:noProof/>
-            <w:kern w:val="2"/>
-            <w:lang w:val="vi-VN" w:eastAsia="vi-VN"/>
-            <w14:ligatures w14:val="standardContextual"/>
-          </w:rPr>
-          <w:tab/>
-        </w:r>
-        <w:r>
-          <w:rPr>
-            <w:rStyle w:val="Siuktni"/>
-            <w:noProof/>
-            <w:lang w:val="vi-VN"/>
-          </w:rPr>
-          <w:t>Bố cục của đề tài</w:t>
-        </w:r>
-        <w:r>
-          <w:rPr>
-            <w:noProof/>
-            <w:webHidden/>
-          </w:rPr>
-          <w:tab/>
-        </w:r>
-        <w:r>
-          <w:rPr>
-            <w:noProof/>
-            <w:webHidden/>
-          </w:rPr>
-          <w:fldChar w:fldCharType="begin"/>
-        </w:r>
-        <w:r>
-          <w:rPr>
-            <w:noProof/>
-            <w:webHidden/>
-          </w:rPr>
-          <w:instrText xml:space="preserve"> PAGEREF _Toc178460356 \h </w:instrText>
-        </w:r>
-        <w:r>
-          <w:rPr>
-            <w:noProof/>
-            <w:webHidden/>
-          </w:rPr>
-        </w:r>
-        <w:r>
-          <w:rPr>
-            <w:noProof/>
-            <w:webHidden/>
-          </w:rPr>
-          <w:fldChar w:fldCharType="separate"/>
-        </w:r>
-        <w:r>
-          <w:rPr>
-            <w:noProof/>
-            <w:webHidden/>
-          </w:rPr>
-          <w:t>6</w:t>
-        </w:r>
-        <w:r>
-          <w:rPr>
-            <w:noProof/>
-            <w:webHidden/>
-          </w:rPr>
-          <w:fldChar w:fldCharType="end"/>
-        </w:r>
-      </w:hyperlink>
-    </w:p>
-    <w:p>
-      <w:pPr>
-        <w:pStyle w:val="Mucluc2"/>
-        <w:tabs>
-          <w:tab w:val="left" w:pos="960"/>
-          <w:tab w:val="right" w:leader="dot" w:pos="8778"/>
-        </w:tabs>
-        <w:rPr>
-          <w:rFonts w:asciiTheme="minorHAnsi" w:eastAsiaTheme="minorEastAsia" w:hAnsiTheme="minorHAnsi" w:cstheme="minorBidi"/>
-          <w:noProof/>
-          <w:kern w:val="2"/>
-          <w:lang w:val="vi-VN" w:eastAsia="vi-VN"/>
-          <w14:ligatures w14:val="standardContextual"/>
-        </w:rPr>
-      </w:pPr>
-      <w:hyperlink w:anchor="_Toc178460357" w:history="1">
-        <w:r>
-          <w:rPr>
-            <w:rStyle w:val="Siuktni"/>
-            <w:noProof/>
-            <w:lang w:val="vi-VN"/>
-          </w:rPr>
-          <w:t>1.2.</w:t>
-        </w:r>
-        <w:r>
-          <w:rPr>
-            <w:rFonts w:asciiTheme="minorHAnsi" w:eastAsiaTheme="minorEastAsia" w:hAnsiTheme="minorHAnsi" w:cstheme="minorBidi"/>
-            <w:noProof/>
-            <w:kern w:val="2"/>
-            <w:lang w:val="vi-VN" w:eastAsia="vi-VN"/>
-            <w14:ligatures w14:val="standardContextual"/>
-          </w:rPr>
-          <w:tab/>
-        </w:r>
-        <w:r>
-          <w:rPr>
-            <w:rStyle w:val="Siuktni"/>
-            <w:noProof/>
-            <w:lang w:val="vi-VN"/>
-          </w:rPr>
-          <w:t>Các công nghê được sử dụng trong đề tài</w:t>
-        </w:r>
-        <w:r>
-          <w:rPr>
-            <w:noProof/>
-            <w:webHidden/>
-          </w:rPr>
-          <w:tab/>
-        </w:r>
-        <w:r>
-          <w:rPr>
-            <w:noProof/>
-            <w:webHidden/>
-          </w:rPr>
-          <w:fldChar w:fldCharType="begin"/>
-        </w:r>
-        <w:r>
-          <w:rPr>
-            <w:noProof/>
-            <w:webHidden/>
-          </w:rPr>
-          <w:instrText xml:space="preserve"> PAGEREF _Toc178460357 \h </w:instrText>
-        </w:r>
-        <w:r>
-          <w:rPr>
-            <w:noProof/>
-            <w:webHidden/>
-          </w:rPr>
-        </w:r>
-        <w:r>
-          <w:rPr>
-            <w:noProof/>
-            <w:webHidden/>
-          </w:rPr>
-          <w:fldChar w:fldCharType="separate"/>
-        </w:r>
-        <w:r>
-          <w:rPr>
-            <w:noProof/>
-            <w:webHidden/>
-          </w:rPr>
-          <w:t>6</w:t>
-        </w:r>
-        <w:r>
-          <w:rPr>
-            <w:noProof/>
-            <w:webHidden/>
-          </w:rPr>
-          <w:fldChar w:fldCharType="end"/>
-        </w:r>
-      </w:hyperlink>
-    </w:p>
-    <w:p>
-      <w:pPr>
-        <w:pStyle w:val="Mucluc3"/>
-        <w:tabs>
-          <w:tab w:val="left" w:pos="1440"/>
-          <w:tab w:val="right" w:leader="dot" w:pos="8778"/>
-        </w:tabs>
-        <w:rPr>
-          <w:rFonts w:asciiTheme="minorHAnsi" w:eastAsiaTheme="minorEastAsia" w:hAnsiTheme="minorHAnsi" w:cstheme="minorBidi"/>
-          <w:noProof/>
-          <w:kern w:val="2"/>
-          <w:lang w:val="vi-VN" w:eastAsia="vi-VN"/>
-          <w14:ligatures w14:val="standardContextual"/>
-        </w:rPr>
-      </w:pPr>
-      <w:hyperlink w:anchor="_Toc178460358" w:history="1">
-        <w:r>
-          <w:rPr>
-            <w:rStyle w:val="Siuktni"/>
-            <w:noProof/>
-            <w:lang w:val="vi-VN"/>
-          </w:rPr>
-          <w:t>1.2.1.</w:t>
-        </w:r>
-        <w:r>
-          <w:rPr>
-            <w:rFonts w:asciiTheme="minorHAnsi" w:eastAsiaTheme="minorEastAsia" w:hAnsiTheme="minorHAnsi" w:cstheme="minorBidi"/>
-            <w:noProof/>
-            <w:kern w:val="2"/>
-            <w:lang w:val="vi-VN" w:eastAsia="vi-VN"/>
-            <w14:ligatures w14:val="standardContextual"/>
-          </w:rPr>
-          <w:tab/>
-        </w:r>
-        <w:r>
-          <w:rPr>
-            <w:rStyle w:val="Siuktni"/>
-            <w:noProof/>
-            <w:lang w:val="vi-VN"/>
-          </w:rPr>
-          <w:t>Lập trình web:</w:t>
-        </w:r>
-        <w:r>
-          <w:rPr>
-            <w:noProof/>
-            <w:webHidden/>
-          </w:rPr>
-          <w:tab/>
-        </w:r>
-        <w:r>
-          <w:rPr>
-            <w:noProof/>
-            <w:webHidden/>
-          </w:rPr>
-          <w:fldChar w:fldCharType="begin"/>
-        </w:r>
-        <w:r>
-          <w:rPr>
-            <w:noProof/>
-            <w:webHidden/>
-          </w:rPr>
-          <w:instrText xml:space="preserve"> PAGEREF _Toc178460358 \h </w:instrText>
-        </w:r>
-        <w:r>
-          <w:rPr>
-            <w:noProof/>
-            <w:webHidden/>
-          </w:rPr>
-        </w:r>
-        <w:r>
-          <w:rPr>
-            <w:noProof/>
-            <w:webHidden/>
-          </w:rPr>
-          <w:fldChar w:fldCharType="separate"/>
-        </w:r>
-        <w:r>
-          <w:rPr>
-            <w:noProof/>
-            <w:webHidden/>
-          </w:rPr>
-          <w:t>6</w:t>
-        </w:r>
-        <w:r>
-          <w:rPr>
-            <w:noProof/>
-            <w:webHidden/>
-          </w:rPr>
-          <w:fldChar w:fldCharType="end"/>
-        </w:r>
-      </w:hyperlink>
-    </w:p>
-    <w:p>
-      <w:pPr>
-        <w:pStyle w:val="Mucluc3"/>
-        <w:tabs>
-          <w:tab w:val="left" w:pos="1440"/>
-          <w:tab w:val="right" w:leader="dot" w:pos="8778"/>
-        </w:tabs>
-        <w:rPr>
-          <w:rFonts w:asciiTheme="minorHAnsi" w:eastAsiaTheme="minorEastAsia" w:hAnsiTheme="minorHAnsi" w:cstheme="minorBidi"/>
-          <w:noProof/>
-          <w:kern w:val="2"/>
-          <w:lang w:val="vi-VN" w:eastAsia="vi-VN"/>
-          <w14:ligatures w14:val="standardContextual"/>
-        </w:rPr>
-      </w:pPr>
-      <w:hyperlink w:anchor="_Toc178460359" w:history="1">
-        <w:r>
-          <w:rPr>
-            <w:rStyle w:val="Siuktni"/>
-            <w:noProof/>
-            <w:lang w:val="vi-VN"/>
-          </w:rPr>
-          <w:t>1.2.2.</w:t>
-        </w:r>
-        <w:r>
-          <w:rPr>
-            <w:rFonts w:asciiTheme="minorHAnsi" w:eastAsiaTheme="minorEastAsia" w:hAnsiTheme="minorHAnsi" w:cstheme="minorBidi"/>
-            <w:noProof/>
-            <w:kern w:val="2"/>
-            <w:lang w:val="vi-VN" w:eastAsia="vi-VN"/>
-            <w14:ligatures w14:val="standardContextual"/>
-          </w:rPr>
-          <w:tab/>
-        </w:r>
-        <w:r>
-          <w:rPr>
-            <w:rStyle w:val="Siuktni"/>
-            <w:noProof/>
-            <w:lang w:val="vi-VN"/>
-          </w:rPr>
-          <w:t>Laravel (PHP Framework):</w:t>
-        </w:r>
-        <w:r>
-          <w:rPr>
-            <w:noProof/>
-            <w:webHidden/>
-          </w:rPr>
-          <w:tab/>
-        </w:r>
-        <w:r>
-          <w:rPr>
-            <w:noProof/>
-            <w:webHidden/>
-          </w:rPr>
-          <w:fldChar w:fldCharType="begin"/>
-        </w:r>
-        <w:r>
-          <w:rPr>
-            <w:noProof/>
-            <w:webHidden/>
-          </w:rPr>
-          <w:instrText xml:space="preserve"> PAGEREF _Toc178460359 \h </w:instrText>
-        </w:r>
-        <w:r>
-          <w:rPr>
-            <w:noProof/>
-            <w:webHidden/>
-          </w:rPr>
-        </w:r>
-        <w:r>
-          <w:rPr>
-            <w:noProof/>
-            <w:webHidden/>
-          </w:rPr>
-          <w:fldChar w:fldCharType="separate"/>
-        </w:r>
-        <w:r>
-          <w:rPr>
-            <w:noProof/>
-            <w:webHidden/>
-          </w:rPr>
-          <w:t>7</w:t>
-        </w:r>
-        <w:r>
-          <w:rPr>
-            <w:noProof/>
-            <w:webHidden/>
-          </w:rPr>
-          <w:fldChar w:fldCharType="end"/>
-        </w:r>
-      </w:hyperlink>
-    </w:p>
-    <w:p>
-      <w:pPr>
-        <w:pStyle w:val="Mucluc3"/>
-        <w:tabs>
-          <w:tab w:val="left" w:pos="1440"/>
-          <w:tab w:val="right" w:leader="dot" w:pos="8778"/>
-        </w:tabs>
-        <w:rPr>
-          <w:rFonts w:asciiTheme="minorHAnsi" w:eastAsiaTheme="minorEastAsia" w:hAnsiTheme="minorHAnsi" w:cstheme="minorBidi"/>
-          <w:noProof/>
-          <w:kern w:val="2"/>
-          <w:lang w:val="vi-VN" w:eastAsia="vi-VN"/>
-          <w14:ligatures w14:val="standardContextual"/>
-        </w:rPr>
-      </w:pPr>
-      <w:hyperlink w:anchor="_Toc178460360" w:history="1">
-        <w:r>
-          <w:rPr>
-            <w:rStyle w:val="Siuktni"/>
-            <w:noProof/>
-            <w:lang w:val="vi-VN"/>
-          </w:rPr>
-          <w:t>1.2.3.</w:t>
-        </w:r>
-        <w:r>
-          <w:rPr>
-            <w:rFonts w:asciiTheme="minorHAnsi" w:eastAsiaTheme="minorEastAsia" w:hAnsiTheme="minorHAnsi" w:cstheme="minorBidi"/>
-            <w:noProof/>
-            <w:kern w:val="2"/>
-            <w:lang w:val="vi-VN" w:eastAsia="vi-VN"/>
-            <w14:ligatures w14:val="standardContextual"/>
-          </w:rPr>
-          <w:tab/>
-        </w:r>
-        <w:r>
-          <w:rPr>
-            <w:rStyle w:val="Siuktni"/>
-            <w:noProof/>
-            <w:lang w:val="vi-VN"/>
-          </w:rPr>
-          <w:t>Quản lý cơ sở dữ liệu:</w:t>
-        </w:r>
-        <w:r>
-          <w:rPr>
-            <w:noProof/>
-            <w:webHidden/>
-          </w:rPr>
-          <w:tab/>
-        </w:r>
-        <w:r>
-          <w:rPr>
-            <w:noProof/>
-            <w:webHidden/>
-          </w:rPr>
-          <w:fldChar w:fldCharType="begin"/>
-        </w:r>
-        <w:r>
-          <w:rPr>
-            <w:noProof/>
-            <w:webHidden/>
-          </w:rPr>
-          <w:instrText xml:space="preserve"> PAGEREF _Toc178460360 \h </w:instrText>
-        </w:r>
-        <w:r>
-          <w:rPr>
-            <w:noProof/>
-            <w:webHidden/>
-          </w:rPr>
-        </w:r>
-        <w:r>
-          <w:rPr>
-            <w:noProof/>
-            <w:webHidden/>
-          </w:rPr>
-          <w:fldChar w:fldCharType="separate"/>
-        </w:r>
-        <w:r>
-          <w:rPr>
-            <w:noProof/>
-            <w:webHidden/>
-          </w:rPr>
-          <w:t>7</w:t>
-        </w:r>
-        <w:r>
-          <w:rPr>
-            <w:noProof/>
-            <w:webHidden/>
-          </w:rPr>
-          <w:fldChar w:fldCharType="end"/>
-        </w:r>
-      </w:hyperlink>
-    </w:p>
-    <w:p>
-      <w:pPr>
-        <w:pStyle w:val="Mucluc3"/>
-        <w:tabs>
-          <w:tab w:val="left" w:pos="1440"/>
-          <w:tab w:val="right" w:leader="dot" w:pos="8778"/>
-        </w:tabs>
-        <w:rPr>
-          <w:rFonts w:asciiTheme="minorHAnsi" w:eastAsiaTheme="minorEastAsia" w:hAnsiTheme="minorHAnsi" w:cstheme="minorBidi"/>
-          <w:noProof/>
-          <w:kern w:val="2"/>
-          <w:lang w:val="vi-VN" w:eastAsia="vi-VN"/>
-          <w14:ligatures w14:val="standardContextual"/>
-        </w:rPr>
-      </w:pPr>
-      <w:hyperlink w:anchor="_Toc178460361" w:history="1">
-        <w:r>
-          <w:rPr>
-            <w:rStyle w:val="Siuktni"/>
-            <w:noProof/>
-            <w:lang w:val="vi-VN"/>
-          </w:rPr>
-          <w:t>1.2.4.</w:t>
-        </w:r>
-        <w:r>
-          <w:rPr>
-            <w:rFonts w:asciiTheme="minorHAnsi" w:eastAsiaTheme="minorEastAsia" w:hAnsiTheme="minorHAnsi" w:cstheme="minorBidi"/>
-            <w:noProof/>
-            <w:kern w:val="2"/>
-            <w:lang w:val="vi-VN" w:eastAsia="vi-VN"/>
-            <w14:ligatures w14:val="standardContextual"/>
-          </w:rPr>
-          <w:tab/>
-        </w:r>
-        <w:r>
-          <w:rPr>
-            <w:rStyle w:val="Siuktni"/>
-            <w:noProof/>
-            <w:lang w:val="vi-VN"/>
-          </w:rPr>
-          <w:t>Thiết kế giao diện người dùng (UI/UX Design):</w:t>
-        </w:r>
-        <w:r>
-          <w:rPr>
-            <w:noProof/>
-            <w:webHidden/>
-          </w:rPr>
-          <w:tab/>
-        </w:r>
-        <w:r>
-          <w:rPr>
-            <w:noProof/>
-            <w:webHidden/>
-          </w:rPr>
-          <w:fldChar w:fldCharType="begin"/>
-        </w:r>
-        <w:r>
-          <w:rPr>
-            <w:noProof/>
-            <w:webHidden/>
-          </w:rPr>
-          <w:instrText xml:space="preserve"> PAGEREF _Toc178460361 \h </w:instrText>
-        </w:r>
-        <w:r>
-          <w:rPr>
-            <w:noProof/>
-            <w:webHidden/>
-          </w:rPr>
-        </w:r>
-        <w:r>
-          <w:rPr>
-            <w:noProof/>
-            <w:webHidden/>
-          </w:rPr>
-          <w:fldChar w:fldCharType="separate"/>
-        </w:r>
-        <w:r>
-          <w:rPr>
-            <w:noProof/>
-            <w:webHidden/>
-          </w:rPr>
-          <w:t>7</w:t>
-        </w:r>
-        <w:r>
-          <w:rPr>
-            <w:noProof/>
-            <w:webHidden/>
-          </w:rPr>
-          <w:fldChar w:fldCharType="end"/>
-        </w:r>
-      </w:hyperlink>
-    </w:p>
-    <w:p>
-      <w:pPr>
-        <w:pStyle w:val="Mucluc3"/>
-        <w:tabs>
-          <w:tab w:val="left" w:pos="1440"/>
-          <w:tab w:val="right" w:leader="dot" w:pos="8778"/>
-        </w:tabs>
-        <w:rPr>
-          <w:rFonts w:asciiTheme="minorHAnsi" w:eastAsiaTheme="minorEastAsia" w:hAnsiTheme="minorHAnsi" w:cstheme="minorBidi"/>
-          <w:noProof/>
-          <w:kern w:val="2"/>
-          <w:lang w:val="vi-VN" w:eastAsia="vi-VN"/>
-          <w14:ligatures w14:val="standardContextual"/>
-        </w:rPr>
-      </w:pPr>
-      <w:hyperlink w:anchor="_Toc178460362" w:history="1">
-        <w:r>
-          <w:rPr>
-            <w:rStyle w:val="Siuktni"/>
-            <w:noProof/>
-            <w:lang w:val="vi-VN"/>
-          </w:rPr>
-          <w:t>1.2.5.</w:t>
-        </w:r>
-        <w:r>
-          <w:rPr>
-            <w:rFonts w:asciiTheme="minorHAnsi" w:eastAsiaTheme="minorEastAsia" w:hAnsiTheme="minorHAnsi" w:cstheme="minorBidi"/>
-            <w:noProof/>
-            <w:kern w:val="2"/>
-            <w:lang w:val="vi-VN" w:eastAsia="vi-VN"/>
-            <w14:ligatures w14:val="standardContextual"/>
-          </w:rPr>
-          <w:tab/>
-        </w:r>
-        <w:r>
-          <w:rPr>
-            <w:rStyle w:val="Siuktni"/>
-            <w:noProof/>
-            <w:lang w:val="vi-VN"/>
-          </w:rPr>
-          <w:t>Quản lý dự án:</w:t>
-        </w:r>
-        <w:r>
-          <w:rPr>
-            <w:noProof/>
-            <w:webHidden/>
-          </w:rPr>
-          <w:tab/>
-        </w:r>
-        <w:r>
-          <w:rPr>
-            <w:noProof/>
-            <w:webHidden/>
-          </w:rPr>
-          <w:fldChar w:fldCharType="begin"/>
-        </w:r>
-        <w:r>
-          <w:rPr>
-            <w:noProof/>
-            <w:webHidden/>
-          </w:rPr>
-          <w:instrText xml:space="preserve"> PAGEREF _Toc178460362 \h </w:instrText>
-        </w:r>
-        <w:r>
-          <w:rPr>
-            <w:noProof/>
-            <w:webHidden/>
-          </w:rPr>
-        </w:r>
-        <w:r>
-          <w:rPr>
-            <w:noProof/>
-            <w:webHidden/>
-          </w:rPr>
-          <w:fldChar w:fldCharType="separate"/>
-        </w:r>
-        <w:r>
-          <w:rPr>
-            <w:noProof/>
-            <w:webHidden/>
-          </w:rPr>
-          <w:t>8</w:t>
-        </w:r>
-        <w:r>
-          <w:rPr>
-            <w:noProof/>
-            <w:webHidden/>
-          </w:rPr>
-          <w:fldChar w:fldCharType="end"/>
-        </w:r>
-      </w:hyperlink>
-    </w:p>
-    <w:p>
-      <w:pPr>
-        <w:spacing w:before="0" w:after="160" w:line="312" w:lineRule="auto"/>
-        <w:rPr>
-          <w:b/>
-          <w:bCs/>
-          <w:sz w:val="28"/>
-          <w:szCs w:val="28"/>
-          <w:lang w:val="vi-VN"/>
-        </w:rPr>
-      </w:pPr>
-      <w:r>
-        <w:rPr>
-          <w:b/>
-          <w:bCs/>
-          <w:sz w:val="28"/>
-          <w:szCs w:val="28"/>
-          <w:lang w:val="vi-VN"/>
-        </w:rPr>
-        <w:fldChar w:fldCharType="end"/>
-      </w:r>
-      <w:r>
-        <w:rPr>
-          <w:b/>
-          <w:bCs/>
-          <w:sz w:val="28"/>
-          <w:szCs w:val="28"/>
-          <w:lang w:val="vi-VN"/>
-        </w:rPr>
-        <w:br w:type="page"/>
-      </w:r>
-    </w:p>
-    <w:p>
-      <w:pPr>
-        <w:pStyle w:val="u1"/>
-        <w:rPr>
-          <w:b w:val="0"/>
-          <w:bCs/>
-        </w:rPr>
+        <w:pStyle w:val="Heading1"/>
       </w:pPr>
       <w:bookmarkStart w:id="3" w:name="_Toc178460350"/>
       <w:r>
-        <w:rPr>
-          <w:bCs/>
-        </w:rPr>
         <w:lastRenderedPageBreak/>
         <w:t>CHƯƠNG I: GIỚI THIỆU TỔNG QUAN</w:t>
       </w:r>
@@ -2795,55 +1410,162 @@
     </w:p>
     <w:p>
       <w:pPr>
-        <w:pStyle w:val="oancuaDanhsach"/>
-        <w:numPr>
-          <w:ilvl w:val="1"/>
-          <w:numId w:val="12"/>
-        </w:numPr>
-        <w:rPr>
-          <w:lang w:val="vi-VN"/>
+        <w:pStyle w:val="Heading2"/>
+        <w:rPr>
+          <w:lang w:val="en-US"/>
         </w:rPr>
       </w:pPr>
       <w:bookmarkStart w:id="4" w:name="_Toc178460351"/>
       <w:r>
-        <w:rPr>
-          <w:lang w:val="vi-VN"/>
-        </w:rPr>
-        <w:t>Giới thiệu</w:t>
+        <w:t xml:space="preserve">1.1. </w:t>
       </w:r>
       <w:bookmarkEnd w:id="4"/>
+      <w:r>
+        <w:rPr>
+          <w:lang w:val="en-US"/>
+        </w:rPr>
+        <w:t>Lý do chọn đề tài</w:t>
+      </w:r>
     </w:p>
     <w:p>
       <w:pPr>
-        <w:pStyle w:val="KhngDncch"/>
-        <w:numPr>
-          <w:ilvl w:val="2"/>
-          <w:numId w:val="12"/>
-        </w:numPr>
-        <w:spacing w:before="120" w:after="120" w:line="312" w:lineRule="auto"/>
-        <w:outlineLvl w:val="2"/>
+        <w:ind w:firstLine="567"/>
         <w:rPr>
           <w:sz w:val="28"/>
           <w:szCs w:val="28"/>
           <w:lang w:val="vi-VN"/>
         </w:rPr>
       </w:pPr>
-      <w:bookmarkStart w:id="5" w:name="_Toc178460352"/>
       <w:r>
         <w:rPr>
           <w:sz w:val="28"/>
           <w:szCs w:val="28"/>
           <w:lang w:val="vi-VN"/>
         </w:rPr>
-        <w:t>Lý do chọn đề tài</w:t>
+        <w:t>Việc chọn đề tài "Xây dựng website chăm sóc thú cưng" là một quyết định được đánh giá cao từ nhiều khía cạnh. Thứ nhất, điều này phản ánh xu hướng sử dụng công nghệ thông tin trong việc tìm kiếm thông tin và dịch vụ liên quan đến việc chăm sóc thú cưng. Trong thời đại số hóa phát triển mạnh mẽ, người nuôi thú cưng ngày càng tìm kiếm các nguồn thông tin trực tuyến để giải đáp thắc mắc và chia sẻ kinh nghiệm.</w:t>
+      </w:r>
+    </w:p>
+    <w:p>
+      <w:pPr>
+        <w:ind w:firstLine="567"/>
+        <w:rPr>
+          <w:sz w:val="28"/>
+          <w:szCs w:val="28"/>
+          <w:lang w:val="vi-VN"/>
+        </w:rPr>
+      </w:pPr>
+      <w:r>
+        <w:rPr>
+          <w:sz w:val="28"/>
+          <w:szCs w:val="28"/>
+          <w:lang w:val="vi-VN"/>
+        </w:rPr>
+        <w:t>Thứ hai, đề tài này còn thể hiện sự đam mê và tình yêu đối với thú cưng của những người tham gia. Việc xây dựng một website chăm sóc thú cưng không chỉ là cơ hội để chia sẻ kiến thức và kinh nghiệm cá nhân, mà còn là một cách để thể hiện tình yêu và sự quan tâm đặc biệt đối với các thành viên của gia đình nhỏ này.</w:t>
+      </w:r>
+    </w:p>
+    <w:p>
+      <w:pPr>
+        <w:ind w:firstLine="567"/>
+        <w:rPr>
+          <w:sz w:val="28"/>
+          <w:szCs w:val="28"/>
+          <w:lang w:val="vi-VN"/>
+        </w:rPr>
+      </w:pPr>
+      <w:r>
+        <w:rPr>
+          <w:sz w:val="28"/>
+          <w:szCs w:val="28"/>
+          <w:lang w:val="vi-VN"/>
+        </w:rPr>
+        <w:t>Cuối cùng, việc phát triển một nền tảng trực tuyến về chăm sóc thú cưng cũng là một bước tiến quan trọng trong việc xây dựng cộng đồng yêu thú cưng mạnh mẽ. Thông qua việc chia sẻ thông tin, kinh nghiệm và tạo ra một môi trường trao đổi tích cực, website này có thể góp phần thúc đẩy sự phát triển và tăng cường mối quan hệ giữa những người yêu thú cưng.</w:t>
+      </w:r>
+    </w:p>
+    <w:p>
+      <w:pPr>
+        <w:pStyle w:val="Heading2"/>
+      </w:pPr>
+      <w:r>
+        <w:t xml:space="preserve">1.2. </w:t>
+      </w:r>
+      <w:r>
+        <w:t>Giới thiệu chung</w:t>
+      </w:r>
+    </w:p>
+    <w:p>
+      <w:pPr>
+        <w:ind w:firstLine="567"/>
+        <w:rPr>
+          <w:sz w:val="28"/>
+          <w:szCs w:val="28"/>
+          <w:lang w:val="vi-VN"/>
+        </w:rPr>
+      </w:pPr>
+      <w:r>
+        <w:rPr>
+          <w:sz w:val="28"/>
+          <w:szCs w:val="28"/>
+        </w:rPr>
+        <w:t>W</w:t>
+      </w:r>
+      <w:r>
+        <w:rPr>
+          <w:sz w:val="28"/>
+          <w:szCs w:val="28"/>
+          <w:lang w:val="vi-VN"/>
+        </w:rPr>
+        <w:t>ebsite bán đồ thú cưng của PetCare sẽ được thiết kế với giao diện thân thiện, tối ưu hóa trải nghiệm người dùng và tích hợp đầy đủ các tính năng cần thiết như tìm kiếm sản phẩm, đặt hàng trực tuyến, thanh toán an toàn và dịch vụ giao hàng. Hơn thế nữa, website còn cung cấp thông tin hữu ích về cách chăm sóc thú cưng, giúp khách hàng dễ dàng lựa chọn những sản phẩm phù hợp nhất cho thú cưng của mình. Đây không chỉ là một bước đột phá trong chiến lược kinh doanh của PetCare, mà còn là chìa khóa mở ra cánh cửa đến với một cộng đồng người yêu thú cưng lớn hơn, rộng hơn và chuyên nghiệp hơn.</w:t>
+      </w:r>
+    </w:p>
+    <w:p>
+      <w:pPr>
+        <w:ind w:firstLine="567"/>
+        <w:rPr>
+          <w:sz w:val="28"/>
+          <w:szCs w:val="28"/>
+        </w:rPr>
+      </w:pPr>
+      <w:r>
+        <w:rPr>
+          <w:sz w:val="28"/>
+          <w:szCs w:val="28"/>
+          <w:lang w:val="vi-VN"/>
+        </w:rPr>
+        <w:t>Việc xây dựng website bán đồ thú cưng không chỉ giúp PetCare khẳng định vị thế của mình trên thị trường, mà còn góp phần cải thiện hiệu quả kinh doanh, đáp ứng kịp thời nhu cầu ngày càng tăng của khách hàng, và tạo nên một hệ sinh thái mua sắm trực tuyến an toàn, tiện lợi, phù hợp với xu thế công nghệ hiện đại</w:t>
+      </w:r>
+      <w:r>
+        <w:rPr>
+          <w:sz w:val="28"/>
+          <w:szCs w:val="28"/>
+        </w:rPr>
+        <w:t>.</w:t>
+      </w:r>
+    </w:p>
+    <w:p>
+      <w:pPr>
+        <w:pStyle w:val="Heading2"/>
+      </w:pPr>
+      <w:bookmarkStart w:id="5" w:name="_Toc178460357"/>
+      <w:r>
+        <w:lastRenderedPageBreak/>
+        <w:t xml:space="preserve">1.3. </w:t>
+      </w:r>
+      <w:r>
+        <w:t xml:space="preserve">Các công </w:t>
+      </w:r>
+      <w:r>
+        <w:t>nghệ</w:t>
+      </w:r>
+      <w:r>
+        <w:t xml:space="preserve"> được sử dụng trong đề tài</w:t>
       </w:r>
       <w:bookmarkEnd w:id="5"/>
     </w:p>
     <w:p>
       <w:pPr>
-        <w:spacing w:before="120" w:after="120" w:line="312" w:lineRule="auto"/>
-        <w:ind w:firstLine="720"/>
-        <w:rPr>
+        <w:ind w:firstLine="567"/>
+        <w:rPr>
+          <w:rFonts w:eastAsia="Times New Roman"/>
           <w:sz w:val="28"/>
           <w:szCs w:val="28"/>
           <w:lang w:val="vi-VN"/>
@@ -2851,1198 +1573,267 @@
       </w:pPr>
       <w:r>
         <w:rPr>
+          <w:rFonts w:eastAsia="Times New Roman"/>
           <w:sz w:val="28"/>
           <w:szCs w:val="28"/>
           <w:lang w:val="vi-VN"/>
         </w:rPr>
-        <w:t>Việc chọn đề tài "Xây dựng website chăm sóc thú cưng" là một quyết định được đánh giá cao từ nhiều khía cạnh. Thứ nhất, điều này phản ánh xu hướng sử dụng công nghệ thông tin trong việc tìm kiếm thông tin và dịch vụ liên quan đến việc chăm sóc thú cưng. Trong thời đại số hóa phát triển mạnh mẽ, người nuôi thú cưng ngày càng tìm kiếm các nguồn thông tin trực tuyến để giải đáp thắc mắc và chia sẻ kinh nghiệm.</w:t>
+        <w:t xml:space="preserve">Để thực hiện đề tài "Xây dựng website quản lý hoạt động chăm sóc thú cưng," nhóm đã tận dụng các kiến thức chuyên môn và kỹ năng kỹ thuật được học trong suốt quá trình học tập, đồng thời sử dụng một loạt các công cụ phần mềm để hỗ trợ việc phát triển và quản lý dự án. </w:t>
+      </w:r>
+      <w:r>
+        <w:rPr>
+          <w:rFonts w:eastAsia="Times New Roman"/>
+          <w:sz w:val="28"/>
+          <w:szCs w:val="28"/>
+          <w:lang w:val="vi-VN"/>
+        </w:rPr>
+        <w:t>Cụ thể như sau:</w:t>
       </w:r>
     </w:p>
     <w:p>
       <w:pPr>
-        <w:spacing w:before="120" w:after="120" w:line="312" w:lineRule="auto"/>
-        <w:ind w:firstLine="720"/>
-        <w:rPr>
-          <w:sz w:val="28"/>
-          <w:szCs w:val="28"/>
-          <w:lang w:val="vi-VN"/>
-        </w:rPr>
-      </w:pPr>
-      <w:r>
-        <w:rPr>
-          <w:sz w:val="28"/>
-          <w:szCs w:val="28"/>
-          <w:lang w:val="vi-VN"/>
-        </w:rPr>
-        <w:t>Thứ hai, đề tài này còn thể hiện sự đam mê và tình yêu đối với thú cưng của những người tham gia. Việc xây dựng một website chăm sóc thú cưng không chỉ là cơ hội để chia sẻ kiến thức và kinh nghiệm cá nhân, mà còn là một cách để thể hiện tình yêu và sự quan tâm đặc biệt đối với các thành viên của gia đình nhỏ này.</w:t>
+        <w:pStyle w:val="Heading3"/>
+      </w:pPr>
+      <w:r>
+        <w:t xml:space="preserve">1.3.1. </w:t>
+      </w:r>
+      <w:r>
+        <w:t>Giới thiệu về PHP</w:t>
       </w:r>
     </w:p>
     <w:p>
       <w:pPr>
-        <w:spacing w:before="120" w:after="120" w:line="312" w:lineRule="auto"/>
-        <w:ind w:firstLine="720"/>
-        <w:rPr>
-          <w:sz w:val="28"/>
-          <w:szCs w:val="28"/>
-          <w:lang w:val="vi-VN"/>
-        </w:rPr>
-      </w:pPr>
-      <w:r>
-        <w:rPr>
-          <w:sz w:val="28"/>
-          <w:szCs w:val="28"/>
-          <w:lang w:val="vi-VN"/>
-        </w:rPr>
-        <w:t>Cuối cùng, việc phát triển một nền tảng trực tuyến về chăm sóc thú cưng cũng là một bước tiến quan trọng trong việc xây dựng cộng đồng yêu thú cưng mạnh mẽ. Thông qua việc chia sẻ thông tin, kinh nghiệm và tạo ra một môi trường trao đổi tích cực, website này có thể góp phần thúc đẩy sự phát triển và tăng cường mối quan hệ giữa những người yêu thú cưng.</w:t>
+        <w:ind w:firstLine="567"/>
+        <w:rPr>
+          <w:sz w:val="28"/>
+          <w:szCs w:val="28"/>
+        </w:rPr>
+      </w:pPr>
+      <w:r>
+        <w:rPr>
+          <w:sz w:val="28"/>
+          <w:szCs w:val="28"/>
+        </w:rPr>
+        <w:t>PHP - viết tắt hồi quy của "Hypertext Preprocessor", là một ngôn ngữ lập trình kịch bản được chạy ở phía server nhằm sinh ra mã html trên client. PHP đã trải qua rất nhiều phiên bản và được tối ưu hóa cho các ứng dụng web, với cách viết mã rõ rãng, tốc độ nhanh, dễ học nên PHP đã trở thành một ngôn ngữ lập trình web rất phổ biến và được ưa chuộng.</w:t>
       </w:r>
     </w:p>
     <w:p>
       <w:pPr>
-        <w:pStyle w:val="KhngDncch"/>
-        <w:numPr>
-          <w:ilvl w:val="2"/>
-          <w:numId w:val="12"/>
-        </w:numPr>
-        <w:spacing w:before="120" w:after="120" w:line="312" w:lineRule="auto"/>
-        <w:outlineLvl w:val="2"/>
-        <w:rPr>
-          <w:sz w:val="28"/>
-          <w:szCs w:val="28"/>
-          <w:lang w:val="vi-VN"/>
-        </w:rPr>
-      </w:pPr>
-      <w:bookmarkStart w:id="6" w:name="_Toc178460353"/>
-      <w:r>
-        <w:rPr>
-          <w:sz w:val="28"/>
-          <w:szCs w:val="28"/>
-          <w:lang w:val="vi-VN"/>
-        </w:rPr>
-        <w:t>Mục đích</w:t>
-      </w:r>
-      <w:bookmarkEnd w:id="6"/>
+        <w:ind w:firstLine="567"/>
+        <w:rPr>
+          <w:b/>
+          <w:i/>
+          <w:sz w:val="28"/>
+          <w:szCs w:val="28"/>
+        </w:rPr>
+      </w:pPr>
+      <w:r>
+        <w:rPr>
+          <w:b/>
+          <w:i/>
+          <w:sz w:val="28"/>
+          <w:szCs w:val="28"/>
+        </w:rPr>
+        <w:t>Ưu điểm</w:t>
+      </w:r>
     </w:p>
     <w:p>
       <w:pPr>
-        <w:spacing w:before="120" w:after="120" w:line="312" w:lineRule="auto"/>
-        <w:ind w:firstLine="720"/>
-        <w:rPr>
-          <w:rFonts w:eastAsia="Times New Roman"/>
-          <w:sz w:val="28"/>
-          <w:szCs w:val="28"/>
-          <w:lang w:val="vi-VN"/>
-        </w:rPr>
-      </w:pPr>
-      <w:r>
-        <w:rPr>
-          <w:rFonts w:eastAsia="Times New Roman"/>
-          <w:sz w:val="28"/>
-          <w:szCs w:val="28"/>
-          <w:lang w:val="vi-VN"/>
-        </w:rPr>
-        <w:t>Xây dựng một website chăm sóc thú cưng chất lượng và hữu ích, nhằm cung cấp thông tin đa dạng và đáng tin cậy về chăm sóc, nuôi dưỡng, và y tế cho các loài thú cưng.</w:t>
+        <w:ind w:firstLine="567"/>
+        <w:rPr>
+          <w:sz w:val="28"/>
+          <w:szCs w:val="28"/>
+        </w:rPr>
+      </w:pPr>
+      <w:r>
+        <w:rPr>
+          <w:sz w:val="28"/>
+          <w:szCs w:val="28"/>
+        </w:rPr>
+        <w:t>PHP được sử dụng phổ biến bởi nhiều lợi ích mà nó mang lại. Dưới đây là một số ưu điểm cơ bản của ngôn ngữ PHP:</w:t>
       </w:r>
     </w:p>
     <w:p>
       <w:pPr>
-        <w:spacing w:before="120" w:after="120" w:line="312" w:lineRule="auto"/>
-        <w:ind w:firstLine="720"/>
-        <w:rPr>
-          <w:rFonts w:eastAsia="Times New Roman"/>
-          <w:sz w:val="28"/>
-          <w:szCs w:val="28"/>
-          <w:lang w:val="vi-VN"/>
-        </w:rPr>
-      </w:pPr>
-      <w:r>
-        <w:rPr>
-          <w:rFonts w:eastAsia="Times New Roman"/>
-          <w:sz w:val="28"/>
-          <w:szCs w:val="28"/>
-          <w:lang w:val="vi-VN"/>
-        </w:rPr>
-        <w:t>Tạo ra một môi trường trực tuyến tích cực và hữu ích cho cộng đồng yêu thú cưng, nơi mọi người có thể chia sẻ kinh nghiệm, hỏi đáp thắc mắc và tìm kiếm sự hỗ trợ từ các chuyên gia và người đam mê.</w:t>
+        <w:ind w:firstLine="567"/>
+        <w:rPr>
+          <w:sz w:val="28"/>
+          <w:szCs w:val="28"/>
+        </w:rPr>
+      </w:pPr>
+      <w:r>
+        <w:rPr>
+          <w:sz w:val="28"/>
+          <w:szCs w:val="28"/>
+        </w:rPr>
+        <w:t>Mã nguồn mở và miễn phí: PHP sử dụng miễn phí nên giúp tiết kiệm đáng kể ngân sách dự án. Việc cài đặt và sử dụng ngôn ngữ này cũng rất dễ dàng, bạn chỉ cần học chăm chỉ trong 3 – 6 tháng là đã có thể sử dụng thuần thục.</w:t>
       </w:r>
     </w:p>
     <w:p>
       <w:pPr>
-        <w:spacing w:before="120" w:after="120" w:line="312" w:lineRule="auto"/>
-        <w:ind w:firstLine="720"/>
-        <w:rPr>
-          <w:sz w:val="28"/>
-          <w:szCs w:val="28"/>
-          <w:lang w:val="vi-VN"/>
-        </w:rPr>
-      </w:pPr>
-      <w:r>
-        <w:rPr>
-          <w:rFonts w:eastAsia="Times New Roman"/>
-          <w:sz w:val="28"/>
-          <w:szCs w:val="28"/>
-          <w:lang w:val="vi-VN"/>
-        </w:rPr>
-        <w:t>Phát triển các tính năng tương tác, như diễn đàn, blog, và hệ thống câu hỏi và trả lời, nhằm tạo ra sự kết nối và giao lưu tích cực giữa các thành viên trong cộng đồng.</w:t>
+        <w:ind w:firstLine="567"/>
+        <w:rPr>
+          <w:sz w:val="28"/>
+          <w:szCs w:val="28"/>
+        </w:rPr>
+      </w:pPr>
+      <w:r>
+        <w:rPr>
+          <w:sz w:val="28"/>
+          <w:szCs w:val="28"/>
+        </w:rPr>
+        <w:t>Tính linh hoạt: PHP là một ngôn ngữ đa nền tảng, có thể hoạt động trên bất kỳ hệ điều hành nào (Windows, Linux, macOS,…). Hơn nữa, PHP còn có thể kết hợp với nhiều ngôn ngữ lập trình khác để xây dựng các tính năng công nghệ một cách hiệu quả nhất.</w:t>
       </w:r>
     </w:p>
     <w:p>
       <w:pPr>
-        <w:pStyle w:val="KhngDncch"/>
-        <w:numPr>
-          <w:ilvl w:val="2"/>
-          <w:numId w:val="12"/>
-        </w:numPr>
-        <w:spacing w:before="120" w:after="120" w:line="312" w:lineRule="auto"/>
-        <w:outlineLvl w:val="2"/>
-        <w:rPr>
-          <w:sz w:val="28"/>
-          <w:szCs w:val="28"/>
-          <w:lang w:val="vi-VN"/>
-        </w:rPr>
-      </w:pPr>
-      <w:bookmarkStart w:id="7" w:name="_Toc178460354"/>
-      <w:r>
-        <w:rPr>
-          <w:sz w:val="28"/>
-          <w:szCs w:val="28"/>
-          <w:lang w:val="vi-VN"/>
-        </w:rPr>
-        <w:t>Đối tượng và phạm vi nghiên cứu</w:t>
-      </w:r>
-      <w:bookmarkEnd w:id="7"/>
+        <w:ind w:firstLine="567"/>
+        <w:rPr>
+          <w:sz w:val="28"/>
+          <w:szCs w:val="28"/>
+        </w:rPr>
+      </w:pPr>
+      <w:r>
+        <w:rPr>
+          <w:sz w:val="28"/>
+          <w:szCs w:val="28"/>
+        </w:rPr>
+        <w:t>Hệ thống thư viện phong phú, tính cộng đồng cao: Do sự phổ biến của ngôn ngữ PHP nên việc tìm các thư viện code hay hàm liên quan đến PHP sẽ cực kỳ đơn giản. Chưa kể, bạn sẽ nhận được sự trợ giúp từ các diễn đàn, đội nhóm chuyên sâu của PHP giúp việc học tập hay làm việc trở nên dễ dàng.</w:t>
+      </w:r>
     </w:p>
     <w:p>
       <w:pPr>
-        <w:pStyle w:val="KhngDncch"/>
-        <w:spacing w:before="120" w:after="120" w:line="312" w:lineRule="auto"/>
-        <w:ind w:firstLine="720"/>
-        <w:rPr>
-          <w:sz w:val="28"/>
-          <w:szCs w:val="28"/>
-          <w:lang w:val="vi-VN"/>
-        </w:rPr>
-      </w:pPr>
-      <w:r>
-        <w:rPr>
-          <w:sz w:val="28"/>
-          <w:szCs w:val="28"/>
-          <w:lang w:val="vi-VN"/>
-        </w:rPr>
-        <w:lastRenderedPageBreak/>
-        <w:t>Đối tượng nghiên cứu:</w:t>
-      </w:r>
-      <w:r>
-        <w:rPr>
-          <w:sz w:val="28"/>
-          <w:szCs w:val="28"/>
-          <w:lang w:val="vi-VN"/>
-        </w:rPr>
-        <w:t xml:space="preserve"> Trang web phục vụ cho việc</w:t>
-      </w:r>
-      <w:r>
-        <w:rPr>
-          <w:sz w:val="28"/>
-          <w:szCs w:val="28"/>
-          <w:lang w:val="vi-VN"/>
-        </w:rPr>
-        <w:t xml:space="preserve"> chăm sóc thú cưng</w:t>
-      </w:r>
-      <w:r>
-        <w:rPr>
-          <w:sz w:val="28"/>
-          <w:szCs w:val="28"/>
-          <w:lang w:val="vi-VN"/>
-        </w:rPr>
-        <w:t xml:space="preserve"> của khách hàng bao gồm các dịch vụ chính như mua sắm thức ăn , trang phục, trang sức, phụ kiện cho thú cưng và chăm sóc sức khỏe cho thú cưng.</w:t>
+        <w:ind w:firstLine="567"/>
+        <w:rPr>
+          <w:sz w:val="28"/>
+          <w:szCs w:val="28"/>
+        </w:rPr>
+      </w:pPr>
+      <w:r>
+        <w:rPr>
+          <w:sz w:val="28"/>
+          <w:szCs w:val="28"/>
+        </w:rPr>
+        <w:t>Cơ sở dữ liệu đa dạng: PHP cho phép kết nối với hầu hết các cơ sở dữ liệu khác như mySQL, SQLite, PostgreSQL, MS-SQL,…</w:t>
       </w:r>
     </w:p>
     <w:p>
       <w:pPr>
-        <w:pStyle w:val="KhngDncch"/>
-        <w:spacing w:before="120" w:after="120" w:line="312" w:lineRule="auto"/>
-        <w:ind w:firstLine="720"/>
-        <w:rPr>
-          <w:sz w:val="28"/>
-          <w:szCs w:val="28"/>
-          <w:lang w:val="vi-VN"/>
-        </w:rPr>
-      </w:pPr>
-      <w:r>
-        <w:rPr>
-          <w:sz w:val="28"/>
-          <w:szCs w:val="28"/>
-          <w:lang w:val="vi-VN"/>
-        </w:rPr>
-        <w:t>Phạm vi nghiên cứu:</w:t>
+        <w:ind w:firstLine="567"/>
+        <w:rPr>
+          <w:b/>
+          <w:i/>
+          <w:sz w:val="28"/>
+          <w:szCs w:val="28"/>
+        </w:rPr>
+      </w:pPr>
+      <w:bookmarkStart w:id="6" w:name="_GoBack"/>
+      <w:r>
+        <w:rPr>
+          <w:b/>
+          <w:i/>
+          <w:sz w:val="28"/>
+          <w:szCs w:val="28"/>
+        </w:rPr>
+        <w:t xml:space="preserve">Nhược điểm </w:t>
+      </w:r>
+    </w:p>
+    <w:bookmarkEnd w:id="6"/>
+    <w:p>
+      <w:pPr>
+        <w:ind w:firstLine="567"/>
+        <w:rPr>
+          <w:sz w:val="28"/>
+          <w:szCs w:val="28"/>
+        </w:rPr>
+      </w:pPr>
+      <w:r>
+        <w:rPr>
+          <w:sz w:val="28"/>
+          <w:szCs w:val="28"/>
+        </w:rPr>
+        <w:t xml:space="preserve">Mặc dù sở hữu nhiều lợi ích nhưng ngôn ngữ PHP vẫn có một số hạn chế nhất định, trong đó vấn đề bảo mật được nhiều người quan tâm nhất. Bởi bản chất của PHP có mã nguồn mở nên các lỗ hổng của mã nguồn sẽ bị công khai ngay sau khi chúng được tìm thấy. Và các lỗ hổng này có thể bị khai thác cho các mục đích xấu trước khi chúng ta kịp sửa chữa.Bên cạnh đó, ngôn ngữ lập </w:t>
+      </w:r>
+      <w:r>
+        <w:rPr>
+          <w:sz w:val="28"/>
+          <w:szCs w:val="28"/>
+        </w:rPr>
+        <w:lastRenderedPageBreak/>
+        <w:t>trình PHP chỉ hoạt động được trên các website và giao diện không được gọn gàng, đẹp mắt. Độ bảo mật và hiệu suất của ngôn ngữ này cũng chưa tốt</w:t>
       </w:r>
     </w:p>
     <w:p>
       <w:pPr>
-        <w:pStyle w:val="oancuaDanhsach"/>
-        <w:numPr>
-          <w:ilvl w:val="0"/>
-          <w:numId w:val="20"/>
-        </w:numPr>
+        <w:pStyle w:val="Heading3"/>
         <w:rPr>
           <w:lang w:val="vi-VN"/>
         </w:rPr>
       </w:pPr>
       <w:r>
-        <w:rPr>
-          <w:lang w:val="vi-VN"/>
-        </w:rPr>
-        <w:t>Nghiên cứu và tổng hợp thông tin về các loài thú cưng phổ biến như chó, mèo, thỏ, và chim cảnh, bao gồm cách chăm sóc, dinh dưỡng, vệ sinh, và y tế.</w:t>
+        <w:t xml:space="preserve">1.3.2. </w:t>
+      </w:r>
+      <w:r>
+        <w:t>Giới thiệu về Laveral</w:t>
       </w:r>
     </w:p>
     <w:p>
       <w:pPr>
-        <w:pStyle w:val="oancuaDanhsach"/>
-        <w:numPr>
-          <w:ilvl w:val="0"/>
-          <w:numId w:val="20"/>
-        </w:numPr>
-        <w:rPr>
+        <w:ind w:firstLine="567"/>
+        <w:rPr>
+          <w:sz w:val="28"/>
+          <w:szCs w:val="28"/>
           <w:lang w:val="vi-VN"/>
         </w:rPr>
       </w:pPr>
       <w:r>
         <w:rPr>
+          <w:sz w:val="28"/>
+          <w:szCs w:val="28"/>
           <w:lang w:val="vi-VN"/>
         </w:rPr>
-        <w:t>Phân tích và đánh giá các nhu cầu và thắc mắc thường gặp của người nuôi thú cưng, từ đó xây dựng nội dung và tính năng phù hợp trên website.</w:t>
+        <w:t>Laravel là một framework PHP mạnh mẽ, cung cấp các công cụ và kiến trúc hiện đại để phát triển các ứng dụng web một cách hiệu quả và an toàn. Nhóm đã sử dụng Laravel để xây dựng nền tảng cho website, tận dụng các tính năng mạnh mẽ của Laravel như Routing, Eloquent ORM, và Blade Templates để quản lý các chức năng phía máy chủ.</w:t>
       </w:r>
     </w:p>
     <w:p>
       <w:pPr>
-        <w:pStyle w:val="oancuaDanhsach"/>
-        <w:numPr>
-          <w:ilvl w:val="0"/>
-          <w:numId w:val="20"/>
-        </w:numPr>
-        <w:rPr>
+        <w:ind w:firstLine="567"/>
+        <w:rPr>
+          <w:sz w:val="28"/>
+          <w:szCs w:val="28"/>
           <w:lang w:val="vi-VN"/>
         </w:rPr>
       </w:pPr>
       <w:r>
         <w:rPr>
+          <w:sz w:val="28"/>
+          <w:szCs w:val="28"/>
           <w:lang w:val="vi-VN"/>
         </w:rPr>
-        <w:t>Tìm kiếm và mời hợp tác với các chuyên gia trong lĩnh vực thú y, huấn luyện và chăm sóc thú cưng, để cung cấp thông tin chính xác và đáng tin cậy cho cộng đồng người yêu thú cưng.</w:t>
+        <w:t>Laravel cũng cung cấp Artisan CLI, một công cụ dòng lệnh giúp đơn giản hóa quá trình phát triển bằng cách tự động hóa các tác vụ lặp đi lặp lại như tạo mô hình (models), bộ điều khiển (controllers), và migrations.</w:t>
       </w:r>
     </w:p>
     <w:p>
       <w:pPr>
-        <w:pStyle w:val="oancuaDanhsach"/>
-        <w:numPr>
-          <w:ilvl w:val="0"/>
-          <w:numId w:val="20"/>
-        </w:numPr>
-        <w:rPr>
+        <w:ind w:firstLine="567"/>
+        <w:rPr>
+          <w:sz w:val="28"/>
+          <w:szCs w:val="28"/>
           <w:lang w:val="vi-VN"/>
         </w:rPr>
       </w:pPr>
       <w:r>
         <w:rPr>
+          <w:sz w:val="28"/>
+          <w:szCs w:val="28"/>
           <w:lang w:val="vi-VN"/>
         </w:rPr>
-        <w:t>Thiết kế và phát triển website với giao diện thân thiện, dễ sử dụng và đáp ứng tốt trên các thiết bị di động, nhằm tạo ra trải nghiệm tốt nhất cho người dùng.</w:t>
+        <w:t>Nhóm đã sử dụng Eloquent ORM của Laravel để tương tác với cơ sở dữ liệu MySQL một cách dễ dàng và trực quan, cho phép thực hiện các thao tác CRUD (Create, Read, Update, Delete) trên dữ liệu mà không cần viết nhiều mã SQL phức tạp.</w:t>
       </w:r>
     </w:p>
     <w:p>
       <w:pPr>
-        <w:pStyle w:val="oancuaDanhsach"/>
-        <w:numPr>
-          <w:ilvl w:val="0"/>
-          <w:numId w:val="20"/>
-        </w:numPr>
-        <w:rPr>
-          <w:lang w:val="vi-VN"/>
-        </w:rPr>
-      </w:pPr>
-      <w:r>
-        <w:rPr>
-          <w:lang w:val="vi-VN"/>
-        </w:rPr>
-        <w:t>Xây dựng và duy trì một cộng đồng trực tuyến tích cực và mang lại giá trị, bao gồm việc quản lý và hỗ trợ các hoạt động giao lưu, trao đổi thông tin và giải quyết vấn đề.</w:t>
-      </w:r>
-    </w:p>
-    <w:p>
-      <w:pPr>
-        <w:pStyle w:val="KhngDncch"/>
-        <w:numPr>
-          <w:ilvl w:val="0"/>
-          <w:numId w:val="20"/>
-        </w:numPr>
-        <w:rPr>
-          <w:lang w:val="vi-VN"/>
-        </w:rPr>
-      </w:pPr>
-      <w:r>
-        <w:rPr>
-          <w:sz w:val="28"/>
-          <w:szCs w:val="28"/>
-          <w:lang w:val="vi-VN"/>
-        </w:rPr>
-        <w:t xml:space="preserve">Phạm vi thời gian: bài báo cáo được thực hiện từ tháng 9 năm </w:t>
-      </w:r>
-      <w:r>
-        <w:rPr>
-          <w:sz w:val="28"/>
-          <w:szCs w:val="28"/>
-          <w:lang w:val="vi-VN"/>
-        </w:rPr>
-        <w:t>2024</w:t>
-      </w:r>
-      <w:r>
-        <w:rPr>
-          <w:sz w:val="28"/>
-          <w:szCs w:val="28"/>
-          <w:lang w:val="vi-VN"/>
-        </w:rPr>
-        <w:t xml:space="preserve"> đến tháng 12 năm </w:t>
-      </w:r>
-      <w:r>
-        <w:rPr>
-          <w:sz w:val="28"/>
-          <w:szCs w:val="28"/>
-          <w:lang w:val="vi-VN"/>
-        </w:rPr>
-        <w:t>2024.</w:t>
-      </w:r>
-    </w:p>
-    <w:p>
-      <w:pPr>
-        <w:pStyle w:val="KhngDncch"/>
-        <w:numPr>
-          <w:ilvl w:val="2"/>
-          <w:numId w:val="12"/>
-        </w:numPr>
-        <w:spacing w:before="120" w:after="120" w:line="312" w:lineRule="auto"/>
-        <w:outlineLvl w:val="2"/>
-        <w:rPr>
-          <w:sz w:val="28"/>
-          <w:szCs w:val="28"/>
-          <w:lang w:val="vi-VN"/>
-        </w:rPr>
-      </w:pPr>
-      <w:bookmarkStart w:id="8" w:name="_Toc178460355"/>
-      <w:r>
-        <w:rPr>
-          <w:sz w:val="28"/>
-          <w:szCs w:val="28"/>
-          <w:lang w:val="vi-VN"/>
-        </w:rPr>
-        <w:t>Ý nghĩa khoa học và ý nghĩa thực tiễn của đề tài</w:t>
-      </w:r>
-      <w:bookmarkEnd w:id="8"/>
-    </w:p>
-    <w:p>
-      <w:pPr>
-        <w:pStyle w:val="KhngDncch"/>
-        <w:spacing w:before="120" w:after="120" w:line="312" w:lineRule="auto"/>
-        <w:ind w:firstLine="720"/>
-        <w:rPr>
-          <w:sz w:val="28"/>
-          <w:szCs w:val="28"/>
-          <w:lang w:val="vi-VN"/>
-        </w:rPr>
-      </w:pPr>
-      <w:r>
-        <w:rPr>
-          <w:b/>
-          <w:bCs/>
-          <w:sz w:val="28"/>
-          <w:szCs w:val="28"/>
-          <w:lang w:val="vi-VN"/>
-        </w:rPr>
-        <w:t>Ý nghĩa khoa học:</w:t>
-      </w:r>
-      <w:r>
-        <w:rPr>
-          <w:rFonts w:eastAsia="Times New Roman"/>
-          <w:sz w:val="28"/>
-          <w:szCs w:val="28"/>
-          <w:lang w:val="vi-VN"/>
-        </w:rPr>
-        <w:t xml:space="preserve"> </w:t>
-      </w:r>
-      <w:r>
-        <w:rPr>
-          <w:sz w:val="28"/>
-          <w:szCs w:val="28"/>
-          <w:lang w:val="vi-VN"/>
-        </w:rPr>
-        <w:t>Đề tài mang tính ứng dụng cao trong việc kết hợp kiến thức về lập trình và quản lý dữ liệu để xây dựng một hệ thống website bán hàng trực tuyến. Qua đề tài, chúng em sẽ có cơ hội áp dụng các công nghệ web mới nhất, từ đó nâng cao khả năng lập trình, phân tích và giải quyết vấn đề trong thực tế.</w:t>
-      </w:r>
-    </w:p>
-    <w:p>
-      <w:pPr>
-        <w:pStyle w:val="KhngDncch"/>
-        <w:spacing w:before="120" w:after="120" w:line="312" w:lineRule="auto"/>
-        <w:ind w:firstLine="720"/>
-        <w:rPr>
-          <w:sz w:val="28"/>
-          <w:szCs w:val="28"/>
-          <w:lang w:val="vi-VN"/>
-        </w:rPr>
-      </w:pPr>
-      <w:r>
-        <w:rPr>
-          <w:b/>
-          <w:bCs/>
-          <w:sz w:val="28"/>
-          <w:szCs w:val="28"/>
-          <w:lang w:val="vi-VN"/>
-        </w:rPr>
-        <w:t>Ý nghĩa thực tiễn:</w:t>
-      </w:r>
-      <w:r>
-        <w:rPr>
-          <w:rFonts w:eastAsia="Times New Roman"/>
-          <w:sz w:val="28"/>
-          <w:szCs w:val="28"/>
-          <w:lang w:val="vi-VN"/>
-        </w:rPr>
-        <w:t xml:space="preserve"> Việc xây dựng website cho cửa hàng PETCARE không chỉ giúp tối ưu hóa quy trình quản lý và bán hàng mà còn mở rộng khả năng tiếp cận khách hàng, đặc biệt là trong bối cảnh thương mại điện tử phát triển mạnh mẽ. Hệ thống này sẽ giúp cửa hàng giảm thiểu thời gian và công </w:t>
-      </w:r>
-      <w:r>
-        <w:rPr>
-          <w:rFonts w:eastAsia="Times New Roman"/>
-          <w:sz w:val="28"/>
-          <w:szCs w:val="28"/>
-          <w:lang w:val="vi-VN"/>
-        </w:rPr>
-        <w:lastRenderedPageBreak/>
-        <w:t>sức trong các công đoạn quản lý, đồng thời tạo điều kiện thuận lợi cho khách hàng mua sắm trực tuyến một cách dễ dàng và tiện lợi.</w:t>
-      </w:r>
-    </w:p>
-    <w:p>
-      <w:pPr>
-        <w:pStyle w:val="KhngDncch"/>
-        <w:numPr>
-          <w:ilvl w:val="2"/>
-          <w:numId w:val="12"/>
-        </w:numPr>
-        <w:spacing w:before="120" w:after="120" w:line="312" w:lineRule="auto"/>
-        <w:outlineLvl w:val="2"/>
-        <w:rPr>
-          <w:sz w:val="28"/>
-          <w:szCs w:val="28"/>
-          <w:lang w:val="vi-VN"/>
-        </w:rPr>
-      </w:pPr>
-      <w:bookmarkStart w:id="9" w:name="_Toc178460356"/>
-      <w:r>
-        <w:rPr>
-          <w:sz w:val="28"/>
-          <w:szCs w:val="28"/>
-          <w:lang w:val="vi-VN"/>
-        </w:rPr>
-        <w:t>Bố cục của đề tài</w:t>
-      </w:r>
-      <w:bookmarkEnd w:id="9"/>
-    </w:p>
-    <w:p>
-      <w:pPr>
-        <w:spacing w:before="120" w:after="120" w:line="312" w:lineRule="auto"/>
-        <w:ind w:left="-142" w:right="127" w:firstLine="709"/>
-        <w:rPr>
-          <w:color w:val="000000"/>
-          <w:sz w:val="28"/>
-          <w:szCs w:val="28"/>
-          <w:u w:val="single"/>
-          <w:lang w:val="vi-VN"/>
-        </w:rPr>
-      </w:pPr>
-      <w:r>
-        <w:rPr>
-          <w:color w:val="000000"/>
-          <w:sz w:val="28"/>
-          <w:szCs w:val="28"/>
-          <w:lang w:val="vi-VN"/>
-        </w:rPr>
-        <w:t xml:space="preserve">Nội dung chính của </w:t>
-      </w:r>
-      <w:r>
-        <w:rPr>
-          <w:color w:val="000000"/>
-          <w:sz w:val="28"/>
-          <w:szCs w:val="28"/>
-          <w:lang w:val="vi-VN"/>
-        </w:rPr>
-        <w:t>đề tài</w:t>
-      </w:r>
-      <w:r>
-        <w:rPr>
-          <w:color w:val="000000"/>
-          <w:sz w:val="28"/>
-          <w:szCs w:val="28"/>
-          <w:lang w:val="vi-VN"/>
-        </w:rPr>
-        <w:t xml:space="preserve"> gồm 3 chương sau:</w:t>
-      </w:r>
-    </w:p>
-    <w:p>
-      <w:pPr>
-        <w:pStyle w:val="oancuaDanhsach"/>
-        <w:numPr>
-          <w:ilvl w:val="0"/>
-          <w:numId w:val="28"/>
-        </w:numPr>
-        <w:rPr>
-          <w:u w:val="single"/>
-          <w:lang w:val="vi-VN"/>
-        </w:rPr>
-      </w:pPr>
-      <w:r>
-        <w:rPr>
-          <w:b/>
-          <w:bCs/>
-          <w:lang w:val="vi-VN"/>
-        </w:rPr>
-        <w:t xml:space="preserve">Chương </w:t>
-      </w:r>
-      <w:r>
-        <w:rPr>
-          <w:b/>
-          <w:bCs/>
-          <w:lang w:val="vi-VN"/>
-        </w:rPr>
-        <w:t xml:space="preserve">1: </w:t>
-      </w:r>
-      <w:r>
-        <w:rPr>
-          <w:b/>
-          <w:lang w:val="vi-VN"/>
-        </w:rPr>
-        <w:t>Giới thiệu tổng quan</w:t>
-      </w:r>
-      <w:r>
-        <w:rPr>
-          <w:lang w:val="vi-VN"/>
-        </w:rPr>
-        <w:t xml:space="preserve">: Nêu lên được </w:t>
-      </w:r>
-      <w:r>
-        <w:rPr>
-          <w:lang w:val="vi-VN"/>
-        </w:rPr>
-        <w:t>lý do chọn đề tài, mục đích đối tượng, phạm vi nghiên cứu, ý nghĩa của đề tại</w:t>
-      </w:r>
-      <w:r>
-        <w:rPr>
-          <w:lang w:val="vi-VN"/>
-        </w:rPr>
-        <w:t xml:space="preserve">. </w:t>
-      </w:r>
-      <w:r>
-        <w:rPr>
-          <w:lang w:val="vi-VN"/>
-        </w:rPr>
-        <w:t>Đồng thời, g</w:t>
-      </w:r>
-      <w:r>
-        <w:rPr>
-          <w:lang w:val="vi-VN"/>
-        </w:rPr>
-        <w:t>iới thiệu</w:t>
-      </w:r>
-      <w:r>
-        <w:rPr>
-          <w:lang w:val="vi-VN"/>
-        </w:rPr>
-        <w:t xml:space="preserve"> một số công nghệ được sử dụng cho đề tài như</w:t>
-      </w:r>
-      <w:r>
-        <w:rPr>
-          <w:lang w:val="vi-VN"/>
-        </w:rPr>
-        <w:t xml:space="preserve"> ngôn ngữ đánh dấu siêu văn bản HTML và ngôn ngữ thiết kế CSS, ngôn ngữ lập trình </w:t>
-      </w:r>
-      <w:r>
-        <w:rPr>
-          <w:lang w:val="vi-VN"/>
-        </w:rPr>
-        <w:t>JavaScript</w:t>
-      </w:r>
-      <w:r>
-        <w:rPr>
-          <w:lang w:val="vi-VN"/>
-        </w:rPr>
-        <w:t xml:space="preserve">, framwork </w:t>
-      </w:r>
-      <w:r>
-        <w:rPr>
-          <w:lang w:val="vi-VN"/>
-        </w:rPr>
-        <w:t>Laveral, hệ quản trị cơ sở dữ liệu MySQl</w:t>
-      </w:r>
-      <w:r>
-        <w:rPr>
-          <w:lang w:val="vi-VN"/>
-        </w:rPr>
-        <w:t>.</w:t>
-      </w:r>
-    </w:p>
-    <w:p>
-      <w:pPr>
-        <w:pStyle w:val="oancuaDanhsach"/>
-        <w:numPr>
-          <w:ilvl w:val="0"/>
-          <w:numId w:val="28"/>
-        </w:numPr>
-        <w:rPr>
-          <w:u w:val="single"/>
-          <w:lang w:val="vi-VN"/>
-        </w:rPr>
-      </w:pPr>
-      <w:r>
-        <w:rPr>
-          <w:b/>
-          <w:bCs/>
-          <w:lang w:val="vi-VN"/>
-        </w:rPr>
-        <w:t xml:space="preserve">Chương </w:t>
-      </w:r>
-      <w:r>
-        <w:rPr>
-          <w:b/>
-          <w:bCs/>
-          <w:lang w:val="vi-VN"/>
-        </w:rPr>
-        <w:t xml:space="preserve">2: </w:t>
-      </w:r>
-      <w:r>
-        <w:rPr>
-          <w:b/>
-          <w:lang w:val="vi-VN"/>
-        </w:rPr>
-        <w:t>Kết quả nghiên cứu</w:t>
-      </w:r>
-      <w:r>
-        <w:rPr>
-          <w:lang w:val="vi-VN"/>
-        </w:rPr>
-        <w:t xml:space="preserve">: </w:t>
-      </w:r>
-      <w:r>
-        <w:rPr>
-          <w:lang w:val="vi-VN"/>
-        </w:rPr>
-        <w:t>Trình bày các k</w:t>
-      </w:r>
-      <w:r>
-        <w:rPr>
-          <w:lang w:val="vi-VN"/>
-        </w:rPr>
-        <w:t>hảo sát hệ thống</w:t>
-      </w:r>
-      <w:r>
-        <w:rPr>
-          <w:lang w:val="vi-VN"/>
-        </w:rPr>
-        <w:t xml:space="preserve"> và chi tiết</w:t>
-      </w:r>
-      <w:r>
-        <w:rPr>
-          <w:lang w:val="vi-VN"/>
-        </w:rPr>
-        <w:t xml:space="preserve">, thực hiện mô hình hóa dữ liệu, mô hình hóa chức năng, tài liệu đặc </w:t>
-      </w:r>
-      <w:r>
-        <w:rPr>
-          <w:lang w:val="vi-VN"/>
-        </w:rPr>
-        <w:t>tả, phân tích use case và thiết kế giao diện. Đồng thời thực hiện cài đặt và triển khai hệ thống web bán hàng chăm sóc thú cưng.</w:t>
-      </w:r>
-    </w:p>
-    <w:p>
-      <w:pPr>
-        <w:pStyle w:val="oancuaDanhsach"/>
-        <w:numPr>
-          <w:ilvl w:val="0"/>
-          <w:numId w:val="28"/>
-        </w:numPr>
-        <w:rPr>
-          <w:lang w:val="vi-VN"/>
-        </w:rPr>
-      </w:pPr>
-      <w:r>
-        <w:rPr>
-          <w:b/>
-          <w:bCs/>
-          <w:lang w:val="vi-VN"/>
-        </w:rPr>
-        <w:t xml:space="preserve">Chương </w:t>
-      </w:r>
-      <w:r>
-        <w:rPr>
-          <w:b/>
-          <w:bCs/>
-          <w:lang w:val="vi-VN"/>
-        </w:rPr>
-        <w:t>3:</w:t>
-      </w:r>
-      <w:r>
-        <w:rPr>
-          <w:lang w:val="vi-VN"/>
-        </w:rPr>
-        <w:t xml:space="preserve"> </w:t>
-      </w:r>
-      <w:r>
-        <w:rPr>
-          <w:b/>
-          <w:lang w:val="vi-VN"/>
-        </w:rPr>
-        <w:t>Kết luận</w:t>
-      </w:r>
-      <w:r>
-        <w:rPr>
-          <w:lang w:val="vi-VN"/>
-        </w:rPr>
-        <w:t xml:space="preserve">: </w:t>
-      </w:r>
-      <w:r>
-        <w:rPr>
-          <w:lang w:val="vi-VN"/>
-        </w:rPr>
-        <w:t xml:space="preserve">Đưa ra kết quả sau khi thực hiện đề tài bao gồm những thành công đã đạt được và cả một số hạn chế, thiếu sót để từ đó rút ra được các kinh nghiệm, bài học cần bổ sung. </w:t>
-      </w:r>
-    </w:p>
-    <w:p>
-      <w:pPr>
-        <w:spacing w:before="120" w:after="120" w:line="312" w:lineRule="auto"/>
-        <w:ind w:left="-142" w:right="127" w:firstLine="709"/>
-        <w:rPr>
-          <w:color w:val="000000"/>
-          <w:sz w:val="28"/>
-          <w:szCs w:val="28"/>
-          <w:u w:val="single"/>
-          <w:lang w:val="vi-VN"/>
-        </w:rPr>
-      </w:pPr>
-      <w:r>
-        <w:rPr>
-          <w:color w:val="000000"/>
-          <w:sz w:val="28"/>
-          <w:szCs w:val="28"/>
-          <w:lang w:val="vi-VN"/>
-        </w:rPr>
-        <w:t xml:space="preserve">Ngoài ra còn bao gồm phần lời nói đầu và tài liệu tham khảo </w:t>
-      </w:r>
-      <w:r>
-        <w:rPr>
-          <w:color w:val="000000"/>
-          <w:sz w:val="28"/>
-          <w:szCs w:val="28"/>
-          <w:lang w:val="vi-VN"/>
-        </w:rPr>
-        <w:t>.</w:t>
-      </w:r>
-    </w:p>
-    <w:p>
-      <w:pPr>
-        <w:pStyle w:val="KhngDncch"/>
-        <w:numPr>
-          <w:ilvl w:val="1"/>
-          <w:numId w:val="12"/>
-        </w:numPr>
-        <w:spacing w:before="120" w:after="120" w:line="312" w:lineRule="auto"/>
-        <w:outlineLvl w:val="1"/>
-        <w:rPr>
-          <w:sz w:val="28"/>
-          <w:szCs w:val="28"/>
-          <w:lang w:val="vi-VN"/>
-        </w:rPr>
-      </w:pPr>
-      <w:r>
-        <w:rPr>
-          <w:sz w:val="28"/>
-          <w:szCs w:val="28"/>
-          <w:lang w:val="vi-VN"/>
-        </w:rPr>
-        <w:t xml:space="preserve"> </w:t>
-      </w:r>
-      <w:bookmarkStart w:id="10" w:name="_Toc178460357"/>
-      <w:r>
-        <w:rPr>
-          <w:sz w:val="28"/>
-          <w:szCs w:val="28"/>
-          <w:lang w:val="vi-VN"/>
-        </w:rPr>
-        <w:t>Các công nghê được sử dụng trong đề tài</w:t>
-      </w:r>
-      <w:bookmarkEnd w:id="10"/>
-    </w:p>
-    <w:p>
-      <w:pPr>
-        <w:spacing w:before="120" w:after="120" w:line="312" w:lineRule="auto"/>
-        <w:ind w:firstLine="720"/>
-        <w:rPr>
-          <w:rFonts w:eastAsia="Times New Roman"/>
-          <w:sz w:val="28"/>
-          <w:szCs w:val="28"/>
-          <w:lang w:val="vi-VN"/>
-        </w:rPr>
-      </w:pPr>
-      <w:r>
-        <w:rPr>
-          <w:rFonts w:eastAsia="Times New Roman"/>
-          <w:sz w:val="28"/>
-          <w:szCs w:val="28"/>
-          <w:lang w:val="vi-VN"/>
-        </w:rPr>
-        <w:t xml:space="preserve">Để thực hiện đề tài "Xây dựng website quản lý hoạt động chăm sóc thú cưng," nhóm đã tận dụng các kiến thức chuyên môn và kỹ năng kỹ thuật được học trong suốt quá trình học tập, đồng thời sử dụng một loạt các công cụ phần mềm để hỗ trợ việc phát triển và quản lý dự án. </w:t>
-      </w:r>
-      <w:r>
-        <w:rPr>
-          <w:rFonts w:eastAsia="Times New Roman"/>
-          <w:sz w:val="28"/>
-          <w:szCs w:val="28"/>
-          <w:lang w:val="vi-VN"/>
-        </w:rPr>
-        <w:t>Cụ thể như sau:</w:t>
-      </w:r>
-    </w:p>
-    <w:p>
-      <w:pPr>
-        <w:pStyle w:val="oancuaDanhsach"/>
-        <w:numPr>
-          <w:ilvl w:val="2"/>
-          <w:numId w:val="12"/>
-        </w:numPr>
-        <w:rPr>
-          <w:lang w:val="vi-VN"/>
-        </w:rPr>
-      </w:pPr>
-      <w:bookmarkStart w:id="11" w:name="_Toc178460358"/>
-      <w:r>
-        <w:rPr>
-          <w:lang w:val="vi-VN"/>
-        </w:rPr>
-        <w:t>Lập trình web:</w:t>
-      </w:r>
-      <w:bookmarkEnd w:id="11"/>
-    </w:p>
-    <w:p>
-      <w:pPr>
-        <w:pStyle w:val="oancuaDanhsach"/>
-        <w:numPr>
-          <w:ilvl w:val="0"/>
-          <w:numId w:val="21"/>
-        </w:numPr>
-        <w:rPr>
-          <w:lang w:val="vi-VN"/>
-        </w:rPr>
-      </w:pPr>
-      <w:r>
-        <w:rPr>
-          <w:lang w:val="vi-VN"/>
-        </w:rPr>
-        <w:t>HTML (HyperText Markup Language): HTML là ngôn ngữ đánh dấu chuẩn được sử dụng để tạo ra các trang web. Nhóm đã sử dụng HTML để xây dựng cấu trúc cơ bản của các trang web, bao gồm các thẻ để hiển thị văn bản, hình ảnh, và các liên kết.</w:t>
-      </w:r>
-    </w:p>
-    <w:p>
-      <w:pPr>
-        <w:pStyle w:val="oancuaDanhsach"/>
-        <w:numPr>
-          <w:ilvl w:val="0"/>
-          <w:numId w:val="21"/>
-        </w:numPr>
-        <w:rPr>
-          <w:lang w:val="vi-VN"/>
-        </w:rPr>
-      </w:pPr>
-      <w:r>
-        <w:rPr>
-          <w:lang w:val="vi-VN"/>
-        </w:rPr>
-        <w:t xml:space="preserve">CSS (Cascading Style Sheets): CSS được sử dụng để kiểm soát cách các yếu tố HTML được hiển thị trên trang web. Nhóm đã sử dụng CSS để thiết kế giao diện người dùng (UI), đảm bảo trang web có giao diện thân thiện, hấp dẫn và dễ sử dụng. Các kỹ thuật như Flexbox và Grid đã </w:t>
-      </w:r>
-      <w:r>
-        <w:rPr>
-          <w:lang w:val="vi-VN"/>
-        </w:rPr>
-        <w:lastRenderedPageBreak/>
-        <w:t>được áp dụng để tạo ra bố cục linh hoạt và tương thích với nhiều kích thước màn hình khác nhau.</w:t>
-      </w:r>
-    </w:p>
-    <w:p>
-      <w:pPr>
-        <w:pStyle w:val="oancuaDanhsach"/>
-        <w:numPr>
-          <w:ilvl w:val="0"/>
-          <w:numId w:val="21"/>
-        </w:numPr>
-        <w:rPr>
-          <w:lang w:val="vi-VN"/>
-        </w:rPr>
-      </w:pPr>
-      <w:r>
-        <w:rPr>
-          <w:lang w:val="vi-VN"/>
-        </w:rPr>
-        <w:t>JavaScript: Đây là ngôn ngữ lập trình được sử dụng để thêm tính tương tác và động lực cho trang web. JavaScript đã được nhóm sử dụng để xử lý các sự kiện người dùng như nhấp chuột, nhập liệu, và tương tác với các yếu tố khác trên trang. Ngoài ra, JavaScript còn giúp xử lý dữ liệu và giao tiếp với máy chủ để tải nội dung động mà không cần phải tải lại trang.</w:t>
-      </w:r>
-    </w:p>
-    <w:p>
-      <w:pPr>
-        <w:pStyle w:val="oancuaDanhsach"/>
-        <w:numPr>
-          <w:ilvl w:val="2"/>
-          <w:numId w:val="12"/>
-        </w:numPr>
-        <w:rPr>
-          <w:lang w:val="vi-VN"/>
-        </w:rPr>
-      </w:pPr>
-      <w:bookmarkStart w:id="12" w:name="_Toc178460359"/>
-      <w:r>
-        <w:rPr>
-          <w:lang w:val="vi-VN"/>
-        </w:rPr>
-        <w:t>Laravel (PHP Framework):</w:t>
-      </w:r>
-      <w:bookmarkEnd w:id="12"/>
-    </w:p>
-    <w:p>
-      <w:pPr>
-        <w:pStyle w:val="oancuaDanhsach"/>
-        <w:numPr>
-          <w:ilvl w:val="0"/>
-          <w:numId w:val="29"/>
-        </w:numPr>
-        <w:ind w:left="714" w:right="125" w:hanging="357"/>
-        <w:rPr>
-          <w:lang w:val="vi-VN"/>
-        </w:rPr>
-      </w:pPr>
-      <w:r>
-        <w:rPr>
-          <w:lang w:val="vi-VN"/>
-        </w:rPr>
-        <w:t>Laravel là một framework PHP mạnh mẽ, cung cấp các công cụ và kiến trúc hiện đại để phát triển các ứng dụng web một cách hiệu quả và an toàn. Nhóm đã sử dụng Laravel để xây dựng nền tảng cho website, tận dụng các tính năng mạnh mẽ của Laravel như Routing, Eloquent ORM, và Blade Templates để quản lý các chức năng phía máy chủ.</w:t>
-      </w:r>
-    </w:p>
-    <w:p>
-      <w:pPr>
-        <w:pStyle w:val="oancuaDanhsach"/>
-        <w:numPr>
-          <w:ilvl w:val="0"/>
-          <w:numId w:val="29"/>
-        </w:numPr>
-        <w:ind w:left="714" w:right="125" w:hanging="357"/>
-        <w:rPr>
-          <w:lang w:val="vi-VN"/>
-        </w:rPr>
-      </w:pPr>
-      <w:r>
-        <w:rPr>
-          <w:lang w:val="vi-VN"/>
-        </w:rPr>
-        <w:t>Laravel cũng cung cấp Artisan CLI, một công cụ dòng lệnh giúp đơn giản hóa quá trình phát triển bằng cách tự động hóa các tác vụ lặp đi lặp lại như tạo mô hình (models), bộ điều khiển (controllers), và migrations.</w:t>
-      </w:r>
-    </w:p>
-    <w:p>
-      <w:pPr>
-        <w:pStyle w:val="oancuaDanhsach"/>
-        <w:numPr>
-          <w:ilvl w:val="0"/>
-          <w:numId w:val="29"/>
-        </w:numPr>
-        <w:ind w:left="714" w:right="125" w:hanging="357"/>
-        <w:rPr>
-          <w:lang w:val="vi-VN"/>
-        </w:rPr>
-      </w:pPr>
-      <w:r>
-        <w:rPr>
-          <w:lang w:val="vi-VN"/>
-        </w:rPr>
-        <w:t>Nhóm đã sử dụng Eloquent ORM của Laravel để tương tác với cơ sở dữ liệu MySQL một cách dễ dàng và trực quan, cho phép thực hiện các thao tác CRUD (Create, Read, Update, Delete) trên dữ liệu mà không cần viết nhiều mã SQL phức tạp.</w:t>
-      </w:r>
-    </w:p>
-    <w:p>
-      <w:pPr>
-        <w:pStyle w:val="oancuaDanhsach"/>
-        <w:numPr>
-          <w:ilvl w:val="2"/>
-          <w:numId w:val="12"/>
-        </w:numPr>
-        <w:rPr>
-          <w:lang w:val="vi-VN"/>
-        </w:rPr>
-      </w:pPr>
-      <w:bookmarkStart w:id="13" w:name="_Toc178460360"/>
-      <w:r>
-        <w:rPr>
-          <w:lang w:val="vi-VN"/>
-        </w:rPr>
-        <w:t>Quản lý cơ sở dữ liệu:</w:t>
-      </w:r>
-      <w:bookmarkEnd w:id="13"/>
-    </w:p>
-    <w:p>
-      <w:pPr>
-        <w:pStyle w:val="oancuaDanhsach"/>
-        <w:numPr>
-          <w:ilvl w:val="0"/>
-          <w:numId w:val="23"/>
-        </w:numPr>
-        <w:rPr>
-          <w:lang w:val="vi-VN"/>
-        </w:rPr>
-      </w:pPr>
-      <w:r>
-        <w:rPr>
-          <w:lang w:val="vi-VN"/>
-        </w:rPr>
-        <w:t>Nhóm đã sử dụng MySQL, kết hợp với Eloquent ORM của Laravel, để quản lý cơ sở dữ liệu. Các bảng cơ sở dữ liệu được thiết kế một cách chặt chẽ, với các mối quan hệ được xác định rõ ràng giữa các bảng (như bảng người dùng, thú cưng, và dịch vụ).</w:t>
-      </w:r>
-    </w:p>
-    <w:p>
-      <w:pPr>
-        <w:pStyle w:val="oancuaDanhsach"/>
-        <w:numPr>
-          <w:ilvl w:val="0"/>
-          <w:numId w:val="23"/>
-        </w:numPr>
-        <w:rPr>
-          <w:lang w:val="vi-VN"/>
-        </w:rPr>
-      </w:pPr>
-      <w:r>
-        <w:rPr>
-          <w:lang w:val="vi-VN"/>
-        </w:rPr>
-        <w:t>Laravel Migrations được sử dụng để quản lý các thay đổi trong cấu trúc cơ sở dữ liệu, giúp dễ dàng đồng bộ hóa cơ sở dữ liệu giữa các môi trường phát triển và sản xuất.</w:t>
-      </w:r>
-    </w:p>
-    <w:p>
-      <w:pPr>
-        <w:pStyle w:val="oancuaDanhsach"/>
-        <w:numPr>
-          <w:ilvl w:val="2"/>
-          <w:numId w:val="12"/>
-        </w:numPr>
-        <w:rPr>
-          <w:lang w:val="vi-VN"/>
-        </w:rPr>
-      </w:pPr>
-      <w:bookmarkStart w:id="14" w:name="_Toc178460361"/>
-      <w:r>
-        <w:rPr>
-          <w:lang w:val="vi-VN"/>
-        </w:rPr>
-        <w:t>Thiết kế giao diện người dùng (UI/UX Design):</w:t>
-      </w:r>
-      <w:bookmarkEnd w:id="14"/>
-    </w:p>
-    <w:p>
-      <w:pPr>
-        <w:pStyle w:val="oancuaDanhsach"/>
-        <w:numPr>
-          <w:ilvl w:val="0"/>
-          <w:numId w:val="24"/>
-        </w:numPr>
-        <w:rPr>
-          <w:lang w:val="vi-VN"/>
-        </w:rPr>
-      </w:pPr>
-      <w:r>
-        <w:rPr>
-          <w:lang w:val="vi-VN"/>
-        </w:rPr>
-        <w:t xml:space="preserve">Nhóm đã áp dụng các nguyên tắc thiết kế giao diện người dùng để tạo ra một trang web dễ sử dụng, với trải nghiệm người dùng (UX) tốt. Laravel's Blade templating engine đã được sử dụng để tạo ra các giao </w:t>
-      </w:r>
-      <w:r>
-        <w:rPr>
-          <w:lang w:val="vi-VN"/>
-        </w:rPr>
-        <w:lastRenderedPageBreak/>
-        <w:t>diện động, cho phép tái sử dụng mã HTML và tích hợp các tính năng của PHP một cách liền mạch.</w:t>
-      </w:r>
-    </w:p>
-    <w:p>
-      <w:pPr>
-        <w:pStyle w:val="oancuaDanhsach"/>
-        <w:numPr>
-          <w:ilvl w:val="0"/>
-          <w:numId w:val="24"/>
-        </w:numPr>
-        <w:rPr>
-          <w:lang w:val="vi-VN"/>
-        </w:rPr>
-      </w:pPr>
-      <w:r>
-        <w:rPr>
-          <w:lang w:val="vi-VN"/>
-        </w:rPr>
-        <w:t>Các công cụ như Figma đã được sử dụng để thiết kế giao diện trước khi bắt đầu lập trình, giúp đảm bảo rằng các yếu tố giao diện được bố trí hợp lý và dễ sử dụng.</w:t>
-      </w:r>
-    </w:p>
-    <w:p>
-      <w:pPr>
-        <w:pStyle w:val="oancuaDanhsach"/>
-        <w:numPr>
-          <w:ilvl w:val="2"/>
-          <w:numId w:val="12"/>
-        </w:numPr>
-        <w:rPr>
-          <w:lang w:val="vi-VN"/>
-        </w:rPr>
-      </w:pPr>
-      <w:bookmarkStart w:id="15" w:name="_Toc178460362"/>
-      <w:r>
-        <w:rPr>
-          <w:lang w:val="vi-VN"/>
-        </w:rPr>
-        <w:t>Quản lý dự án:</w:t>
-      </w:r>
-      <w:bookmarkEnd w:id="15"/>
-    </w:p>
-    <w:p>
-      <w:pPr>
-        <w:pStyle w:val="oancuaDanhsach"/>
-        <w:numPr>
-          <w:ilvl w:val="0"/>
-          <w:numId w:val="25"/>
-        </w:numPr>
-        <w:rPr>
-          <w:lang w:val="vi-VN"/>
-        </w:rPr>
-      </w:pPr>
-      <w:r>
-        <w:rPr>
-          <w:lang w:val="vi-VN"/>
-        </w:rPr>
-        <w:t>Để đảm bảo sự phối hợp hiệu quả trong nhóm, GitHub đã được sử dụng như một công cụ quản lý mã nguồn và dự án. GitHub cho phép nhóm theo dõi các thay đổi mã nguồn, quản lý phiên bản, và cộng tác với nhau một cách linh hoạt. Mỗi thành viên có thể làm việc trên các tính năng riêng biệt, sau đó hợp nhất (merge) chúng vào nhánh chính mà không sợ mất mát hay xung đột mã nguồn.</w:t>
-      </w:r>
-    </w:p>
-    <w:p>
-      <w:pPr>
-        <w:pStyle w:val="oancuaDanhsach"/>
-        <w:numPr>
-          <w:ilvl w:val="0"/>
-          <w:numId w:val="25"/>
-        </w:numPr>
-        <w:rPr>
-          <w:lang w:val="vi-VN"/>
-        </w:rPr>
-      </w:pPr>
-      <w:r>
-        <w:rPr>
-          <w:lang w:val="vi-VN"/>
-        </w:rPr>
-        <w:t>Ngoài ra, Trello hoặc Jira có thể được sử dụng để theo dõi tiến độ công việc, phân công nhiệm vụ, và đảm bảo rằng các mục tiêu đề ra đều được hoàn thành đúng thời hạn.</w:t>
-      </w:r>
-    </w:p>
-    <w:p>
-      <w:pPr>
-        <w:pStyle w:val="KhngDncch"/>
-        <w:spacing w:before="120" w:after="120" w:line="312" w:lineRule="auto"/>
-        <w:rPr>
-          <w:sz w:val="28"/>
-          <w:szCs w:val="28"/>
+        <w:rPr>
           <w:lang w:val="vi-VN"/>
         </w:rPr>
       </w:pPr>
@@ -4058,7 +1849,7 @@
 </file>
 
 <file path=word/endnotes.xml><?xml version="1.0" encoding="utf-8"?>
-<w:endnotes xmlns:wpc="http://schemas.microsoft.com/office/word/2010/wordprocessingCanvas" xmlns:cx="http://schemas.microsoft.com/office/drawing/2014/chartex" xmlns:cx1="http://schemas.microsoft.com/office/drawing/2015/9/8/chartex" xmlns:cx2="http://schemas.microsoft.com/office/drawing/2015/10/21/chartex" xmlns:cx3="http://schemas.microsoft.com/office/drawing/2016/5/9/chartex" xmlns:cx4="http://schemas.microsoft.com/office/drawing/2016/5/10/chartex" xmlns:cx5="http://schemas.microsoft.com/office/drawing/2016/5/11/chartex" xmlns:cx6="http://schemas.microsoft.com/office/drawing/2016/5/12/chartex" xmlns:cx7="http://schemas.microsoft.com/office/drawing/2016/5/13/chartex" xmlns:cx8="http://schemas.microsoft.com/office/drawing/2016/5/14/chartex" xmlns:mc="http://schemas.openxmlformats.org/markup-compatibility/2006" xmlns:aink="http://schemas.microsoft.com/office/drawing/2016/ink" xmlns:am3d="http://schemas.microsoft.com/office/drawing/2017/model3d" xmlns:o="urn:schemas-microsoft-com:office:office" xmlns:oel="http://schemas.microsoft.com/office/2019/extlst" xmlns:r="http://schemas.openxmlformats.org/officeDocument/2006/relationships" xmlns:m="http://schemas.openxmlformats.org/officeDocument/2006/math" xmlns:v="urn:schemas-microsoft-com:vml" xmlns:wp14="http://schemas.microsoft.com/office/word/2010/wordprocessingDrawing" xmlns:wp="http://schemas.openxmlformats.org/drawingml/2006/wordprocessingDrawing" xmlns:w10="urn:schemas-microsoft-com:office:word" xmlns:w="http://schemas.openxmlformats.org/wordprocessingml/2006/main" xmlns:w14="http://schemas.microsoft.com/office/word/2010/wordml" xmlns:w15="http://schemas.microsoft.com/office/word/2012/wordml" xmlns:w16cex="http://schemas.microsoft.com/office/word/2018/wordml/cex" xmlns:w16cid="http://schemas.microsoft.com/office/word/2016/wordml/cid" xmlns:w16="http://schemas.microsoft.com/office/word/2018/wordml" xmlns:w16du="http://schemas.microsoft.com/office/word/2023/wordml/word16du" xmlns:w16sdtdh="http://schemas.microsoft.com/office/word/2020/wordml/sdtdatahash" xmlns:w16se="http://schemas.microsoft.com/office/word/2015/wordml/symex" xmlns:wpg="http://schemas.microsoft.com/office/word/2010/wordprocessingGroup" xmlns:wpi="http://schemas.microsoft.com/office/word/2010/wordprocessingInk" xmlns:wne="http://schemas.microsoft.com/office/word/2006/wordml" xmlns:wps="http://schemas.microsoft.com/office/word/2010/wordprocessingShape" mc:Ignorable="w14 w15 w16se w16cid w16 w16cex w16sdtdh w16du wp14">
+<w:endnotes xmlns:wpc="http://schemas.microsoft.com/office/word/2010/wordprocessingCanvas" xmlns:cx="http://schemas.microsoft.com/office/drawing/2014/chartex" xmlns:cx1="http://schemas.microsoft.com/office/drawing/2015/9/8/chartex" xmlns:cx2="http://schemas.microsoft.com/office/drawing/2015/10/21/chartex" xmlns:cx3="http://schemas.microsoft.com/office/drawing/2016/5/9/chartex" xmlns:cx4="http://schemas.microsoft.com/office/drawing/2016/5/10/chartex" xmlns:cx5="http://schemas.microsoft.com/office/drawing/2016/5/11/chartex" xmlns:cx6="http://schemas.microsoft.com/office/drawing/2016/5/12/chartex" xmlns:cx7="http://schemas.microsoft.com/office/drawing/2016/5/13/chartex" xmlns:cx8="http://schemas.microsoft.com/office/drawing/2016/5/14/chartex" xmlns:mc="http://schemas.openxmlformats.org/markup-compatibility/2006" xmlns:aink="http://schemas.microsoft.com/office/drawing/2016/ink" xmlns:am3d="http://schemas.microsoft.com/office/drawing/2017/model3d" xmlns:o="urn:schemas-microsoft-com:office:office" xmlns:r="http://schemas.openxmlformats.org/officeDocument/2006/relationships" xmlns:m="http://schemas.openxmlformats.org/officeDocument/2006/math" xmlns:v="urn:schemas-microsoft-com:vml" xmlns:wp14="http://schemas.microsoft.com/office/word/2010/wordprocessingDrawing" xmlns:wp="http://schemas.openxmlformats.org/drawingml/2006/wordprocessingDrawing" xmlns:w10="urn:schemas-microsoft-com:office:word" xmlns:w="http://schemas.openxmlformats.org/wordprocessingml/2006/main" xmlns:w14="http://schemas.microsoft.com/office/word/2010/wordml" xmlns:w15="http://schemas.microsoft.com/office/word/2012/wordml" xmlns:w16cid="http://schemas.microsoft.com/office/word/2016/wordml/cid" xmlns:w16se="http://schemas.microsoft.com/office/word/2015/wordml/symex" xmlns:wpg="http://schemas.microsoft.com/office/word/2010/wordprocessingGroup" xmlns:wpi="http://schemas.microsoft.com/office/word/2010/wordprocessingInk" xmlns:wne="http://schemas.microsoft.com/office/word/2006/wordml" xmlns:wps="http://schemas.microsoft.com/office/word/2010/wordprocessingShape" mc:Ignorable="w14 w15 w16se w16cid wp14">
   <w:endnote w:type="separator" w:id="-1">
     <w:p>
       <w:pPr>
@@ -4083,20 +1874,20 @@
 </file>
 
 <file path=word/footer1.xml><?xml version="1.0" encoding="utf-8"?>
-<w:ftr xmlns:wpc="http://schemas.microsoft.com/office/word/2010/wordprocessingCanvas" xmlns:cx="http://schemas.microsoft.com/office/drawing/2014/chartex" xmlns:cx1="http://schemas.microsoft.com/office/drawing/2015/9/8/chartex" xmlns:cx2="http://schemas.microsoft.com/office/drawing/2015/10/21/chartex" xmlns:cx3="http://schemas.microsoft.com/office/drawing/2016/5/9/chartex" xmlns:cx4="http://schemas.microsoft.com/office/drawing/2016/5/10/chartex" xmlns:cx5="http://schemas.microsoft.com/office/drawing/2016/5/11/chartex" xmlns:cx6="http://schemas.microsoft.com/office/drawing/2016/5/12/chartex" xmlns:cx7="http://schemas.microsoft.com/office/drawing/2016/5/13/chartex" xmlns:cx8="http://schemas.microsoft.com/office/drawing/2016/5/14/chartex" xmlns:mc="http://schemas.openxmlformats.org/markup-compatibility/2006" xmlns:aink="http://schemas.microsoft.com/office/drawing/2016/ink" xmlns:am3d="http://schemas.microsoft.com/office/drawing/2017/model3d" xmlns:o="urn:schemas-microsoft-com:office:office" xmlns:oel="http://schemas.microsoft.com/office/2019/extlst" xmlns:r="http://schemas.openxmlformats.org/officeDocument/2006/relationships" xmlns:m="http://schemas.openxmlformats.org/officeDocument/2006/math" xmlns:v="urn:schemas-microsoft-com:vml" xmlns:wp14="http://schemas.microsoft.com/office/word/2010/wordprocessingDrawing" xmlns:wp="http://schemas.openxmlformats.org/drawingml/2006/wordprocessingDrawing" xmlns:w10="urn:schemas-microsoft-com:office:word" xmlns:w="http://schemas.openxmlformats.org/wordprocessingml/2006/main" xmlns:w14="http://schemas.microsoft.com/office/word/2010/wordml" xmlns:w15="http://schemas.microsoft.com/office/word/2012/wordml" xmlns:w16cex="http://schemas.microsoft.com/office/word/2018/wordml/cex" xmlns:w16cid="http://schemas.microsoft.com/office/word/2016/wordml/cid" xmlns:w16="http://schemas.microsoft.com/office/word/2018/wordml" xmlns:w16du="http://schemas.microsoft.com/office/word/2023/wordml/word16du" xmlns:w16sdtdh="http://schemas.microsoft.com/office/word/2020/wordml/sdtdatahash" xmlns:w16se="http://schemas.microsoft.com/office/word/2015/wordml/symex" xmlns:wpg="http://schemas.microsoft.com/office/word/2010/wordprocessingGroup" xmlns:wpi="http://schemas.microsoft.com/office/word/2010/wordprocessingInk" xmlns:wne="http://schemas.microsoft.com/office/word/2006/wordml" xmlns:wps="http://schemas.microsoft.com/office/word/2010/wordprocessingShape" mc:Ignorable="w14 w15 w16se w16cid w16 w16cex w16sdtdh w16du wp14">
+<w:ftr xmlns:wpc="http://schemas.microsoft.com/office/word/2010/wordprocessingCanvas" xmlns:cx="http://schemas.microsoft.com/office/drawing/2014/chartex" xmlns:cx1="http://schemas.microsoft.com/office/drawing/2015/9/8/chartex" xmlns:cx2="http://schemas.microsoft.com/office/drawing/2015/10/21/chartex" xmlns:cx3="http://schemas.microsoft.com/office/drawing/2016/5/9/chartex" xmlns:cx4="http://schemas.microsoft.com/office/drawing/2016/5/10/chartex" xmlns:cx5="http://schemas.microsoft.com/office/drawing/2016/5/11/chartex" xmlns:cx6="http://schemas.microsoft.com/office/drawing/2016/5/12/chartex" xmlns:cx7="http://schemas.microsoft.com/office/drawing/2016/5/13/chartex" xmlns:cx8="http://schemas.microsoft.com/office/drawing/2016/5/14/chartex" xmlns:mc="http://schemas.openxmlformats.org/markup-compatibility/2006" xmlns:aink="http://schemas.microsoft.com/office/drawing/2016/ink" xmlns:am3d="http://schemas.microsoft.com/office/drawing/2017/model3d" xmlns:o="urn:schemas-microsoft-com:office:office" xmlns:r="http://schemas.openxmlformats.org/officeDocument/2006/relationships" xmlns:m="http://schemas.openxmlformats.org/officeDocument/2006/math" xmlns:v="urn:schemas-microsoft-com:vml" xmlns:wp14="http://schemas.microsoft.com/office/word/2010/wordprocessingDrawing" xmlns:wp="http://schemas.openxmlformats.org/drawingml/2006/wordprocessingDrawing" xmlns:w10="urn:schemas-microsoft-com:office:word" xmlns:w="http://schemas.openxmlformats.org/wordprocessingml/2006/main" xmlns:w14="http://schemas.microsoft.com/office/word/2010/wordml" xmlns:w15="http://schemas.microsoft.com/office/word/2012/wordml" xmlns:w16cid="http://schemas.microsoft.com/office/word/2016/wordml/cid" xmlns:w16se="http://schemas.microsoft.com/office/word/2015/wordml/symex" xmlns:wpg="http://schemas.microsoft.com/office/word/2010/wordprocessingGroup" xmlns:wpi="http://schemas.microsoft.com/office/word/2010/wordprocessingInk" xmlns:wne="http://schemas.microsoft.com/office/word/2006/wordml" xmlns:wps="http://schemas.microsoft.com/office/word/2010/wordprocessingShape" mc:Ignorable="w14 w15 w16se w16cid wp14">
   <w:p>
     <w:pPr>
-      <w:pStyle w:val="Chntrang"/>
+      <w:pStyle w:val="Footer"/>
     </w:pPr>
   </w:p>
 </w:ftr>
 </file>
 
 <file path=word/footer2.xml><?xml version="1.0" encoding="utf-8"?>
-<w:ftr xmlns:wpc="http://schemas.microsoft.com/office/word/2010/wordprocessingCanvas" xmlns:cx="http://schemas.microsoft.com/office/drawing/2014/chartex" xmlns:cx1="http://schemas.microsoft.com/office/drawing/2015/9/8/chartex" xmlns:cx2="http://schemas.microsoft.com/office/drawing/2015/10/21/chartex" xmlns:cx3="http://schemas.microsoft.com/office/drawing/2016/5/9/chartex" xmlns:cx4="http://schemas.microsoft.com/office/drawing/2016/5/10/chartex" xmlns:cx5="http://schemas.microsoft.com/office/drawing/2016/5/11/chartex" xmlns:cx6="http://schemas.microsoft.com/office/drawing/2016/5/12/chartex" xmlns:cx7="http://schemas.microsoft.com/office/drawing/2016/5/13/chartex" xmlns:cx8="http://schemas.microsoft.com/office/drawing/2016/5/14/chartex" xmlns:mc="http://schemas.openxmlformats.org/markup-compatibility/2006" xmlns:aink="http://schemas.microsoft.com/office/drawing/2016/ink" xmlns:am3d="http://schemas.microsoft.com/office/drawing/2017/model3d" xmlns:o="urn:schemas-microsoft-com:office:office" xmlns:oel="http://schemas.microsoft.com/office/2019/extlst" xmlns:r="http://schemas.openxmlformats.org/officeDocument/2006/relationships" xmlns:m="http://schemas.openxmlformats.org/officeDocument/2006/math" xmlns:v="urn:schemas-microsoft-com:vml" xmlns:wp14="http://schemas.microsoft.com/office/word/2010/wordprocessingDrawing" xmlns:wp="http://schemas.openxmlformats.org/drawingml/2006/wordprocessingDrawing" xmlns:w10="urn:schemas-microsoft-com:office:word" xmlns:w="http://schemas.openxmlformats.org/wordprocessingml/2006/main" xmlns:w14="http://schemas.microsoft.com/office/word/2010/wordml" xmlns:w15="http://schemas.microsoft.com/office/word/2012/wordml" xmlns:w16cex="http://schemas.microsoft.com/office/word/2018/wordml/cex" xmlns:w16cid="http://schemas.microsoft.com/office/word/2016/wordml/cid" xmlns:w16="http://schemas.microsoft.com/office/word/2018/wordml" xmlns:w16du="http://schemas.microsoft.com/office/word/2023/wordml/word16du" xmlns:w16sdtdh="http://schemas.microsoft.com/office/word/2020/wordml/sdtdatahash" xmlns:w16se="http://schemas.microsoft.com/office/word/2015/wordml/symex" xmlns:wpg="http://schemas.microsoft.com/office/word/2010/wordprocessingGroup" xmlns:wpi="http://schemas.microsoft.com/office/word/2010/wordprocessingInk" xmlns:wne="http://schemas.microsoft.com/office/word/2006/wordml" xmlns:wps="http://schemas.microsoft.com/office/word/2010/wordprocessingShape" mc:Ignorable="w14 w15 w16se w16cid w16 w16cex w16sdtdh w16du wp14">
+<w:ftr xmlns:wpc="http://schemas.microsoft.com/office/word/2010/wordprocessingCanvas" xmlns:cx="http://schemas.microsoft.com/office/drawing/2014/chartex" xmlns:cx1="http://schemas.microsoft.com/office/drawing/2015/9/8/chartex" xmlns:cx2="http://schemas.microsoft.com/office/drawing/2015/10/21/chartex" xmlns:cx3="http://schemas.microsoft.com/office/drawing/2016/5/9/chartex" xmlns:cx4="http://schemas.microsoft.com/office/drawing/2016/5/10/chartex" xmlns:cx5="http://schemas.microsoft.com/office/drawing/2016/5/11/chartex" xmlns:cx6="http://schemas.microsoft.com/office/drawing/2016/5/12/chartex" xmlns:cx7="http://schemas.microsoft.com/office/drawing/2016/5/13/chartex" xmlns:cx8="http://schemas.microsoft.com/office/drawing/2016/5/14/chartex" xmlns:mc="http://schemas.openxmlformats.org/markup-compatibility/2006" xmlns:aink="http://schemas.microsoft.com/office/drawing/2016/ink" xmlns:am3d="http://schemas.microsoft.com/office/drawing/2017/model3d" xmlns:o="urn:schemas-microsoft-com:office:office" xmlns:r="http://schemas.openxmlformats.org/officeDocument/2006/relationships" xmlns:m="http://schemas.openxmlformats.org/officeDocument/2006/math" xmlns:v="urn:schemas-microsoft-com:vml" xmlns:wp14="http://schemas.microsoft.com/office/word/2010/wordprocessingDrawing" xmlns:wp="http://schemas.openxmlformats.org/drawingml/2006/wordprocessingDrawing" xmlns:w10="urn:schemas-microsoft-com:office:word" xmlns:w="http://schemas.openxmlformats.org/wordprocessingml/2006/main" xmlns:w14="http://schemas.microsoft.com/office/word/2010/wordml" xmlns:w15="http://schemas.microsoft.com/office/word/2012/wordml" xmlns:w16cid="http://schemas.microsoft.com/office/word/2016/wordml/cid" xmlns:w16se="http://schemas.microsoft.com/office/word/2015/wordml/symex" xmlns:wpg="http://schemas.microsoft.com/office/word/2010/wordprocessingGroup" xmlns:wpi="http://schemas.microsoft.com/office/word/2010/wordprocessingInk" xmlns:wne="http://schemas.microsoft.com/office/word/2006/wordml" xmlns:wps="http://schemas.microsoft.com/office/word/2010/wordprocessingShape" mc:Ignorable="w14 w15 w16se w16cid wp14">
   <w:p>
     <w:pPr>
-      <w:pStyle w:val="Chntrang"/>
+      <w:pStyle w:val="Footer"/>
       <w:jc w:val="center"/>
     </w:pPr>
     <w:r>
@@ -4154,7 +1945,7 @@
                       <w:txbxContent>
                         <w:p>
                           <w:pPr>
-                            <w:pStyle w:val="Chntrang"/>
+                            <w:pStyle w:val="Footer"/>
                             <w:rPr>
                               <w:lang w:val="vi-VN"/>
                             </w:rPr>
@@ -4192,12 +1983,12 @@
               <v:stroke joinstyle="miter"/>
               <v:path gradientshapeok="t" o:connecttype="rect"/>
             </v:shapetype>
-            <v:shape id="Text Box 17" o:spid="_x0000_s1026" type="#_x0000_t202" style="position:absolute;left:0;text-align:left;margin-left:0;margin-top:0;width:2in;height:2in;z-index:251659264;visibility:visible;mso-wrap-style:none;mso-wrap-distance-left:9pt;mso-wrap-distance-top:0;mso-wrap-distance-right:9pt;mso-wrap-distance-bottom:0;mso-position-horizontal:center;mso-position-horizontal-relative:margin;mso-position-vertical:absolute;mso-position-vertical-relative:text;v-text-anchor:top" o:gfxdata="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" filled="f" stroked="f" strokeweight=".5pt">
+            <v:shape id="Text Box 17" o:spid="_x0000_s1026" type="#_x0000_t202" style="position:absolute;left:0;text-align:left;margin-left:0;margin-top:0;width:2in;height:2in;z-index:251659264;visibility:visible;mso-wrap-style:none;mso-wrap-distance-left:9pt;mso-wrap-distance-top:0;mso-wrap-distance-right:9pt;mso-wrap-distance-bottom:0;mso-position-horizontal:center;mso-position-horizontal-relative:margin;mso-position-vertical:absolute;mso-position-vertical-relative:text;v-text-anchor:top" o:gfxdata="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" filled="f" stroked="f" strokeweight=".5pt">
               <v:textbox style="mso-fit-shape-to-text:t" inset="0,0,0,0">
                 <w:txbxContent>
                   <w:p>
                     <w:pPr>
-                      <w:pStyle w:val="Chntrang"/>
+                      <w:pStyle w:val="Footer"/>
                       <w:rPr>
                         <w:lang w:val="vi-VN"/>
                       </w:rPr>
@@ -4229,17 +2020,17 @@
   </w:p>
   <w:p>
     <w:pPr>
-      <w:pStyle w:val="Chntrang"/>
+      <w:pStyle w:val="Footer"/>
     </w:pPr>
   </w:p>
 </w:ftr>
 </file>
 
 <file path=word/footer3.xml><?xml version="1.0" encoding="utf-8"?>
-<w:ftr xmlns:wpc="http://schemas.microsoft.com/office/word/2010/wordprocessingCanvas" xmlns:cx="http://schemas.microsoft.com/office/drawing/2014/chartex" xmlns:cx1="http://schemas.microsoft.com/office/drawing/2015/9/8/chartex" xmlns:cx2="http://schemas.microsoft.com/office/drawing/2015/10/21/chartex" xmlns:cx3="http://schemas.microsoft.com/office/drawing/2016/5/9/chartex" xmlns:cx4="http://schemas.microsoft.com/office/drawing/2016/5/10/chartex" xmlns:cx5="http://schemas.microsoft.com/office/drawing/2016/5/11/chartex" xmlns:cx6="http://schemas.microsoft.com/office/drawing/2016/5/12/chartex" xmlns:cx7="http://schemas.microsoft.com/office/drawing/2016/5/13/chartex" xmlns:cx8="http://schemas.microsoft.com/office/drawing/2016/5/14/chartex" xmlns:mc="http://schemas.openxmlformats.org/markup-compatibility/2006" xmlns:aink="http://schemas.microsoft.com/office/drawing/2016/ink" xmlns:am3d="http://schemas.microsoft.com/office/drawing/2017/model3d" xmlns:o="urn:schemas-microsoft-com:office:office" xmlns:oel="http://schemas.microsoft.com/office/2019/extlst" xmlns:r="http://schemas.openxmlformats.org/officeDocument/2006/relationships" xmlns:m="http://schemas.openxmlformats.org/officeDocument/2006/math" xmlns:v="urn:schemas-microsoft-com:vml" xmlns:wp14="http://schemas.microsoft.com/office/word/2010/wordprocessingDrawing" xmlns:wp="http://schemas.openxmlformats.org/drawingml/2006/wordprocessingDrawing" xmlns:w10="urn:schemas-microsoft-com:office:word" xmlns:w="http://schemas.openxmlformats.org/wordprocessingml/2006/main" xmlns:w14="http://schemas.microsoft.com/office/word/2010/wordml" xmlns:w15="http://schemas.microsoft.com/office/word/2012/wordml" xmlns:w16cex="http://schemas.microsoft.com/office/word/2018/wordml/cex" xmlns:w16cid="http://schemas.microsoft.com/office/word/2016/wordml/cid" xmlns:w16="http://schemas.microsoft.com/office/word/2018/wordml" xmlns:w16du="http://schemas.microsoft.com/office/word/2023/wordml/word16du" xmlns:w16sdtdh="http://schemas.microsoft.com/office/word/2020/wordml/sdtdatahash" xmlns:w16se="http://schemas.microsoft.com/office/word/2015/wordml/symex" xmlns:wpg="http://schemas.microsoft.com/office/word/2010/wordprocessingGroup" xmlns:wpi="http://schemas.microsoft.com/office/word/2010/wordprocessingInk" xmlns:wne="http://schemas.microsoft.com/office/word/2006/wordml" xmlns:wps="http://schemas.microsoft.com/office/word/2010/wordprocessingShape" mc:Ignorable="w14 w15 w16se w16cid w16 w16cex w16sdtdh w16du wp14">
+<w:ftr xmlns:wpc="http://schemas.microsoft.com/office/word/2010/wordprocessingCanvas" xmlns:cx="http://schemas.microsoft.com/office/drawing/2014/chartex" xmlns:cx1="http://schemas.microsoft.com/office/drawing/2015/9/8/chartex" xmlns:cx2="http://schemas.microsoft.com/office/drawing/2015/10/21/chartex" xmlns:cx3="http://schemas.microsoft.com/office/drawing/2016/5/9/chartex" xmlns:cx4="http://schemas.microsoft.com/office/drawing/2016/5/10/chartex" xmlns:cx5="http://schemas.microsoft.com/office/drawing/2016/5/11/chartex" xmlns:cx6="http://schemas.microsoft.com/office/drawing/2016/5/12/chartex" xmlns:cx7="http://schemas.microsoft.com/office/drawing/2016/5/13/chartex" xmlns:cx8="http://schemas.microsoft.com/office/drawing/2016/5/14/chartex" xmlns:mc="http://schemas.openxmlformats.org/markup-compatibility/2006" xmlns:aink="http://schemas.microsoft.com/office/drawing/2016/ink" xmlns:am3d="http://schemas.microsoft.com/office/drawing/2017/model3d" xmlns:o="urn:schemas-microsoft-com:office:office" xmlns:r="http://schemas.openxmlformats.org/officeDocument/2006/relationships" xmlns:m="http://schemas.openxmlformats.org/officeDocument/2006/math" xmlns:v="urn:schemas-microsoft-com:vml" xmlns:wp14="http://schemas.microsoft.com/office/word/2010/wordprocessingDrawing" xmlns:wp="http://schemas.openxmlformats.org/drawingml/2006/wordprocessingDrawing" xmlns:w10="urn:schemas-microsoft-com:office:word" xmlns:w="http://schemas.openxmlformats.org/wordprocessingml/2006/main" xmlns:w14="http://schemas.microsoft.com/office/word/2010/wordml" xmlns:w15="http://schemas.microsoft.com/office/word/2012/wordml" xmlns:w16cid="http://schemas.microsoft.com/office/word/2016/wordml/cid" xmlns:w16se="http://schemas.microsoft.com/office/word/2015/wordml/symex" xmlns:wpg="http://schemas.microsoft.com/office/word/2010/wordprocessingGroup" xmlns:wpi="http://schemas.microsoft.com/office/word/2010/wordprocessingInk" xmlns:wne="http://schemas.microsoft.com/office/word/2006/wordml" xmlns:wps="http://schemas.microsoft.com/office/word/2010/wordprocessingShape" mc:Ignorable="w14 w15 w16se w16cid wp14">
   <w:p>
     <w:pPr>
-      <w:pStyle w:val="Chntrang"/>
+      <w:pStyle w:val="Footer"/>
     </w:pPr>
     <w:r>
       <w:rPr>
@@ -4296,7 +2087,7 @@
                       <w:txbxContent>
                         <w:p>
                           <w:pPr>
-                            <w:pStyle w:val="Chntrang"/>
+                            <w:pStyle w:val="Footer"/>
                           </w:pPr>
                         </w:p>
                       </w:txbxContent>
@@ -4316,12 +2107,12 @@
               <v:stroke joinstyle="miter"/>
               <v:path gradientshapeok="t" o:connecttype="rect"/>
             </v:shapetype>
-            <v:shape id="Text Box 19" o:spid="_x0000_s1027" type="#_x0000_t202" style="position:absolute;margin-left:0;margin-top:0;width:2in;height:2in;z-index:251660288;visibility:visible;mso-wrap-style:none;mso-wrap-distance-left:9pt;mso-wrap-distance-top:0;mso-wrap-distance-right:9pt;mso-wrap-distance-bottom:0;mso-position-horizontal:center;mso-position-horizontal-relative:margin;mso-position-vertical:absolute;mso-position-vertical-relative:text;v-text-anchor:top" o:gfxdata="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" filled="f" stroked="f" strokeweight=".5pt">
+            <v:shape id="Text Box 19" o:spid="_x0000_s1027" type="#_x0000_t202" style="position:absolute;margin-left:0;margin-top:0;width:2in;height:2in;z-index:251660288;visibility:visible;mso-wrap-style:none;mso-wrap-distance-left:9pt;mso-wrap-distance-top:0;mso-wrap-distance-right:9pt;mso-wrap-distance-bottom:0;mso-position-horizontal:center;mso-position-horizontal-relative:margin;mso-position-vertical:absolute;mso-position-vertical-relative:text;v-text-anchor:top" o:gfxdata="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" filled="f" stroked="f" strokeweight=".5pt">
               <v:textbox style="mso-fit-shape-to-text:t" inset="0,0,0,0">
                 <w:txbxContent>
                   <w:p>
                     <w:pPr>
-                      <w:pStyle w:val="Chntrang"/>
+                      <w:pStyle w:val="Footer"/>
                     </w:pPr>
                   </w:p>
                 </w:txbxContent>
@@ -4337,7 +2128,7 @@
 </file>
 
 <file path=word/footnotes.xml><?xml version="1.0" encoding="utf-8"?>
-<w:footnotes xmlns:wpc="http://schemas.microsoft.com/office/word/2010/wordprocessingCanvas" xmlns:cx="http://schemas.microsoft.com/office/drawing/2014/chartex" xmlns:cx1="http://schemas.microsoft.com/office/drawing/2015/9/8/chartex" xmlns:cx2="http://schemas.microsoft.com/office/drawing/2015/10/21/chartex" xmlns:cx3="http://schemas.microsoft.com/office/drawing/2016/5/9/chartex" xmlns:cx4="http://schemas.microsoft.com/office/drawing/2016/5/10/chartex" xmlns:cx5="http://schemas.microsoft.com/office/drawing/2016/5/11/chartex" xmlns:cx6="http://schemas.microsoft.com/office/drawing/2016/5/12/chartex" xmlns:cx7="http://schemas.microsoft.com/office/drawing/2016/5/13/chartex" xmlns:cx8="http://schemas.microsoft.com/office/drawing/2016/5/14/chartex" xmlns:mc="http://schemas.openxmlformats.org/markup-compatibility/2006" xmlns:aink="http://schemas.microsoft.com/office/drawing/2016/ink" xmlns:am3d="http://schemas.microsoft.com/office/drawing/2017/model3d" xmlns:o="urn:schemas-microsoft-com:office:office" xmlns:oel="http://schemas.microsoft.com/office/2019/extlst" xmlns:r="http://schemas.openxmlformats.org/officeDocument/2006/relationships" xmlns:m="http://schemas.openxmlformats.org/officeDocument/2006/math" xmlns:v="urn:schemas-microsoft-com:vml" xmlns:wp14="http://schemas.microsoft.com/office/word/2010/wordprocessingDrawing" xmlns:wp="http://schemas.openxmlformats.org/drawingml/2006/wordprocessingDrawing" xmlns:w10="urn:schemas-microsoft-com:office:word" xmlns:w="http://schemas.openxmlformats.org/wordprocessingml/2006/main" xmlns:w14="http://schemas.microsoft.com/office/word/2010/wordml" xmlns:w15="http://schemas.microsoft.com/office/word/2012/wordml" xmlns:w16cex="http://schemas.microsoft.com/office/word/2018/wordml/cex" xmlns:w16cid="http://schemas.microsoft.com/office/word/2016/wordml/cid" xmlns:w16="http://schemas.microsoft.com/office/word/2018/wordml" xmlns:w16du="http://schemas.microsoft.com/office/word/2023/wordml/word16du" xmlns:w16sdtdh="http://schemas.microsoft.com/office/word/2020/wordml/sdtdatahash" xmlns:w16se="http://schemas.microsoft.com/office/word/2015/wordml/symex" xmlns:wpg="http://schemas.microsoft.com/office/word/2010/wordprocessingGroup" xmlns:wpi="http://schemas.microsoft.com/office/word/2010/wordprocessingInk" xmlns:wne="http://schemas.microsoft.com/office/word/2006/wordml" xmlns:wps="http://schemas.microsoft.com/office/word/2010/wordprocessingShape" mc:Ignorable="w14 w15 w16se w16cid w16 w16cex w16sdtdh w16du wp14">
+<w:footnotes xmlns:wpc="http://schemas.microsoft.com/office/word/2010/wordprocessingCanvas" xmlns:cx="http://schemas.microsoft.com/office/drawing/2014/chartex" xmlns:cx1="http://schemas.microsoft.com/office/drawing/2015/9/8/chartex" xmlns:cx2="http://schemas.microsoft.com/office/drawing/2015/10/21/chartex" xmlns:cx3="http://schemas.microsoft.com/office/drawing/2016/5/9/chartex" xmlns:cx4="http://schemas.microsoft.com/office/drawing/2016/5/10/chartex" xmlns:cx5="http://schemas.microsoft.com/office/drawing/2016/5/11/chartex" xmlns:cx6="http://schemas.microsoft.com/office/drawing/2016/5/12/chartex" xmlns:cx7="http://schemas.microsoft.com/office/drawing/2016/5/13/chartex" xmlns:cx8="http://schemas.microsoft.com/office/drawing/2016/5/14/chartex" xmlns:mc="http://schemas.openxmlformats.org/markup-compatibility/2006" xmlns:aink="http://schemas.microsoft.com/office/drawing/2016/ink" xmlns:am3d="http://schemas.microsoft.com/office/drawing/2017/model3d" xmlns:o="urn:schemas-microsoft-com:office:office" xmlns:r="http://schemas.openxmlformats.org/officeDocument/2006/relationships" xmlns:m="http://schemas.openxmlformats.org/officeDocument/2006/math" xmlns:v="urn:schemas-microsoft-com:vml" xmlns:wp14="http://schemas.microsoft.com/office/word/2010/wordprocessingDrawing" xmlns:wp="http://schemas.openxmlformats.org/drawingml/2006/wordprocessingDrawing" xmlns:w10="urn:schemas-microsoft-com:office:word" xmlns:w="http://schemas.openxmlformats.org/wordprocessingml/2006/main" xmlns:w14="http://schemas.microsoft.com/office/word/2010/wordml" xmlns:w15="http://schemas.microsoft.com/office/word/2012/wordml" xmlns:w16cid="http://schemas.microsoft.com/office/word/2016/wordml/cid" xmlns:w16se="http://schemas.microsoft.com/office/word/2015/wordml/symex" xmlns:wpg="http://schemas.microsoft.com/office/word/2010/wordprocessingGroup" xmlns:wpi="http://schemas.microsoft.com/office/word/2010/wordprocessingInk" xmlns:wne="http://schemas.microsoft.com/office/word/2006/wordml" xmlns:wps="http://schemas.microsoft.com/office/word/2010/wordprocessingShape" mc:Ignorable="w14 w15 w16se w16cid wp14">
   <w:footnote w:type="separator" w:id="-1">
     <w:p>
       <w:pPr>
@@ -4362,41 +2153,41 @@
 </file>
 
 <file path=word/header1.xml><?xml version="1.0" encoding="utf-8"?>
-<w:hdr xmlns:wpc="http://schemas.microsoft.com/office/word/2010/wordprocessingCanvas" xmlns:cx="http://schemas.microsoft.com/office/drawing/2014/chartex" xmlns:cx1="http://schemas.microsoft.com/office/drawing/2015/9/8/chartex" xmlns:cx2="http://schemas.microsoft.com/office/drawing/2015/10/21/chartex" xmlns:cx3="http://schemas.microsoft.com/office/drawing/2016/5/9/chartex" xmlns:cx4="http://schemas.microsoft.com/office/drawing/2016/5/10/chartex" xmlns:cx5="http://schemas.microsoft.com/office/drawing/2016/5/11/chartex" xmlns:cx6="http://schemas.microsoft.com/office/drawing/2016/5/12/chartex" xmlns:cx7="http://schemas.microsoft.com/office/drawing/2016/5/13/chartex" xmlns:cx8="http://schemas.microsoft.com/office/drawing/2016/5/14/chartex" xmlns:mc="http://schemas.openxmlformats.org/markup-compatibility/2006" xmlns:aink="http://schemas.microsoft.com/office/drawing/2016/ink" xmlns:am3d="http://schemas.microsoft.com/office/drawing/2017/model3d" xmlns:o="urn:schemas-microsoft-com:office:office" xmlns:oel="http://schemas.microsoft.com/office/2019/extlst" xmlns:r="http://schemas.openxmlformats.org/officeDocument/2006/relationships" xmlns:m="http://schemas.openxmlformats.org/officeDocument/2006/math" xmlns:v="urn:schemas-microsoft-com:vml" xmlns:wp14="http://schemas.microsoft.com/office/word/2010/wordprocessingDrawing" xmlns:wp="http://schemas.openxmlformats.org/drawingml/2006/wordprocessingDrawing" xmlns:w10="urn:schemas-microsoft-com:office:word" xmlns:w="http://schemas.openxmlformats.org/wordprocessingml/2006/main" xmlns:w14="http://schemas.microsoft.com/office/word/2010/wordml" xmlns:w15="http://schemas.microsoft.com/office/word/2012/wordml" xmlns:w16cex="http://schemas.microsoft.com/office/word/2018/wordml/cex" xmlns:w16cid="http://schemas.microsoft.com/office/word/2016/wordml/cid" xmlns:w16="http://schemas.microsoft.com/office/word/2018/wordml" xmlns:w16du="http://schemas.microsoft.com/office/word/2023/wordml/word16du" xmlns:w16sdtdh="http://schemas.microsoft.com/office/word/2020/wordml/sdtdatahash" xmlns:w16se="http://schemas.microsoft.com/office/word/2015/wordml/symex" xmlns:wpg="http://schemas.microsoft.com/office/word/2010/wordprocessingGroup" xmlns:wpi="http://schemas.microsoft.com/office/word/2010/wordprocessingInk" xmlns:wne="http://schemas.microsoft.com/office/word/2006/wordml" xmlns:wps="http://schemas.microsoft.com/office/word/2010/wordprocessingShape" mc:Ignorable="w14 w15 w16se w16cid w16 w16cex w16sdtdh w16du wp14">
+<w:hdr xmlns:wpc="http://schemas.microsoft.com/office/word/2010/wordprocessingCanvas" xmlns:cx="http://schemas.microsoft.com/office/drawing/2014/chartex" xmlns:cx1="http://schemas.microsoft.com/office/drawing/2015/9/8/chartex" xmlns:cx2="http://schemas.microsoft.com/office/drawing/2015/10/21/chartex" xmlns:cx3="http://schemas.microsoft.com/office/drawing/2016/5/9/chartex" xmlns:cx4="http://schemas.microsoft.com/office/drawing/2016/5/10/chartex" xmlns:cx5="http://schemas.microsoft.com/office/drawing/2016/5/11/chartex" xmlns:cx6="http://schemas.microsoft.com/office/drawing/2016/5/12/chartex" xmlns:cx7="http://schemas.microsoft.com/office/drawing/2016/5/13/chartex" xmlns:cx8="http://schemas.microsoft.com/office/drawing/2016/5/14/chartex" xmlns:mc="http://schemas.openxmlformats.org/markup-compatibility/2006" xmlns:aink="http://schemas.microsoft.com/office/drawing/2016/ink" xmlns:am3d="http://schemas.microsoft.com/office/drawing/2017/model3d" xmlns:o="urn:schemas-microsoft-com:office:office" xmlns:r="http://schemas.openxmlformats.org/officeDocument/2006/relationships" xmlns:m="http://schemas.openxmlformats.org/officeDocument/2006/math" xmlns:v="urn:schemas-microsoft-com:vml" xmlns:wp14="http://schemas.microsoft.com/office/word/2010/wordprocessingDrawing" xmlns:wp="http://schemas.openxmlformats.org/drawingml/2006/wordprocessingDrawing" xmlns:w10="urn:schemas-microsoft-com:office:word" xmlns:w="http://schemas.openxmlformats.org/wordprocessingml/2006/main" xmlns:w14="http://schemas.microsoft.com/office/word/2010/wordml" xmlns:w15="http://schemas.microsoft.com/office/word/2012/wordml" xmlns:w16cid="http://schemas.microsoft.com/office/word/2016/wordml/cid" xmlns:w16se="http://schemas.microsoft.com/office/word/2015/wordml/symex" xmlns:wpg="http://schemas.microsoft.com/office/word/2010/wordprocessingGroup" xmlns:wpi="http://schemas.microsoft.com/office/word/2010/wordprocessingInk" xmlns:wne="http://schemas.microsoft.com/office/word/2006/wordml" xmlns:wps="http://schemas.microsoft.com/office/word/2010/wordprocessingShape" mc:Ignorable="w14 w15 w16se w16cid wp14">
   <w:p>
     <w:pPr>
-      <w:pStyle w:val="utrang"/>
+      <w:pStyle w:val="Header"/>
     </w:pPr>
   </w:p>
 </w:hdr>
 </file>
 
 <file path=word/header2.xml><?xml version="1.0" encoding="utf-8"?>
-<w:hdr xmlns:wpc="http://schemas.microsoft.com/office/word/2010/wordprocessingCanvas" xmlns:cx="http://schemas.microsoft.com/office/drawing/2014/chartex" xmlns:cx1="http://schemas.microsoft.com/office/drawing/2015/9/8/chartex" xmlns:cx2="http://schemas.microsoft.com/office/drawing/2015/10/21/chartex" xmlns:cx3="http://schemas.microsoft.com/office/drawing/2016/5/9/chartex" xmlns:cx4="http://schemas.microsoft.com/office/drawing/2016/5/10/chartex" xmlns:cx5="http://schemas.microsoft.com/office/drawing/2016/5/11/chartex" xmlns:cx6="http://schemas.microsoft.com/office/drawing/2016/5/12/chartex" xmlns:cx7="http://schemas.microsoft.com/office/drawing/2016/5/13/chartex" xmlns:cx8="http://schemas.microsoft.com/office/drawing/2016/5/14/chartex" xmlns:mc="http://schemas.openxmlformats.org/markup-compatibility/2006" xmlns:aink="http://schemas.microsoft.com/office/drawing/2016/ink" xmlns:am3d="http://schemas.microsoft.com/office/drawing/2017/model3d" xmlns:o="urn:schemas-microsoft-com:office:office" xmlns:oel="http://schemas.microsoft.com/office/2019/extlst" xmlns:r="http://schemas.openxmlformats.org/officeDocument/2006/relationships" xmlns:m="http://schemas.openxmlformats.org/officeDocument/2006/math" xmlns:v="urn:schemas-microsoft-com:vml" xmlns:wp14="http://schemas.microsoft.com/office/word/2010/wordprocessingDrawing" xmlns:wp="http://schemas.openxmlformats.org/drawingml/2006/wordprocessingDrawing" xmlns:w10="urn:schemas-microsoft-com:office:word" xmlns:w="http://schemas.openxmlformats.org/wordprocessingml/2006/main" xmlns:w14="http://schemas.microsoft.com/office/word/2010/wordml" xmlns:w15="http://schemas.microsoft.com/office/word/2012/wordml" xmlns:w16cex="http://schemas.microsoft.com/office/word/2018/wordml/cex" xmlns:w16cid="http://schemas.microsoft.com/office/word/2016/wordml/cid" xmlns:w16="http://schemas.microsoft.com/office/word/2018/wordml" xmlns:w16du="http://schemas.microsoft.com/office/word/2023/wordml/word16du" xmlns:w16sdtdh="http://schemas.microsoft.com/office/word/2020/wordml/sdtdatahash" xmlns:w16se="http://schemas.microsoft.com/office/word/2015/wordml/symex" xmlns:wpg="http://schemas.microsoft.com/office/word/2010/wordprocessingGroup" xmlns:wpi="http://schemas.microsoft.com/office/word/2010/wordprocessingInk" xmlns:wne="http://schemas.microsoft.com/office/word/2006/wordml" xmlns:wps="http://schemas.microsoft.com/office/word/2010/wordprocessingShape" mc:Ignorable="w14 w15 w16se w16cid w16 w16cex w16sdtdh w16du wp14">
+<w:hdr xmlns:wpc="http://schemas.microsoft.com/office/word/2010/wordprocessingCanvas" xmlns:cx="http://schemas.microsoft.com/office/drawing/2014/chartex" xmlns:cx1="http://schemas.microsoft.com/office/drawing/2015/9/8/chartex" xmlns:cx2="http://schemas.microsoft.com/office/drawing/2015/10/21/chartex" xmlns:cx3="http://schemas.microsoft.com/office/drawing/2016/5/9/chartex" xmlns:cx4="http://schemas.microsoft.com/office/drawing/2016/5/10/chartex" xmlns:cx5="http://schemas.microsoft.com/office/drawing/2016/5/11/chartex" xmlns:cx6="http://schemas.microsoft.com/office/drawing/2016/5/12/chartex" xmlns:cx7="http://schemas.microsoft.com/office/drawing/2016/5/13/chartex" xmlns:cx8="http://schemas.microsoft.com/office/drawing/2016/5/14/chartex" xmlns:mc="http://schemas.openxmlformats.org/markup-compatibility/2006" xmlns:aink="http://schemas.microsoft.com/office/drawing/2016/ink" xmlns:am3d="http://schemas.microsoft.com/office/drawing/2017/model3d" xmlns:o="urn:schemas-microsoft-com:office:office" xmlns:r="http://schemas.openxmlformats.org/officeDocument/2006/relationships" xmlns:m="http://schemas.openxmlformats.org/officeDocument/2006/math" xmlns:v="urn:schemas-microsoft-com:vml" xmlns:wp14="http://schemas.microsoft.com/office/word/2010/wordprocessingDrawing" xmlns:wp="http://schemas.openxmlformats.org/drawingml/2006/wordprocessingDrawing" xmlns:w10="urn:schemas-microsoft-com:office:word" xmlns:w="http://schemas.openxmlformats.org/wordprocessingml/2006/main" xmlns:w14="http://schemas.microsoft.com/office/word/2010/wordml" xmlns:w15="http://schemas.microsoft.com/office/word/2012/wordml" xmlns:w16cid="http://schemas.microsoft.com/office/word/2016/wordml/cid" xmlns:w16se="http://schemas.microsoft.com/office/word/2015/wordml/symex" xmlns:wpg="http://schemas.microsoft.com/office/word/2010/wordprocessingGroup" xmlns:wpi="http://schemas.microsoft.com/office/word/2010/wordprocessingInk" xmlns:wne="http://schemas.microsoft.com/office/word/2006/wordml" xmlns:wps="http://schemas.microsoft.com/office/word/2010/wordprocessingShape" mc:Ignorable="w14 w15 w16se w16cid wp14">
   <w:p>
     <w:pPr>
-      <w:pStyle w:val="utrang"/>
+      <w:pStyle w:val="Header"/>
     </w:pPr>
   </w:p>
 </w:hdr>
 </file>
 
 <file path=word/header3.xml><?xml version="1.0" encoding="utf-8"?>
-<w:hdr xmlns:wpc="http://schemas.microsoft.com/office/word/2010/wordprocessingCanvas" xmlns:cx="http://schemas.microsoft.com/office/drawing/2014/chartex" xmlns:cx1="http://schemas.microsoft.com/office/drawing/2015/9/8/chartex" xmlns:cx2="http://schemas.microsoft.com/office/drawing/2015/10/21/chartex" xmlns:cx3="http://schemas.microsoft.com/office/drawing/2016/5/9/chartex" xmlns:cx4="http://schemas.microsoft.com/office/drawing/2016/5/10/chartex" xmlns:cx5="http://schemas.microsoft.com/office/drawing/2016/5/11/chartex" xmlns:cx6="http://schemas.microsoft.com/office/drawing/2016/5/12/chartex" xmlns:cx7="http://schemas.microsoft.com/office/drawing/2016/5/13/chartex" xmlns:cx8="http://schemas.microsoft.com/office/drawing/2016/5/14/chartex" xmlns:mc="http://schemas.openxmlformats.org/markup-compatibility/2006" xmlns:aink="http://schemas.microsoft.com/office/drawing/2016/ink" xmlns:am3d="http://schemas.microsoft.com/office/drawing/2017/model3d" xmlns:o="urn:schemas-microsoft-com:office:office" xmlns:oel="http://schemas.microsoft.com/office/2019/extlst" xmlns:r="http://schemas.openxmlformats.org/officeDocument/2006/relationships" xmlns:m="http://schemas.openxmlformats.org/officeDocument/2006/math" xmlns:v="urn:schemas-microsoft-com:vml" xmlns:wp14="http://schemas.microsoft.com/office/word/2010/wordprocessingDrawing" xmlns:wp="http://schemas.openxmlformats.org/drawingml/2006/wordprocessingDrawing" xmlns:w10="urn:schemas-microsoft-com:office:word" xmlns:w="http://schemas.openxmlformats.org/wordprocessingml/2006/main" xmlns:w14="http://schemas.microsoft.com/office/word/2010/wordml" xmlns:w15="http://schemas.microsoft.com/office/word/2012/wordml" xmlns:w16cex="http://schemas.microsoft.com/office/word/2018/wordml/cex" xmlns:w16cid="http://schemas.microsoft.com/office/word/2016/wordml/cid" xmlns:w16="http://schemas.microsoft.com/office/word/2018/wordml" xmlns:w16du="http://schemas.microsoft.com/office/word/2023/wordml/word16du" xmlns:w16sdtdh="http://schemas.microsoft.com/office/word/2020/wordml/sdtdatahash" xmlns:w16se="http://schemas.microsoft.com/office/word/2015/wordml/symex" xmlns:wpg="http://schemas.microsoft.com/office/word/2010/wordprocessingGroup" xmlns:wpi="http://schemas.microsoft.com/office/word/2010/wordprocessingInk" xmlns:wne="http://schemas.microsoft.com/office/word/2006/wordml" xmlns:wps="http://schemas.microsoft.com/office/word/2010/wordprocessingShape" mc:Ignorable="w14 w15 w16se w16cid w16 w16cex w16sdtdh w16du wp14">
+<w:hdr xmlns:wpc="http://schemas.microsoft.com/office/word/2010/wordprocessingCanvas" xmlns:cx="http://schemas.microsoft.com/office/drawing/2014/chartex" xmlns:cx1="http://schemas.microsoft.com/office/drawing/2015/9/8/chartex" xmlns:cx2="http://schemas.microsoft.com/office/drawing/2015/10/21/chartex" xmlns:cx3="http://schemas.microsoft.com/office/drawing/2016/5/9/chartex" xmlns:cx4="http://schemas.microsoft.com/office/drawing/2016/5/10/chartex" xmlns:cx5="http://schemas.microsoft.com/office/drawing/2016/5/11/chartex" xmlns:cx6="http://schemas.microsoft.com/office/drawing/2016/5/12/chartex" xmlns:cx7="http://schemas.microsoft.com/office/drawing/2016/5/13/chartex" xmlns:cx8="http://schemas.microsoft.com/office/drawing/2016/5/14/chartex" xmlns:mc="http://schemas.openxmlformats.org/markup-compatibility/2006" xmlns:aink="http://schemas.microsoft.com/office/drawing/2016/ink" xmlns:am3d="http://schemas.microsoft.com/office/drawing/2017/model3d" xmlns:o="urn:schemas-microsoft-com:office:office" xmlns:r="http://schemas.openxmlformats.org/officeDocument/2006/relationships" xmlns:m="http://schemas.openxmlformats.org/officeDocument/2006/math" xmlns:v="urn:schemas-microsoft-com:vml" xmlns:wp14="http://schemas.microsoft.com/office/word/2010/wordprocessingDrawing" xmlns:wp="http://schemas.openxmlformats.org/drawingml/2006/wordprocessingDrawing" xmlns:w10="urn:schemas-microsoft-com:office:word" xmlns:w="http://schemas.openxmlformats.org/wordprocessingml/2006/main" xmlns:w14="http://schemas.microsoft.com/office/word/2010/wordml" xmlns:w15="http://schemas.microsoft.com/office/word/2012/wordml" xmlns:w16cid="http://schemas.microsoft.com/office/word/2016/wordml/cid" xmlns:w16se="http://schemas.microsoft.com/office/word/2015/wordml/symex" xmlns:wpg="http://schemas.microsoft.com/office/word/2010/wordprocessingGroup" xmlns:wpi="http://schemas.microsoft.com/office/word/2010/wordprocessingInk" xmlns:wne="http://schemas.microsoft.com/office/word/2006/wordml" xmlns:wps="http://schemas.microsoft.com/office/word/2010/wordprocessingShape" mc:Ignorable="w14 w15 w16se w16cid wp14">
   <w:p>
     <w:pPr>
-      <w:pStyle w:val="utrang"/>
+      <w:pStyle w:val="Header"/>
     </w:pPr>
   </w:p>
 </w:hdr>
 </file>
 
 <file path=word/numbering.xml><?xml version="1.0" encoding="utf-8"?>
-<w:numbering xmlns:wpc="http://schemas.microsoft.com/office/word/2010/wordprocessingCanvas" xmlns:cx="http://schemas.microsoft.com/office/drawing/2014/chartex" xmlns:cx1="http://schemas.microsoft.com/office/drawing/2015/9/8/chartex" xmlns:cx2="http://schemas.microsoft.com/office/drawing/2015/10/21/chartex" xmlns:cx3="http://schemas.microsoft.com/office/drawing/2016/5/9/chartex" xmlns:cx4="http://schemas.microsoft.com/office/drawing/2016/5/10/chartex" xmlns:cx5="http://schemas.microsoft.com/office/drawing/2016/5/11/chartex" xmlns:cx6="http://schemas.microsoft.com/office/drawing/2016/5/12/chartex" xmlns:cx7="http://schemas.microsoft.com/office/drawing/2016/5/13/chartex" xmlns:cx8="http://schemas.microsoft.com/office/drawing/2016/5/14/chartex" xmlns:mc="http://schemas.openxmlformats.org/markup-compatibility/2006" xmlns:aink="http://schemas.microsoft.com/office/drawing/2016/ink" xmlns:am3d="http://schemas.microsoft.com/office/drawing/2017/model3d" xmlns:o="urn:schemas-microsoft-com:office:office" xmlns:oel="http://schemas.microsoft.com/office/2019/extlst" xmlns:r="http://schemas.openxmlformats.org/officeDocument/2006/relationships" xmlns:m="http://schemas.openxmlformats.org/officeDocument/2006/math" xmlns:v="urn:schemas-microsoft-com:vml" xmlns:wp14="http://schemas.microsoft.com/office/word/2010/wordprocessingDrawing" xmlns:wp="http://schemas.openxmlformats.org/drawingml/2006/wordprocessingDrawing" xmlns:w10="urn:schemas-microsoft-com:office:word" xmlns:w="http://schemas.openxmlformats.org/wordprocessingml/2006/main" xmlns:w14="http://schemas.microsoft.com/office/word/2010/wordml" xmlns:w15="http://schemas.microsoft.com/office/word/2012/wordml" xmlns:w16cex="http://schemas.microsoft.com/office/word/2018/wordml/cex" xmlns:w16cid="http://schemas.microsoft.com/office/word/2016/wordml/cid" xmlns:w16="http://schemas.microsoft.com/office/word/2018/wordml" xmlns:w16du="http://schemas.microsoft.com/office/word/2023/wordml/word16du" xmlns:w16sdtdh="http://schemas.microsoft.com/office/word/2020/wordml/sdtdatahash" xmlns:w16se="http://schemas.microsoft.com/office/word/2015/wordml/symex" xmlns:wpg="http://schemas.microsoft.com/office/word/2010/wordprocessingGroup" xmlns:wpi="http://schemas.microsoft.com/office/word/2010/wordprocessingInk" xmlns:wne="http://schemas.microsoft.com/office/word/2006/wordml" xmlns:wps="http://schemas.microsoft.com/office/word/2010/wordprocessingShape" mc:Ignorable="w14 w15 w16se w16cid w16 w16cex w16sdtdh w16du wp14">
+<w:numbering xmlns:wpc="http://schemas.microsoft.com/office/word/2010/wordprocessingCanvas" xmlns:cx="http://schemas.microsoft.com/office/drawing/2014/chartex" xmlns:cx1="http://schemas.microsoft.com/office/drawing/2015/9/8/chartex" xmlns:cx2="http://schemas.microsoft.com/office/drawing/2015/10/21/chartex" xmlns:cx3="http://schemas.microsoft.com/office/drawing/2016/5/9/chartex" xmlns:cx4="http://schemas.microsoft.com/office/drawing/2016/5/10/chartex" xmlns:cx5="http://schemas.microsoft.com/office/drawing/2016/5/11/chartex" xmlns:cx6="http://schemas.microsoft.com/office/drawing/2016/5/12/chartex" xmlns:cx7="http://schemas.microsoft.com/office/drawing/2016/5/13/chartex" xmlns:cx8="http://schemas.microsoft.com/office/drawing/2016/5/14/chartex" xmlns:mc="http://schemas.openxmlformats.org/markup-compatibility/2006" xmlns:aink="http://schemas.microsoft.com/office/drawing/2016/ink" xmlns:am3d="http://schemas.microsoft.com/office/drawing/2017/model3d" xmlns:o="urn:schemas-microsoft-com:office:office" xmlns:r="http://schemas.openxmlformats.org/officeDocument/2006/relationships" xmlns:m="http://schemas.openxmlformats.org/officeDocument/2006/math" xmlns:v="urn:schemas-microsoft-com:vml" xmlns:wp14="http://schemas.microsoft.com/office/word/2010/wordprocessingDrawing" xmlns:wp="http://schemas.openxmlformats.org/drawingml/2006/wordprocessingDrawing" xmlns:w10="urn:schemas-microsoft-com:office:word" xmlns:w="http://schemas.openxmlformats.org/wordprocessingml/2006/main" xmlns:w14="http://schemas.microsoft.com/office/word/2010/wordml" xmlns:w15="http://schemas.microsoft.com/office/word/2012/wordml" xmlns:w16cid="http://schemas.microsoft.com/office/word/2016/wordml/cid" xmlns:w16se="http://schemas.microsoft.com/office/word/2015/wordml/symex" xmlns:wpg="http://schemas.microsoft.com/office/word/2010/wordprocessingGroup" xmlns:wpi="http://schemas.microsoft.com/office/word/2010/wordprocessingInk" xmlns:wne="http://schemas.microsoft.com/office/word/2006/wordml" xmlns:wps="http://schemas.microsoft.com/office/word/2010/wordprocessingShape" mc:Ignorable="w14 w15 w16se w16cid wp14">
   <w:abstractNum w:abstractNumId="0" w15:restartNumberingAfterBreak="0">
     <w:nsid w:val="05B405C8"/>
     <w:multiLevelType w:val="multilevel"/>
-    <w:tmpl w:val="786ADB20"/>
+    <w:tmpl w:val="4EEABD86"/>
     <w:lvl w:ilvl="0">
       <w:start w:val="1"/>
       <w:numFmt w:val="decimal"/>
@@ -4412,7 +2203,6 @@
     <w:lvl w:ilvl="1">
       <w:start w:val="1"/>
       <w:numFmt w:val="decimal"/>
-      <w:pStyle w:val="u3"/>
       <w:isLgl/>
       <w:lvlText w:val="%1.%2."/>
       <w:lvlJc w:val="left"/>
@@ -4426,7 +2216,7 @@
     <w:lvl w:ilvl="2">
       <w:start w:val="1"/>
       <w:numFmt w:val="decimal"/>
-      <w:pStyle w:val="u4"/>
+      <w:pStyle w:val="Heading4"/>
       <w:isLgl/>
       <w:lvlText w:val="%1.%2.%3."/>
       <w:lvlJc w:val="left"/>
@@ -4751,6 +2541,92 @@
     </w:lvl>
   </w:abstractNum>
   <w:abstractNum w:abstractNumId="3" w15:restartNumberingAfterBreak="0">
+    <w:nsid w:val="0D134900"/>
+    <w:multiLevelType w:val="hybridMultilevel"/>
+    <w:tmpl w:val="CDF49168"/>
+    <w:lvl w:ilvl="0" w:tplc="04090019">
+      <w:start w:val="1"/>
+      <w:numFmt w:val="lowerLetter"/>
+      <w:lvlText w:val="%1."/>
+      <w:lvlJc w:val="left"/>
+      <w:pPr>
+        <w:ind w:left="1287" w:hanging="360"/>
+      </w:pPr>
+    </w:lvl>
+    <w:lvl w:ilvl="1" w:tplc="04090019" w:tentative="1">
+      <w:start w:val="1"/>
+      <w:numFmt w:val="lowerLetter"/>
+      <w:lvlText w:val="%2."/>
+      <w:lvlJc w:val="left"/>
+      <w:pPr>
+        <w:ind w:left="2007" w:hanging="360"/>
+      </w:pPr>
+    </w:lvl>
+    <w:lvl w:ilvl="2" w:tplc="0409001B" w:tentative="1">
+      <w:start w:val="1"/>
+      <w:numFmt w:val="lowerRoman"/>
+      <w:lvlText w:val="%3."/>
+      <w:lvlJc w:val="right"/>
+      <w:pPr>
+        <w:ind w:left="2727" w:hanging="180"/>
+      </w:pPr>
+    </w:lvl>
+    <w:lvl w:ilvl="3" w:tplc="0409000F" w:tentative="1">
+      <w:start w:val="1"/>
+      <w:numFmt w:val="decimal"/>
+      <w:lvlText w:val="%4."/>
+      <w:lvlJc w:val="left"/>
+      <w:pPr>
+        <w:ind w:left="3447" w:hanging="360"/>
+      </w:pPr>
+    </w:lvl>
+    <w:lvl w:ilvl="4" w:tplc="04090019" w:tentative="1">
+      <w:start w:val="1"/>
+      <w:numFmt w:val="lowerLetter"/>
+      <w:lvlText w:val="%5."/>
+      <w:lvlJc w:val="left"/>
+      <w:pPr>
+        <w:ind w:left="4167" w:hanging="360"/>
+      </w:pPr>
+    </w:lvl>
+    <w:lvl w:ilvl="5" w:tplc="0409001B" w:tentative="1">
+      <w:start w:val="1"/>
+      <w:numFmt w:val="lowerRoman"/>
+      <w:lvlText w:val="%6."/>
+      <w:lvlJc w:val="right"/>
+      <w:pPr>
+        <w:ind w:left="4887" w:hanging="180"/>
+      </w:pPr>
+    </w:lvl>
+    <w:lvl w:ilvl="6" w:tplc="0409000F" w:tentative="1">
+      <w:start w:val="1"/>
+      <w:numFmt w:val="decimal"/>
+      <w:lvlText w:val="%7."/>
+      <w:lvlJc w:val="left"/>
+      <w:pPr>
+        <w:ind w:left="5607" w:hanging="360"/>
+      </w:pPr>
+    </w:lvl>
+    <w:lvl w:ilvl="7" w:tplc="04090019" w:tentative="1">
+      <w:start w:val="1"/>
+      <w:numFmt w:val="lowerLetter"/>
+      <w:lvlText w:val="%8."/>
+      <w:lvlJc w:val="left"/>
+      <w:pPr>
+        <w:ind w:left="6327" w:hanging="360"/>
+      </w:pPr>
+    </w:lvl>
+    <w:lvl w:ilvl="8" w:tplc="0409001B" w:tentative="1">
+      <w:start w:val="1"/>
+      <w:numFmt w:val="lowerRoman"/>
+      <w:lvlText w:val="%9."/>
+      <w:lvlJc w:val="right"/>
+      <w:pPr>
+        <w:ind w:left="7047" w:hanging="180"/>
+      </w:pPr>
+    </w:lvl>
+  </w:abstractNum>
+  <w:abstractNum w:abstractNumId="4" w15:restartNumberingAfterBreak="0">
     <w:nsid w:val="0EBB44BB"/>
     <w:multiLevelType w:val="hybridMultilevel"/>
     <w:tmpl w:val="3E1AE2E0"/>
@@ -4862,7 +2738,7 @@
       </w:rPr>
     </w:lvl>
   </w:abstractNum>
-  <w:abstractNum w:abstractNumId="4" w15:restartNumberingAfterBreak="0">
+  <w:abstractNum w:abstractNumId="5" w15:restartNumberingAfterBreak="0">
     <w:nsid w:val="0EBF76D3"/>
     <w:multiLevelType w:val="hybridMultilevel"/>
     <w:tmpl w:val="573E4B6E"/>
@@ -4975,7 +2851,7 @@
       </w:rPr>
     </w:lvl>
   </w:abstractNum>
-  <w:abstractNum w:abstractNumId="5" w15:restartNumberingAfterBreak="0">
+  <w:abstractNum w:abstractNumId="6" w15:restartNumberingAfterBreak="0">
     <w:nsid w:val="0F2A63FF"/>
     <w:multiLevelType w:val="multilevel"/>
     <w:tmpl w:val="0F2A63FF"/>
@@ -5088,7 +2964,96 @@
       </w:rPr>
     </w:lvl>
   </w:abstractNum>
-  <w:abstractNum w:abstractNumId="6" w15:restartNumberingAfterBreak="0">
+  <w:abstractNum w:abstractNumId="7" w15:restartNumberingAfterBreak="0">
+    <w:nsid w:val="0FAA1FEE"/>
+    <w:multiLevelType w:val="hybridMultilevel"/>
+    <w:tmpl w:val="3162D278"/>
+    <w:lvl w:ilvl="0" w:tplc="12CEC098">
+      <w:start w:val="1"/>
+      <w:numFmt w:val="decimal"/>
+      <w:lvlText w:val="%1."/>
+      <w:lvlJc w:val="left"/>
+      <w:pPr>
+        <w:ind w:left="720" w:hanging="360"/>
+      </w:pPr>
+      <w:rPr>
+        <w:rFonts w:hint="default"/>
+      </w:rPr>
+    </w:lvl>
+    <w:lvl w:ilvl="1" w:tplc="04090019" w:tentative="1">
+      <w:start w:val="1"/>
+      <w:numFmt w:val="lowerLetter"/>
+      <w:lvlText w:val="%2."/>
+      <w:lvlJc w:val="left"/>
+      <w:pPr>
+        <w:ind w:left="1440" w:hanging="360"/>
+      </w:pPr>
+    </w:lvl>
+    <w:lvl w:ilvl="2" w:tplc="0409001B" w:tentative="1">
+      <w:start w:val="1"/>
+      <w:numFmt w:val="lowerRoman"/>
+      <w:lvlText w:val="%3."/>
+      <w:lvlJc w:val="right"/>
+      <w:pPr>
+        <w:ind w:left="2160" w:hanging="180"/>
+      </w:pPr>
+    </w:lvl>
+    <w:lvl w:ilvl="3" w:tplc="0409000F" w:tentative="1">
+      <w:start w:val="1"/>
+      <w:numFmt w:val="decimal"/>
+      <w:lvlText w:val="%4."/>
+      <w:lvlJc w:val="left"/>
+      <w:pPr>
+        <w:ind w:left="2880" w:hanging="360"/>
+      </w:pPr>
+    </w:lvl>
+    <w:lvl w:ilvl="4" w:tplc="04090019" w:tentative="1">
+      <w:start w:val="1"/>
+      <w:numFmt w:val="lowerLetter"/>
+      <w:lvlText w:val="%5."/>
+      <w:lvlJc w:val="left"/>
+      <w:pPr>
+        <w:ind w:left="3600" w:hanging="360"/>
+      </w:pPr>
+    </w:lvl>
+    <w:lvl w:ilvl="5" w:tplc="0409001B" w:tentative="1">
+      <w:start w:val="1"/>
+      <w:numFmt w:val="lowerRoman"/>
+      <w:lvlText w:val="%6."/>
+      <w:lvlJc w:val="right"/>
+      <w:pPr>
+        <w:ind w:left="4320" w:hanging="180"/>
+      </w:pPr>
+    </w:lvl>
+    <w:lvl w:ilvl="6" w:tplc="0409000F" w:tentative="1">
+      <w:start w:val="1"/>
+      <w:numFmt w:val="decimal"/>
+      <w:lvlText w:val="%7."/>
+      <w:lvlJc w:val="left"/>
+      <w:pPr>
+        <w:ind w:left="5040" w:hanging="360"/>
+      </w:pPr>
+    </w:lvl>
+    <w:lvl w:ilvl="7" w:tplc="04090019" w:tentative="1">
+      <w:start w:val="1"/>
+      <w:numFmt w:val="lowerLetter"/>
+      <w:lvlText w:val="%8."/>
+      <w:lvlJc w:val="left"/>
+      <w:pPr>
+        <w:ind w:left="5760" w:hanging="360"/>
+      </w:pPr>
+    </w:lvl>
+    <w:lvl w:ilvl="8" w:tplc="0409001B" w:tentative="1">
+      <w:start w:val="1"/>
+      <w:numFmt w:val="lowerRoman"/>
+      <w:lvlText w:val="%9."/>
+      <w:lvlJc w:val="right"/>
+      <w:pPr>
+        <w:ind w:left="6480" w:hanging="180"/>
+      </w:pPr>
+    </w:lvl>
+  </w:abstractNum>
+  <w:abstractNum w:abstractNumId="8" w15:restartNumberingAfterBreak="0">
     <w:nsid w:val="135A1F78"/>
     <w:multiLevelType w:val="multilevel"/>
     <w:tmpl w:val="01F0A762"/>
@@ -5201,7 +3166,7 @@
       </w:rPr>
     </w:lvl>
   </w:abstractNum>
-  <w:abstractNum w:abstractNumId="7" w15:restartNumberingAfterBreak="0">
+  <w:abstractNum w:abstractNumId="9" w15:restartNumberingAfterBreak="0">
     <w:nsid w:val="178926DD"/>
     <w:multiLevelType w:val="multilevel"/>
     <w:tmpl w:val="6846DBC8"/>
@@ -5314,7 +3279,7 @@
       </w:rPr>
     </w:lvl>
   </w:abstractNum>
-  <w:abstractNum w:abstractNumId="8" w15:restartNumberingAfterBreak="0">
+  <w:abstractNum w:abstractNumId="10" w15:restartNumberingAfterBreak="0">
     <w:nsid w:val="1C13402D"/>
     <w:multiLevelType w:val="hybridMultilevel"/>
     <w:tmpl w:val="95625FAC"/>
@@ -5427,10 +3392,10 @@
       </w:rPr>
     </w:lvl>
   </w:abstractNum>
-  <w:abstractNum w:abstractNumId="9" w15:restartNumberingAfterBreak="0">
+  <w:abstractNum w:abstractNumId="11" w15:restartNumberingAfterBreak="0">
     <w:nsid w:val="1ED21D9C"/>
     <w:multiLevelType w:val="multilevel"/>
-    <w:tmpl w:val="41FE414A"/>
+    <w:tmpl w:val="6BAE6C60"/>
     <w:lvl w:ilvl="0">
       <w:start w:val="1"/>
       <w:numFmt w:val="decimal"/>
@@ -5446,7 +3411,8 @@
     <w:lvl w:ilvl="1">
       <w:start w:val="1"/>
       <w:numFmt w:val="decimal"/>
-      <w:lvlText w:val="%1.%2."/>
+      <w:pStyle w:val="ListParagraph"/>
+      <w:lvlText w:val="%2."/>
       <w:lvlJc w:val="left"/>
       <w:pPr>
         <w:ind w:left="360" w:hanging="360"/>
@@ -5540,7 +3506,7 @@
       </w:rPr>
     </w:lvl>
   </w:abstractNum>
-  <w:abstractNum w:abstractNumId="10" w15:restartNumberingAfterBreak="0">
+  <w:abstractNum w:abstractNumId="12" w15:restartNumberingAfterBreak="0">
     <w:nsid w:val="1F442166"/>
     <w:multiLevelType w:val="multilevel"/>
     <w:tmpl w:val="F6B40A74"/>
@@ -5653,7 +3619,7 @@
       </w:rPr>
     </w:lvl>
   </w:abstractNum>
-  <w:abstractNum w:abstractNumId="11" w15:restartNumberingAfterBreak="0">
+  <w:abstractNum w:abstractNumId="13" w15:restartNumberingAfterBreak="0">
     <w:nsid w:val="21242478"/>
     <w:multiLevelType w:val="multilevel"/>
     <w:tmpl w:val="21242478"/>
@@ -5742,7 +3708,7 @@
       </w:pPr>
     </w:lvl>
   </w:abstractNum>
-  <w:abstractNum w:abstractNumId="12" w15:restartNumberingAfterBreak="0">
+  <w:abstractNum w:abstractNumId="14" w15:restartNumberingAfterBreak="0">
     <w:nsid w:val="29D03DCE"/>
     <w:multiLevelType w:val="multilevel"/>
     <w:tmpl w:val="644C1CC6"/>
@@ -5855,14 +3821,13 @@
       </w:rPr>
     </w:lvl>
   </w:abstractNum>
-  <w:abstractNum w:abstractNumId="13" w15:restartNumberingAfterBreak="0">
+  <w:abstractNum w:abstractNumId="15" w15:restartNumberingAfterBreak="0">
     <w:nsid w:val="3B415BE7"/>
     <w:multiLevelType w:val="hybridMultilevel"/>
     <w:tmpl w:val="FD80CECA"/>
     <w:lvl w:ilvl="0" w:tplc="A37AEBE4">
       <w:start w:val="1"/>
       <w:numFmt w:val="decimal"/>
-      <w:pStyle w:val="oancuaDanhsach"/>
       <w:lvlText w:val="%1."/>
       <w:lvlJc w:val="left"/>
       <w:pPr>
@@ -5945,7 +3910,7 @@
       </w:pPr>
     </w:lvl>
   </w:abstractNum>
-  <w:abstractNum w:abstractNumId="14" w15:restartNumberingAfterBreak="0">
+  <w:abstractNum w:abstractNumId="16" w15:restartNumberingAfterBreak="0">
     <w:nsid w:val="3E045F88"/>
     <w:multiLevelType w:val="multilevel"/>
     <w:tmpl w:val="3E045F88"/>
@@ -6058,7 +4023,7 @@
       </w:rPr>
     </w:lvl>
   </w:abstractNum>
-  <w:abstractNum w:abstractNumId="15" w15:restartNumberingAfterBreak="0">
+  <w:abstractNum w:abstractNumId="17" w15:restartNumberingAfterBreak="0">
     <w:nsid w:val="40B0656F"/>
     <w:multiLevelType w:val="multilevel"/>
     <w:tmpl w:val="3A3EAD0E"/>
@@ -6171,7 +4136,7 @@
       </w:pPr>
     </w:lvl>
   </w:abstractNum>
-  <w:abstractNum w:abstractNumId="16" w15:restartNumberingAfterBreak="0">
+  <w:abstractNum w:abstractNumId="18" w15:restartNumberingAfterBreak="0">
     <w:nsid w:val="44F35541"/>
     <w:multiLevelType w:val="hybridMultilevel"/>
     <w:tmpl w:val="EC38D350"/>
@@ -6284,7 +4249,7 @@
       </w:rPr>
     </w:lvl>
   </w:abstractNum>
-  <w:abstractNum w:abstractNumId="17" w15:restartNumberingAfterBreak="0">
+  <w:abstractNum w:abstractNumId="19" w15:restartNumberingAfterBreak="0">
     <w:nsid w:val="45661F00"/>
     <w:multiLevelType w:val="multilevel"/>
     <w:tmpl w:val="5700ECE4"/>
@@ -6405,7 +4370,7 @@
       </w:rPr>
     </w:lvl>
   </w:abstractNum>
-  <w:abstractNum w:abstractNumId="18" w15:restartNumberingAfterBreak="0">
+  <w:abstractNum w:abstractNumId="20" w15:restartNumberingAfterBreak="0">
     <w:nsid w:val="4660186D"/>
     <w:multiLevelType w:val="hybridMultilevel"/>
     <w:tmpl w:val="9B2A0330"/>
@@ -6518,7 +4483,7 @@
       </w:rPr>
     </w:lvl>
   </w:abstractNum>
-  <w:abstractNum w:abstractNumId="19" w15:restartNumberingAfterBreak="0">
+  <w:abstractNum w:abstractNumId="21" w15:restartNumberingAfterBreak="0">
     <w:nsid w:val="508E247A"/>
     <w:multiLevelType w:val="multilevel"/>
     <w:tmpl w:val="D842E228"/>
@@ -6631,7 +4596,7 @@
       </w:rPr>
     </w:lvl>
   </w:abstractNum>
-  <w:abstractNum w:abstractNumId="20" w15:restartNumberingAfterBreak="0">
+  <w:abstractNum w:abstractNumId="22" w15:restartNumberingAfterBreak="0">
     <w:nsid w:val="53E70B56"/>
     <w:multiLevelType w:val="multilevel"/>
     <w:tmpl w:val="06FE9790"/>
@@ -6744,7 +4709,93 @@
       </w:rPr>
     </w:lvl>
   </w:abstractNum>
-  <w:abstractNum w:abstractNumId="21" w15:restartNumberingAfterBreak="0">
+  <w:abstractNum w:abstractNumId="23" w15:restartNumberingAfterBreak="0">
+    <w:nsid w:val="6ABE4FB8"/>
+    <w:multiLevelType w:val="hybridMultilevel"/>
+    <w:tmpl w:val="F9025FFC"/>
+    <w:lvl w:ilvl="0" w:tplc="04090019">
+      <w:start w:val="1"/>
+      <w:numFmt w:val="lowerLetter"/>
+      <w:lvlText w:val="%1."/>
+      <w:lvlJc w:val="left"/>
+      <w:pPr>
+        <w:ind w:left="1287" w:hanging="360"/>
+      </w:pPr>
+    </w:lvl>
+    <w:lvl w:ilvl="1" w:tplc="04090019" w:tentative="1">
+      <w:start w:val="1"/>
+      <w:numFmt w:val="lowerLetter"/>
+      <w:lvlText w:val="%2."/>
+      <w:lvlJc w:val="left"/>
+      <w:pPr>
+        <w:ind w:left="2007" w:hanging="360"/>
+      </w:pPr>
+    </w:lvl>
+    <w:lvl w:ilvl="2" w:tplc="0409001B" w:tentative="1">
+      <w:start w:val="1"/>
+      <w:numFmt w:val="lowerRoman"/>
+      <w:lvlText w:val="%3."/>
+      <w:lvlJc w:val="right"/>
+      <w:pPr>
+        <w:ind w:left="2727" w:hanging="180"/>
+      </w:pPr>
+    </w:lvl>
+    <w:lvl w:ilvl="3" w:tplc="0409000F" w:tentative="1">
+      <w:start w:val="1"/>
+      <w:numFmt w:val="decimal"/>
+      <w:lvlText w:val="%4."/>
+      <w:lvlJc w:val="left"/>
+      <w:pPr>
+        <w:ind w:left="3447" w:hanging="360"/>
+      </w:pPr>
+    </w:lvl>
+    <w:lvl w:ilvl="4" w:tplc="04090019" w:tentative="1">
+      <w:start w:val="1"/>
+      <w:numFmt w:val="lowerLetter"/>
+      <w:lvlText w:val="%5."/>
+      <w:lvlJc w:val="left"/>
+      <w:pPr>
+        <w:ind w:left="4167" w:hanging="360"/>
+      </w:pPr>
+    </w:lvl>
+    <w:lvl w:ilvl="5" w:tplc="0409001B" w:tentative="1">
+      <w:start w:val="1"/>
+      <w:numFmt w:val="lowerRoman"/>
+      <w:lvlText w:val="%6."/>
+      <w:lvlJc w:val="right"/>
+      <w:pPr>
+        <w:ind w:left="4887" w:hanging="180"/>
+      </w:pPr>
+    </w:lvl>
+    <w:lvl w:ilvl="6" w:tplc="0409000F" w:tentative="1">
+      <w:start w:val="1"/>
+      <w:numFmt w:val="decimal"/>
+      <w:lvlText w:val="%7."/>
+      <w:lvlJc w:val="left"/>
+      <w:pPr>
+        <w:ind w:left="5607" w:hanging="360"/>
+      </w:pPr>
+    </w:lvl>
+    <w:lvl w:ilvl="7" w:tplc="04090019" w:tentative="1">
+      <w:start w:val="1"/>
+      <w:numFmt w:val="lowerLetter"/>
+      <w:lvlText w:val="%8."/>
+      <w:lvlJc w:val="left"/>
+      <w:pPr>
+        <w:ind w:left="6327" w:hanging="360"/>
+      </w:pPr>
+    </w:lvl>
+    <w:lvl w:ilvl="8" w:tplc="0409001B" w:tentative="1">
+      <w:start w:val="1"/>
+      <w:numFmt w:val="lowerRoman"/>
+      <w:lvlText w:val="%9."/>
+      <w:lvlJc w:val="right"/>
+      <w:pPr>
+        <w:ind w:left="7047" w:hanging="180"/>
+      </w:pPr>
+    </w:lvl>
+  </w:abstractNum>
+  <w:abstractNum w:abstractNumId="24" w15:restartNumberingAfterBreak="0">
     <w:nsid w:val="6DC90571"/>
     <w:multiLevelType w:val="multilevel"/>
     <w:tmpl w:val="6DC90571"/>
@@ -6857,7 +4908,7 @@
       </w:rPr>
     </w:lvl>
   </w:abstractNum>
-  <w:abstractNum w:abstractNumId="22" w15:restartNumberingAfterBreak="0">
+  <w:abstractNum w:abstractNumId="25" w15:restartNumberingAfterBreak="0">
     <w:nsid w:val="73316405"/>
     <w:multiLevelType w:val="multilevel"/>
     <w:tmpl w:val="73316405"/>
@@ -6970,7 +5021,7 @@
       </w:rPr>
     </w:lvl>
   </w:abstractNum>
-  <w:abstractNum w:abstractNumId="23" w15:restartNumberingAfterBreak="0">
+  <w:abstractNum w:abstractNumId="26" w15:restartNumberingAfterBreak="0">
     <w:nsid w:val="7A4C7F2C"/>
     <w:multiLevelType w:val="multilevel"/>
     <w:tmpl w:val="EEAE21F8"/>
@@ -7083,7 +5134,7 @@
       </w:rPr>
     </w:lvl>
   </w:abstractNum>
-  <w:abstractNum w:abstractNumId="24" w15:restartNumberingAfterBreak="0">
+  <w:abstractNum w:abstractNumId="27" w15:restartNumberingAfterBreak="0">
     <w:nsid w:val="7C8E1F18"/>
     <w:multiLevelType w:val="multilevel"/>
     <w:tmpl w:val="7C8E1F18"/>
@@ -7196,98 +5247,107 @@
       </w:rPr>
     </w:lvl>
   </w:abstractNum>
-  <w:num w:numId="1" w16cid:durableId="1682587429">
+  <w:num w:numId="1">
     <w:abstractNumId w:val="1"/>
   </w:num>
-  <w:num w:numId="2" w16cid:durableId="1081872303">
+  <w:num w:numId="2">
+    <w:abstractNumId w:val="17"/>
+  </w:num>
+  <w:num w:numId="3">
+    <w:abstractNumId w:val="0"/>
+  </w:num>
+  <w:num w:numId="4">
+    <w:abstractNumId w:val="0"/>
+  </w:num>
+  <w:num w:numId="5">
+    <w:abstractNumId w:val="19"/>
+  </w:num>
+  <w:num w:numId="6">
+    <w:abstractNumId w:val="19"/>
+  </w:num>
+  <w:num w:numId="7">
+    <w:abstractNumId w:val="19"/>
+  </w:num>
+  <w:num w:numId="8">
+    <w:abstractNumId w:val="19"/>
+  </w:num>
+  <w:num w:numId="9">
     <w:abstractNumId w:val="15"/>
   </w:num>
-  <w:num w:numId="3" w16cid:durableId="1650787023">
-    <w:abstractNumId w:val="0"/>
+  <w:num w:numId="10">
+    <w:abstractNumId w:val="14"/>
   </w:num>
-  <w:num w:numId="4" w16cid:durableId="1644001733">
-    <w:abstractNumId w:val="0"/>
+  <w:num w:numId="11">
+    <w:abstractNumId w:val="22"/>
   </w:num>
-  <w:num w:numId="5" w16cid:durableId="1047606295">
-    <w:abstractNumId w:val="17"/>
+  <w:num w:numId="12">
+    <w:abstractNumId w:val="11"/>
   </w:num>
-  <w:num w:numId="6" w16cid:durableId="1967270460">
-    <w:abstractNumId w:val="17"/>
+  <w:num w:numId="13">
+    <w:abstractNumId w:val="18"/>
   </w:num>
-  <w:num w:numId="7" w16cid:durableId="925727625">
-    <w:abstractNumId w:val="17"/>
+  <w:num w:numId="14">
+    <w:abstractNumId w:val="6"/>
   </w:num>
-  <w:num w:numId="8" w16cid:durableId="1836728028">
-    <w:abstractNumId w:val="17"/>
-  </w:num>
-  <w:num w:numId="9" w16cid:durableId="182286635">
+  <w:num w:numId="15">
     <w:abstractNumId w:val="13"/>
   </w:num>
-  <w:num w:numId="10" w16cid:durableId="1373850436">
+  <w:num w:numId="16">
+    <w:abstractNumId w:val="16"/>
+  </w:num>
+  <w:num w:numId="17">
+    <w:abstractNumId w:val="25"/>
+  </w:num>
+  <w:num w:numId="18">
+    <w:abstractNumId w:val="27"/>
+  </w:num>
+  <w:num w:numId="19">
+    <w:abstractNumId w:val="24"/>
+  </w:num>
+  <w:num w:numId="20">
+    <w:abstractNumId w:val="2"/>
+  </w:num>
+  <w:num w:numId="21">
+    <w:abstractNumId w:val="26"/>
+  </w:num>
+  <w:num w:numId="22">
+    <w:abstractNumId w:val="21"/>
+  </w:num>
+  <w:num w:numId="23">
+    <w:abstractNumId w:val="9"/>
+  </w:num>
+  <w:num w:numId="24">
+    <w:abstractNumId w:val="8"/>
+  </w:num>
+  <w:num w:numId="25">
     <w:abstractNumId w:val="12"/>
   </w:num>
-  <w:num w:numId="11" w16cid:durableId="6371683">
+  <w:num w:numId="26">
+    <w:abstractNumId w:val="5"/>
+  </w:num>
+  <w:num w:numId="27">
+    <w:abstractNumId w:val="4"/>
+  </w:num>
+  <w:num w:numId="28">
+    <w:abstractNumId w:val="10"/>
+  </w:num>
+  <w:num w:numId="29">
     <w:abstractNumId w:val="20"/>
   </w:num>
-  <w:num w:numId="12" w16cid:durableId="536745022">
-    <w:abstractNumId w:val="9"/>
+  <w:num w:numId="30">
+    <w:abstractNumId w:val="3"/>
   </w:num>
-  <w:num w:numId="13" w16cid:durableId="1002583838">
-    <w:abstractNumId w:val="16"/>
-  </w:num>
-  <w:num w:numId="14" w16cid:durableId="1772436862">
-    <w:abstractNumId w:val="5"/>
-  </w:num>
-  <w:num w:numId="15" w16cid:durableId="1181158973">
-    <w:abstractNumId w:val="11"/>
-  </w:num>
-  <w:num w:numId="16" w16cid:durableId="1693259052">
-    <w:abstractNumId w:val="14"/>
-  </w:num>
-  <w:num w:numId="17" w16cid:durableId="211115623">
-    <w:abstractNumId w:val="22"/>
-  </w:num>
-  <w:num w:numId="18" w16cid:durableId="859584761">
-    <w:abstractNumId w:val="24"/>
-  </w:num>
-  <w:num w:numId="19" w16cid:durableId="415906609">
-    <w:abstractNumId w:val="21"/>
-  </w:num>
-  <w:num w:numId="20" w16cid:durableId="1648437173">
-    <w:abstractNumId w:val="2"/>
-  </w:num>
-  <w:num w:numId="21" w16cid:durableId="123930907">
+  <w:num w:numId="31">
     <w:abstractNumId w:val="23"/>
   </w:num>
-  <w:num w:numId="22" w16cid:durableId="65419997">
-    <w:abstractNumId w:val="19"/>
-  </w:num>
-  <w:num w:numId="23" w16cid:durableId="713581742">
+  <w:num w:numId="32">
     <w:abstractNumId w:val="7"/>
-  </w:num>
-  <w:num w:numId="24" w16cid:durableId="1681852943">
-    <w:abstractNumId w:val="6"/>
-  </w:num>
-  <w:num w:numId="25" w16cid:durableId="1893806559">
-    <w:abstractNumId w:val="10"/>
-  </w:num>
-  <w:num w:numId="26" w16cid:durableId="1893805238">
-    <w:abstractNumId w:val="4"/>
-  </w:num>
-  <w:num w:numId="27" w16cid:durableId="621494470">
-    <w:abstractNumId w:val="3"/>
-  </w:num>
-  <w:num w:numId="28" w16cid:durableId="766385300">
-    <w:abstractNumId w:val="8"/>
-  </w:num>
-  <w:num w:numId="29" w16cid:durableId="302926547">
-    <w:abstractNumId w:val="18"/>
   </w:num>
 </w:numbering>
 </file>
 
 <file path=word/styles.xml><?xml version="1.0" encoding="utf-8"?>
-<w:styles xmlns:mc="http://schemas.openxmlformats.org/markup-compatibility/2006" xmlns:r="http://schemas.openxmlformats.org/officeDocument/2006/relationships" xmlns:w="http://schemas.openxmlformats.org/wordprocessingml/2006/main" xmlns:w14="http://schemas.microsoft.com/office/word/2010/wordml" xmlns:w15="http://schemas.microsoft.com/office/word/2012/wordml" xmlns:w16cex="http://schemas.microsoft.com/office/word/2018/wordml/cex" xmlns:w16cid="http://schemas.microsoft.com/office/word/2016/wordml/cid" xmlns:w16="http://schemas.microsoft.com/office/word/2018/wordml" xmlns:w16du="http://schemas.microsoft.com/office/word/2023/wordml/word16du" xmlns:w16sdtdh="http://schemas.microsoft.com/office/word/2020/wordml/sdtdatahash" xmlns:w16se="http://schemas.microsoft.com/office/word/2015/wordml/symex" mc:Ignorable="w14 w15 w16se w16cid w16 w16cex w16sdtdh w16du">
+<w:styles xmlns:mc="http://schemas.openxmlformats.org/markup-compatibility/2006" xmlns:r="http://schemas.openxmlformats.org/officeDocument/2006/relationships" xmlns:w="http://schemas.openxmlformats.org/wordprocessingml/2006/main" xmlns:w14="http://schemas.microsoft.com/office/word/2010/wordml" xmlns:w15="http://schemas.microsoft.com/office/word/2012/wordml" xmlns:w16cid="http://schemas.microsoft.com/office/word/2016/wordml/cid" xmlns:w16se="http://schemas.microsoft.com/office/word/2015/wordml/symex" mc:Ignorable="w14 w15 w16se w16cid">
   <w:docDefaults>
     <w:rPrDefault>
       <w:rPr>
@@ -7306,7 +5366,7 @@
       </w:pPr>
     </w:pPrDefault>
   </w:docDefaults>
-  <w:latentStyles w:defLockedState="0" w:defUIPriority="99" w:defSemiHidden="0" w:defUnhideWhenUsed="0" w:defQFormat="0" w:count="376">
+  <w:latentStyles w:defLockedState="0" w:defUIPriority="99" w:defSemiHidden="0" w:defUnhideWhenUsed="0" w:defQFormat="0" w:count="375">
     <w:lsdException w:name="Normal" w:uiPriority="0" w:qFormat="1"/>
     <w:lsdException w:name="heading 1" w:uiPriority="9" w:qFormat="1"/>
     <w:lsdException w:name="heading 2" w:semiHidden="1" w:uiPriority="9" w:unhideWhenUsed="1" w:qFormat="1"/>
@@ -7682,9 +5742,8 @@
     <w:lsdException w:name="Smart Hyperlink" w:semiHidden="1" w:unhideWhenUsed="1"/>
     <w:lsdException w:name="Hashtag" w:semiHidden="1" w:unhideWhenUsed="1"/>
     <w:lsdException w:name="Unresolved Mention" w:semiHidden="1" w:unhideWhenUsed="1"/>
-    <w:lsdException w:name="Smart Link" w:semiHidden="1" w:unhideWhenUsed="1"/>
   </w:latentStyles>
-  <w:style w:type="paragraph" w:default="1" w:styleId="Binhthng">
+  <w:style w:type="paragraph" w:default="1" w:styleId="Normal">
     <w:name w:val="Normal"/>
     <w:qFormat/>
     <w:rsid w:val="009E29E4"/>
@@ -7701,11 +5760,11 @@
       <w14:ligatures w14:val="none"/>
     </w:rPr>
   </w:style>
-  <w:style w:type="paragraph" w:styleId="u1">
+  <w:style w:type="paragraph" w:styleId="Heading1">
     <w:name w:val="heading 1"/>
-    <w:basedOn w:val="Binhthng"/>
-    <w:next w:val="Binhthng"/>
-    <w:link w:val="u1Char"/>
+    <w:basedOn w:val="Normal"/>
+    <w:next w:val="Normal"/>
+    <w:link w:val="Heading1Char"/>
     <w:autoRedefine/>
     <w:uiPriority w:val="9"/>
     <w:qFormat/>
@@ -7726,16 +5785,16 @@
       <w:lang w:val="vi-VN"/>
     </w:rPr>
   </w:style>
-  <w:style w:type="paragraph" w:styleId="u2">
+  <w:style w:type="paragraph" w:styleId="Heading2">
     <w:name w:val="heading 2"/>
-    <w:basedOn w:val="Binhthng"/>
-    <w:next w:val="Binhthng"/>
-    <w:link w:val="u2Char"/>
+    <w:basedOn w:val="Normal"/>
+    <w:next w:val="Normal"/>
+    <w:link w:val="Heading2Char"/>
     <w:autoRedefine/>
     <w:uiPriority w:val="9"/>
     <w:unhideWhenUsed/>
     <w:qFormat/>
-    <w:rsid w:val="00D30144"/>
+    <w:rsid w:val="00230EB4"/>
     <w:pPr>
       <w:keepNext/>
       <w:keepLines/>
@@ -7746,40 +5805,40 @@
     <w:rPr>
       <w:rFonts w:eastAsia="Times New Roman"/>
       <w:b/>
+      <w:sz w:val="28"/>
       <w:szCs w:val="28"/>
+      <w:lang w:val="vi-VN"/>
     </w:rPr>
   </w:style>
-  <w:style w:type="paragraph" w:styleId="u3">
+  <w:style w:type="paragraph" w:styleId="Heading3">
     <w:name w:val="heading 3"/>
-    <w:basedOn w:val="Binhthng"/>
-    <w:next w:val="Binhthng"/>
-    <w:link w:val="u3Char"/>
+    <w:basedOn w:val="Normal"/>
+    <w:next w:val="Normal"/>
+    <w:link w:val="Heading3Char"/>
     <w:autoRedefine/>
     <w:uiPriority w:val="9"/>
     <w:unhideWhenUsed/>
     <w:qFormat/>
-    <w:rsid w:val="00D30144"/>
+    <w:rsid w:val="00230EB4"/>
     <w:pPr>
       <w:keepNext/>
       <w:keepLines/>
-      <w:numPr>
-        <w:ilvl w:val="1"/>
-        <w:numId w:val="4"/>
-      </w:numPr>
       <w:spacing w:before="200" w:after="120" w:line="312" w:lineRule="auto"/>
+      <w:ind w:left="426"/>
       <w:outlineLvl w:val="2"/>
     </w:pPr>
     <w:rPr>
       <w:rFonts w:eastAsia="Times New Roman"/>
       <w:b/>
+      <w:sz w:val="28"/>
       <w:szCs w:val="30"/>
     </w:rPr>
   </w:style>
-  <w:style w:type="paragraph" w:styleId="u4">
+  <w:style w:type="paragraph" w:styleId="Heading4">
     <w:name w:val="heading 4"/>
-    <w:basedOn w:val="Binhthng"/>
-    <w:next w:val="Binhthng"/>
-    <w:link w:val="u4Char"/>
+    <w:basedOn w:val="Normal"/>
+    <w:next w:val="Normal"/>
+    <w:link w:val="Heading4Char"/>
     <w:autoRedefine/>
     <w:uiPriority w:val="9"/>
     <w:unhideWhenUsed/>
@@ -7802,11 +5861,11 @@
       <w:szCs w:val="28"/>
     </w:rPr>
   </w:style>
-  <w:style w:type="paragraph" w:styleId="u5">
+  <w:style w:type="paragraph" w:styleId="Heading5">
     <w:name w:val="heading 5"/>
-    <w:basedOn w:val="Binhthng"/>
-    <w:next w:val="Binhthng"/>
-    <w:link w:val="u5Char"/>
+    <w:basedOn w:val="Normal"/>
+    <w:next w:val="Normal"/>
+    <w:link w:val="Heading5Char"/>
     <w:autoRedefine/>
     <w:uiPriority w:val="9"/>
     <w:unhideWhenUsed/>
@@ -7825,11 +5884,11 @@
       <w:szCs w:val="28"/>
     </w:rPr>
   </w:style>
-  <w:style w:type="paragraph" w:styleId="u6">
+  <w:style w:type="paragraph" w:styleId="Heading6">
     <w:name w:val="heading 6"/>
-    <w:basedOn w:val="Binhthng"/>
-    <w:next w:val="Binhthng"/>
-    <w:link w:val="u6Char"/>
+    <w:basedOn w:val="Normal"/>
+    <w:next w:val="Normal"/>
+    <w:link w:val="Heading6Char"/>
     <w:uiPriority w:val="9"/>
     <w:semiHidden/>
     <w:unhideWhenUsed/>
@@ -7848,11 +5907,11 @@
       <w:color w:val="595959" w:themeColor="text1" w:themeTint="A6"/>
     </w:rPr>
   </w:style>
-  <w:style w:type="paragraph" w:styleId="u7">
+  <w:style w:type="paragraph" w:styleId="Heading7">
     <w:name w:val="heading 7"/>
-    <w:basedOn w:val="Binhthng"/>
-    <w:next w:val="Binhthng"/>
-    <w:link w:val="u7Char"/>
+    <w:basedOn w:val="Normal"/>
+    <w:next w:val="Normal"/>
+    <w:link w:val="Heading7Char"/>
     <w:uiPriority w:val="9"/>
     <w:semiHidden/>
     <w:unhideWhenUsed/>
@@ -7869,11 +5928,11 @@
       <w:color w:val="595959" w:themeColor="text1" w:themeTint="A6"/>
     </w:rPr>
   </w:style>
-  <w:style w:type="paragraph" w:styleId="u8">
+  <w:style w:type="paragraph" w:styleId="Heading8">
     <w:name w:val="heading 8"/>
-    <w:basedOn w:val="Binhthng"/>
-    <w:next w:val="Binhthng"/>
-    <w:link w:val="u8Char"/>
+    <w:basedOn w:val="Normal"/>
+    <w:next w:val="Normal"/>
+    <w:link w:val="Heading8Char"/>
     <w:uiPriority w:val="9"/>
     <w:semiHidden/>
     <w:unhideWhenUsed/>
@@ -7892,11 +5951,11 @@
       <w:color w:val="272727" w:themeColor="text1" w:themeTint="D8"/>
     </w:rPr>
   </w:style>
-  <w:style w:type="paragraph" w:styleId="u9">
+  <w:style w:type="paragraph" w:styleId="Heading9">
     <w:name w:val="heading 9"/>
-    <w:basedOn w:val="Binhthng"/>
-    <w:next w:val="Binhthng"/>
-    <w:link w:val="u9Char"/>
+    <w:basedOn w:val="Normal"/>
+    <w:next w:val="Normal"/>
+    <w:link w:val="Heading9Char"/>
     <w:uiPriority w:val="9"/>
     <w:semiHidden/>
     <w:unhideWhenUsed/>
@@ -7913,12 +5972,13 @@
       <w:color w:val="272727" w:themeColor="text1" w:themeTint="D8"/>
     </w:rPr>
   </w:style>
-  <w:style w:type="character" w:default="1" w:styleId="Phngmcinhcuaoanvn">
+  <w:style w:type="character" w:default="1" w:styleId="DefaultParagraphFont">
     <w:name w:val="Default Paragraph Font"/>
     <w:uiPriority w:val="1"/>
+    <w:semiHidden/>
     <w:unhideWhenUsed/>
   </w:style>
-  <w:style w:type="table" w:default="1" w:styleId="BangThngthng">
+  <w:style w:type="table" w:default="1" w:styleId="TableNormal">
     <w:name w:val="Normal Table"/>
     <w:uiPriority w:val="99"/>
     <w:semiHidden/>
@@ -7933,16 +5993,16 @@
       </w:tblCellMar>
     </w:tblPr>
   </w:style>
-  <w:style w:type="numbering" w:default="1" w:styleId="Khngco">
+  <w:style w:type="numbering" w:default="1" w:styleId="NoList">
     <w:name w:val="No List"/>
     <w:uiPriority w:val="99"/>
     <w:semiHidden/>
     <w:unhideWhenUsed/>
   </w:style>
-  <w:style w:type="character" w:customStyle="1" w:styleId="u1Char">
-    <w:name w:val="Đầu đề 1 Char"/>
-    <w:basedOn w:val="Phngmcinhcuaoanvn"/>
-    <w:link w:val="u1"/>
+  <w:style w:type="character" w:customStyle="1" w:styleId="Heading1Char">
+    <w:name w:val="Heading 1 Char"/>
+    <w:basedOn w:val="DefaultParagraphFont"/>
+    <w:link w:val="Heading1"/>
     <w:uiPriority w:val="9"/>
     <w:rsid w:val="00907643"/>
     <w:rPr>
@@ -7956,42 +6016,42 @@
       <w14:ligatures w14:val="none"/>
     </w:rPr>
   </w:style>
-  <w:style w:type="character" w:customStyle="1" w:styleId="u2Char">
-    <w:name w:val="Đầu đề 2 Char"/>
-    <w:basedOn w:val="Phngmcinhcuaoanvn"/>
-    <w:link w:val="u2"/>
+  <w:style w:type="character" w:customStyle="1" w:styleId="Heading2Char">
+    <w:name w:val="Heading 2 Char"/>
+    <w:basedOn w:val="DefaultParagraphFont"/>
+    <w:link w:val="Heading2"/>
     <w:uiPriority w:val="9"/>
-    <w:rsid w:val="00D30144"/>
+    <w:rsid w:val="00230EB4"/>
     <w:rPr>
       <w:rFonts w:eastAsia="Times New Roman" w:cs="Times New Roman"/>
       <w:b/>
       <w:color w:val="auto"/>
       <w:kern w:val="0"/>
       <w:szCs w:val="28"/>
-      <w:lang w:val="en-US" w:eastAsia="ja-JP"/>
+      <w:lang w:eastAsia="ja-JP"/>
       <w14:ligatures w14:val="none"/>
     </w:rPr>
   </w:style>
-  <w:style w:type="character" w:customStyle="1" w:styleId="u3Char">
-    <w:name w:val="Đầu đề 3 Char"/>
-    <w:basedOn w:val="Phngmcinhcuaoanvn"/>
-    <w:link w:val="u3"/>
+  <w:style w:type="character" w:customStyle="1" w:styleId="Heading3Char">
+    <w:name w:val="Heading 3 Char"/>
+    <w:basedOn w:val="DefaultParagraphFont"/>
+    <w:link w:val="Heading3"/>
     <w:uiPriority w:val="9"/>
-    <w:rsid w:val="00D30144"/>
+    <w:rsid w:val="00230EB4"/>
     <w:rPr>
       <w:rFonts w:eastAsia="Times New Roman" w:cs="Times New Roman"/>
       <w:b/>
       <w:color w:val="auto"/>
       <w:kern w:val="0"/>
       <w:szCs w:val="30"/>
-      <w:lang w:val="en-US"/>
+      <w:lang w:val="en-US" w:eastAsia="ja-JP"/>
       <w14:ligatures w14:val="none"/>
     </w:rPr>
   </w:style>
-  <w:style w:type="character" w:customStyle="1" w:styleId="u4Char">
-    <w:name w:val="Đầu đề 4 Char"/>
-    <w:basedOn w:val="Phngmcinhcuaoanvn"/>
-    <w:link w:val="u4"/>
+  <w:style w:type="character" w:customStyle="1" w:styleId="Heading4Char">
+    <w:name w:val="Heading 4 Char"/>
+    <w:basedOn w:val="DefaultParagraphFont"/>
+    <w:link w:val="Heading4"/>
     <w:uiPriority w:val="9"/>
     <w:rsid w:val="00D30144"/>
     <w:rPr>
@@ -8005,10 +6065,10 @@
       <w14:ligatures w14:val="none"/>
     </w:rPr>
   </w:style>
-  <w:style w:type="character" w:customStyle="1" w:styleId="u5Char">
-    <w:name w:val="Đầu đề 5 Char"/>
-    <w:basedOn w:val="Phngmcinhcuaoanvn"/>
-    <w:link w:val="u5"/>
+  <w:style w:type="character" w:customStyle="1" w:styleId="Heading5Char">
+    <w:name w:val="Heading 5 Char"/>
+    <w:basedOn w:val="DefaultParagraphFont"/>
+    <w:link w:val="Heading5"/>
     <w:uiPriority w:val="9"/>
     <w:rsid w:val="00D30144"/>
     <w:rPr>
@@ -8021,21 +6081,22 @@
       <w14:ligatures w14:val="none"/>
     </w:rPr>
   </w:style>
-  <w:style w:type="paragraph" w:styleId="oancuaDanhsach">
+  <w:style w:type="paragraph" w:styleId="ListParagraph">
     <w:name w:val="List Paragraph"/>
-    <w:basedOn w:val="Binhthng"/>
-    <w:next w:val="KhngDncch"/>
-    <w:link w:val="oancuaDanhsachChar"/>
+    <w:basedOn w:val="Normal"/>
+    <w:next w:val="NoSpacing"/>
+    <w:link w:val="ListParagraphChar"/>
     <w:autoRedefine/>
     <w:uiPriority w:val="34"/>
     <w:qFormat/>
-    <w:rsid w:val="00A560E1"/>
+    <w:rsid w:val="00186415"/>
     <w:pPr>
       <w:numPr>
-        <w:numId w:val="9"/>
+        <w:ilvl w:val="1"/>
+        <w:numId w:val="12"/>
       </w:numPr>
       <w:spacing w:before="120" w:after="120" w:line="312" w:lineRule="auto"/>
-      <w:ind w:right="127"/>
+      <w:ind w:left="2595" w:right="127"/>
       <w:contextualSpacing/>
     </w:pPr>
     <w:rPr>
@@ -8044,10 +6105,10 @@
       <w:szCs w:val="28"/>
     </w:rPr>
   </w:style>
-  <w:style w:type="character" w:customStyle="1" w:styleId="u6Char">
-    <w:name w:val="Đầu đề 6 Char"/>
-    <w:basedOn w:val="Phngmcinhcuaoanvn"/>
-    <w:link w:val="u6"/>
+  <w:style w:type="character" w:customStyle="1" w:styleId="Heading6Char">
+    <w:name w:val="Heading 6 Char"/>
+    <w:basedOn w:val="DefaultParagraphFont"/>
+    <w:link w:val="Heading6"/>
     <w:uiPriority w:val="9"/>
     <w:semiHidden/>
     <w:rsid w:val="009E29E4"/>
@@ -8058,10 +6119,10 @@
       <w:color w:val="595959" w:themeColor="text1" w:themeTint="A6"/>
     </w:rPr>
   </w:style>
-  <w:style w:type="character" w:customStyle="1" w:styleId="u7Char">
-    <w:name w:val="Đầu đề 7 Char"/>
-    <w:basedOn w:val="Phngmcinhcuaoanvn"/>
-    <w:link w:val="u7"/>
+  <w:style w:type="character" w:customStyle="1" w:styleId="Heading7Char">
+    <w:name w:val="Heading 7 Char"/>
+    <w:basedOn w:val="DefaultParagraphFont"/>
+    <w:link w:val="Heading7"/>
     <w:uiPriority w:val="9"/>
     <w:semiHidden/>
     <w:rsid w:val="009E29E4"/>
@@ -8070,10 +6131,10 @@
       <w:color w:val="595959" w:themeColor="text1" w:themeTint="A6"/>
     </w:rPr>
   </w:style>
-  <w:style w:type="character" w:customStyle="1" w:styleId="u8Char">
-    <w:name w:val="Đầu đề 8 Char"/>
-    <w:basedOn w:val="Phngmcinhcuaoanvn"/>
-    <w:link w:val="u8"/>
+  <w:style w:type="character" w:customStyle="1" w:styleId="Heading8Char">
+    <w:name w:val="Heading 8 Char"/>
+    <w:basedOn w:val="DefaultParagraphFont"/>
+    <w:link w:val="Heading8"/>
     <w:uiPriority w:val="9"/>
     <w:semiHidden/>
     <w:rsid w:val="009E29E4"/>
@@ -8084,10 +6145,10 @@
       <w:color w:val="272727" w:themeColor="text1" w:themeTint="D8"/>
     </w:rPr>
   </w:style>
-  <w:style w:type="character" w:customStyle="1" w:styleId="u9Char">
-    <w:name w:val="Đầu đề 9 Char"/>
-    <w:basedOn w:val="Phngmcinhcuaoanvn"/>
-    <w:link w:val="u9"/>
+  <w:style w:type="character" w:customStyle="1" w:styleId="Heading9Char">
+    <w:name w:val="Heading 9 Char"/>
+    <w:basedOn w:val="DefaultParagraphFont"/>
+    <w:link w:val="Heading9"/>
     <w:uiPriority w:val="9"/>
     <w:semiHidden/>
     <w:rsid w:val="009E29E4"/>
@@ -8096,11 +6157,11 @@
       <w:color w:val="272727" w:themeColor="text1" w:themeTint="D8"/>
     </w:rPr>
   </w:style>
-  <w:style w:type="paragraph" w:styleId="Tiu">
+  <w:style w:type="paragraph" w:styleId="Title">
     <w:name w:val="Title"/>
-    <w:basedOn w:val="Binhthng"/>
-    <w:next w:val="Binhthng"/>
-    <w:link w:val="TiuChar"/>
+    <w:basedOn w:val="Normal"/>
+    <w:next w:val="Normal"/>
+    <w:link w:val="TitleChar"/>
     <w:uiPriority w:val="10"/>
     <w:qFormat/>
     <w:rsid w:val="009E29E4"/>
@@ -8115,10 +6176,10 @@
       <w:szCs w:val="56"/>
     </w:rPr>
   </w:style>
-  <w:style w:type="character" w:customStyle="1" w:styleId="TiuChar">
-    <w:name w:val="Tiêu đề Char"/>
-    <w:basedOn w:val="Phngmcinhcuaoanvn"/>
-    <w:link w:val="Tiu"/>
+  <w:style w:type="character" w:customStyle="1" w:styleId="TitleChar">
+    <w:name w:val="Title Char"/>
+    <w:basedOn w:val="DefaultParagraphFont"/>
+    <w:link w:val="Title"/>
     <w:uiPriority w:val="10"/>
     <w:rsid w:val="009E29E4"/>
     <w:rPr>
@@ -8130,11 +6191,11 @@
       <w:szCs w:val="56"/>
     </w:rPr>
   </w:style>
-  <w:style w:type="paragraph" w:styleId="Tiuphu">
+  <w:style w:type="paragraph" w:styleId="Subtitle">
     <w:name w:val="Subtitle"/>
-    <w:basedOn w:val="Binhthng"/>
-    <w:next w:val="Binhthng"/>
-    <w:link w:val="TiuphuChar"/>
+    <w:basedOn w:val="Normal"/>
+    <w:next w:val="Normal"/>
+    <w:link w:val="SubtitleChar"/>
     <w:uiPriority w:val="11"/>
     <w:qFormat/>
     <w:rsid w:val="009E29E4"/>
@@ -8151,10 +6212,10 @@
       <w:szCs w:val="28"/>
     </w:rPr>
   </w:style>
-  <w:style w:type="character" w:customStyle="1" w:styleId="TiuphuChar">
-    <w:name w:val="Tiêu đề phụ Char"/>
-    <w:basedOn w:val="Phngmcinhcuaoanvn"/>
-    <w:link w:val="Tiuphu"/>
+  <w:style w:type="character" w:customStyle="1" w:styleId="SubtitleChar">
+    <w:name w:val="Subtitle Char"/>
+    <w:basedOn w:val="DefaultParagraphFont"/>
+    <w:link w:val="Subtitle"/>
     <w:uiPriority w:val="11"/>
     <w:rsid w:val="009E29E4"/>
     <w:rPr>
@@ -8164,11 +6225,11 @@
       <w:szCs w:val="28"/>
     </w:rPr>
   </w:style>
-  <w:style w:type="paragraph" w:styleId="Litrichdn">
+  <w:style w:type="paragraph" w:styleId="Quote">
     <w:name w:val="Quote"/>
-    <w:basedOn w:val="Binhthng"/>
-    <w:next w:val="Binhthng"/>
-    <w:link w:val="LitrichdnChar"/>
+    <w:basedOn w:val="Normal"/>
+    <w:next w:val="Normal"/>
+    <w:link w:val="QuoteChar"/>
     <w:uiPriority w:val="29"/>
     <w:qFormat/>
     <w:rsid w:val="009E29E4"/>
@@ -8182,10 +6243,10 @@
       <w:color w:val="404040" w:themeColor="text1" w:themeTint="BF"/>
     </w:rPr>
   </w:style>
-  <w:style w:type="character" w:customStyle="1" w:styleId="LitrichdnChar">
-    <w:name w:val="Lời trích dẫn Char"/>
-    <w:basedOn w:val="Phngmcinhcuaoanvn"/>
-    <w:link w:val="Litrichdn"/>
+  <w:style w:type="character" w:customStyle="1" w:styleId="QuoteChar">
+    <w:name w:val="Quote Char"/>
+    <w:basedOn w:val="DefaultParagraphFont"/>
+    <w:link w:val="Quote"/>
     <w:uiPriority w:val="29"/>
     <w:rsid w:val="009E29E4"/>
     <w:rPr>
@@ -8194,9 +6255,9 @@
       <w:color w:val="404040" w:themeColor="text1" w:themeTint="BF"/>
     </w:rPr>
   </w:style>
-  <w:style w:type="character" w:styleId="NhnmnhThm">
+  <w:style w:type="character" w:styleId="IntenseEmphasis">
     <w:name w:val="Intense Emphasis"/>
-    <w:basedOn w:val="Phngmcinhcuaoanvn"/>
+    <w:basedOn w:val="DefaultParagraphFont"/>
     <w:uiPriority w:val="21"/>
     <w:qFormat/>
     <w:rsid w:val="009E29E4"/>
@@ -8206,11 +6267,11 @@
       <w:color w:val="2F5496" w:themeColor="accent1" w:themeShade="BF"/>
     </w:rPr>
   </w:style>
-  <w:style w:type="paragraph" w:styleId="Nhaykepm">
+  <w:style w:type="paragraph" w:styleId="IntenseQuote">
     <w:name w:val="Intense Quote"/>
-    <w:basedOn w:val="Binhthng"/>
-    <w:next w:val="Binhthng"/>
-    <w:link w:val="NhaykepmChar"/>
+    <w:basedOn w:val="Normal"/>
+    <w:next w:val="Normal"/>
+    <w:link w:val="IntenseQuoteChar"/>
     <w:uiPriority w:val="30"/>
     <w:qFormat/>
     <w:rsid w:val="009E29E4"/>
@@ -8229,10 +6290,10 @@
       <w:color w:val="2F5496" w:themeColor="accent1" w:themeShade="BF"/>
     </w:rPr>
   </w:style>
-  <w:style w:type="character" w:customStyle="1" w:styleId="NhaykepmChar">
-    <w:name w:val="Nháy kép Đậm Char"/>
-    <w:basedOn w:val="Phngmcinhcuaoanvn"/>
-    <w:link w:val="Nhaykepm"/>
+  <w:style w:type="character" w:customStyle="1" w:styleId="IntenseQuoteChar">
+    <w:name w:val="Intense Quote Char"/>
+    <w:basedOn w:val="DefaultParagraphFont"/>
+    <w:link w:val="IntenseQuote"/>
     <w:uiPriority w:val="30"/>
     <w:rsid w:val="009E29E4"/>
     <w:rPr>
@@ -8241,9 +6302,9 @@
       <w:color w:val="2F5496" w:themeColor="accent1" w:themeShade="BF"/>
     </w:rPr>
   </w:style>
-  <w:style w:type="character" w:styleId="ThamchiuNhnmnh">
+  <w:style w:type="character" w:styleId="IntenseReference">
     <w:name w:val="Intense Reference"/>
-    <w:basedOn w:val="Phngmcinhcuaoanvn"/>
+    <w:basedOn w:val="DefaultParagraphFont"/>
     <w:uiPriority w:val="32"/>
     <w:qFormat/>
     <w:rsid w:val="009E29E4"/>
@@ -8255,7 +6316,7 @@
       <w:spacing w:val="5"/>
     </w:rPr>
   </w:style>
-  <w:style w:type="paragraph" w:styleId="KhngDncch">
+  <w:style w:type="paragraph" w:styleId="NoSpacing">
     <w:name w:val="No Spacing"/>
     <w:uiPriority w:val="1"/>
     <w:qFormat/>
@@ -8273,13 +6334,13 @@
       <w14:ligatures w14:val="none"/>
     </w:rPr>
   </w:style>
-  <w:style w:type="character" w:customStyle="1" w:styleId="oancuaDanhsachChar">
-    <w:name w:val="Đoạn của Danh sách Char"/>
-    <w:link w:val="oancuaDanhsach"/>
+  <w:style w:type="character" w:customStyle="1" w:styleId="ListParagraphChar">
+    <w:name w:val="List Paragraph Char"/>
+    <w:link w:val="ListParagraph"/>
     <w:uiPriority w:val="34"/>
     <w:qFormat/>
     <w:locked/>
-    <w:rsid w:val="00A560E1"/>
+    <w:rsid w:val="00186415"/>
     <w:rPr>
       <w:rFonts w:eastAsia="Times New Roman" w:cs="Times New Roman"/>
       <w:color w:val="auto"/>
@@ -8289,10 +6350,10 @@
       <w14:ligatures w14:val="none"/>
     </w:rPr>
   </w:style>
-  <w:style w:type="paragraph" w:styleId="Chntrang">
+  <w:style w:type="paragraph" w:styleId="Footer">
     <w:name w:val="footer"/>
-    <w:basedOn w:val="Binhthng"/>
-    <w:link w:val="ChntrangChar"/>
+    <w:basedOn w:val="Normal"/>
+    <w:link w:val="FooterChar"/>
     <w:uiPriority w:val="99"/>
     <w:unhideWhenUsed/>
     <w:rsid w:val="00314168"/>
@@ -8311,10 +6372,10 @@
       <w:lang w:val="vi" w:eastAsia="vi-VN"/>
     </w:rPr>
   </w:style>
-  <w:style w:type="character" w:customStyle="1" w:styleId="ChntrangChar">
-    <w:name w:val="Chân trang Char"/>
-    <w:basedOn w:val="Phngmcinhcuaoanvn"/>
-    <w:link w:val="Chntrang"/>
+  <w:style w:type="character" w:customStyle="1" w:styleId="FooterChar">
+    <w:name w:val="Footer Char"/>
+    <w:basedOn w:val="DefaultParagraphFont"/>
+    <w:link w:val="Footer"/>
     <w:uiPriority w:val="99"/>
     <w:rsid w:val="00314168"/>
     <w:rPr>
@@ -8327,10 +6388,10 @@
       <w14:ligatures w14:val="none"/>
     </w:rPr>
   </w:style>
-  <w:style w:type="paragraph" w:styleId="Mucluc1">
+  <w:style w:type="paragraph" w:styleId="TOC1">
     <w:name w:val="toc 1"/>
-    <w:basedOn w:val="Binhthng"/>
-    <w:next w:val="Binhthng"/>
+    <w:basedOn w:val="Normal"/>
+    <w:next w:val="Normal"/>
     <w:autoRedefine/>
     <w:uiPriority w:val="39"/>
     <w:unhideWhenUsed/>
@@ -8339,10 +6400,10 @@
       <w:spacing w:after="100"/>
     </w:pPr>
   </w:style>
-  <w:style w:type="paragraph" w:styleId="Mucluc2">
+  <w:style w:type="paragraph" w:styleId="TOC2">
     <w:name w:val="toc 2"/>
-    <w:basedOn w:val="Binhthng"/>
-    <w:next w:val="Binhthng"/>
+    <w:basedOn w:val="Normal"/>
+    <w:next w:val="Normal"/>
     <w:autoRedefine/>
     <w:uiPriority w:val="39"/>
     <w:unhideWhenUsed/>
@@ -8352,10 +6413,10 @@
       <w:ind w:left="240"/>
     </w:pPr>
   </w:style>
-  <w:style w:type="paragraph" w:styleId="Mucluc3">
+  <w:style w:type="paragraph" w:styleId="TOC3">
     <w:name w:val="toc 3"/>
-    <w:basedOn w:val="Binhthng"/>
-    <w:next w:val="Binhthng"/>
+    <w:basedOn w:val="Normal"/>
+    <w:next w:val="Normal"/>
     <w:autoRedefine/>
     <w:uiPriority w:val="39"/>
     <w:unhideWhenUsed/>
@@ -8365,9 +6426,9 @@
       <w:ind w:left="480"/>
     </w:pPr>
   </w:style>
-  <w:style w:type="character" w:styleId="Siuktni">
+  <w:style w:type="character" w:styleId="Hyperlink">
     <w:name w:val="Hyperlink"/>
-    <w:basedOn w:val="Phngmcinhcuaoanvn"/>
+    <w:basedOn w:val="DefaultParagraphFont"/>
     <w:uiPriority w:val="99"/>
     <w:unhideWhenUsed/>
     <w:rsid w:val="00907643"/>
@@ -8376,10 +6437,10 @@
       <w:u w:val="single"/>
     </w:rPr>
   </w:style>
-  <w:style w:type="paragraph" w:styleId="utrang">
+  <w:style w:type="paragraph" w:styleId="Header">
     <w:name w:val="header"/>
-    <w:basedOn w:val="Binhthng"/>
-    <w:link w:val="utrangChar"/>
+    <w:basedOn w:val="Normal"/>
+    <w:link w:val="HeaderChar"/>
     <w:uiPriority w:val="99"/>
     <w:unhideWhenUsed/>
     <w:rsid w:val="00907643"/>
@@ -8391,10 +6452,10 @@
       <w:spacing w:before="0" w:after="0" w:line="240" w:lineRule="auto"/>
     </w:pPr>
   </w:style>
-  <w:style w:type="character" w:customStyle="1" w:styleId="utrangChar">
-    <w:name w:val="Đầu trang Char"/>
-    <w:basedOn w:val="Phngmcinhcuaoanvn"/>
-    <w:link w:val="utrang"/>
+  <w:style w:type="character" w:customStyle="1" w:styleId="HeaderChar">
+    <w:name w:val="Header Char"/>
+    <w:basedOn w:val="DefaultParagraphFont"/>
+    <w:link w:val="Header"/>
     <w:uiPriority w:val="99"/>
     <w:rsid w:val="00907643"/>
     <w:rPr>
@@ -8710,7 +6771,7 @@
 </file>
 
 <file path=customXml/itemProps1.xml><?xml version="1.0" encoding="utf-8"?>
-<ds:datastoreItem xmlns:ds="http://schemas.openxmlformats.org/officeDocument/2006/customXml" ds:itemID="{889A2E41-EB69-4AE0-9509-57DC2D69DEE1}">
+<ds:datastoreItem xmlns:ds="http://schemas.openxmlformats.org/officeDocument/2006/customXml" ds:itemID="{BBF1D393-716F-4B92-958B-8720E64B9F2D}">
   <ds:schemaRefs>
     <ds:schemaRef ds:uri="http://schemas.openxmlformats.org/officeDocument/2006/bibliography"/>
   </ds:schemaRefs>

</xml_diff>